<commit_message>
update to document and QGIS project
</commit_message>
<xml_diff>
--- a/Connect QGIS to portal using oauth2 authentication or a token.docx
+++ b/Connect QGIS to portal using oauth2 authentication or a token.docx
@@ -14,7 +14,7 @@
       <w:r>
         <w:t xml:space="preserve">Original source based on </w:t>
       </w:r>
-      <w:hyperlink r:id="rId8" w:history="1">
+      <w:hyperlink r:id="rId7" w:history="1">
         <w:r>
           <w:rPr>
             <w:rStyle w:val="Hyperlink"/>
@@ -43,43 +43,118 @@
         <w:t xml:space="preserve"> file</w:t>
       </w:r>
       <w:r>
-        <w:t xml:space="preserve"> located here </w:t>
-      </w:r>
-      <w:hyperlink r:id="rId9" w:history="1">
+        <w:t xml:space="preserve"> </w:t>
+      </w:r>
+      <w:r>
+        <w:rPr>
+          <w:b/>
+          <w:bCs/>
+        </w:rPr>
+        <w:t>QGIS_oauth2_UNEP_WCMC.json</w:t>
+      </w:r>
+      <w:r>
+        <w:rPr>
+          <w:rStyle w:val="Hyperlink"/>
+        </w:rPr>
+        <w:t xml:space="preserve"> </w:t>
+      </w:r>
+      <w:hyperlink r:id="rId8" w:history="1">
         <w:r>
           <w:rPr>
             <w:rStyle w:val="Hyperlink"/>
           </w:rPr>
-          <w:t>QGIS_oauth2_UNEP_WCMC.json</w:t>
+          <w:t>located here</w:t>
         </w:r>
       </w:hyperlink>
     </w:p>
     <w:p/>
     <w:p>
       <w:r>
+        <w:t xml:space="preserve">In a windows explorer window </w:t>
+      </w:r>
+      <w:r>
+        <w:t xml:space="preserve">copy the downloaded file to your QGIS profiles folder located in </w:t>
+      </w:r>
+      <w:proofErr w:type="spellStart"/>
+      <w:r>
+        <w:t>A</w:t>
+      </w:r>
+      <w:r>
+        <w:t>ppData</w:t>
+      </w:r>
+      <w:proofErr w:type="spellEnd"/>
+    </w:p>
+    <w:p>
+      <w:pPr>
+        <w:rPr>
+          <w:i/>
+          <w:iCs/>
+        </w:rPr>
+      </w:pPr>
+      <w:r>
+        <w:rPr>
+          <w:i/>
+          <w:iCs/>
+        </w:rPr>
+        <w:t>(Note: if you can’t see the folder y</w:t>
+      </w:r>
+      <w:r>
+        <w:rPr>
+          <w:i/>
+          <w:iCs/>
+        </w:rPr>
+        <w:t xml:space="preserve">ou may need to tell your windows explorer to be able to see hidden </w:t>
+      </w:r>
+      <w:r>
+        <w:rPr>
+          <w:i/>
+          <w:iCs/>
+        </w:rPr>
+        <w:t xml:space="preserve">folder by going to </w:t>
+      </w:r>
+      <w:r>
+        <w:rPr>
+          <w:b/>
+          <w:bCs/>
+          <w:i/>
+          <w:iCs/>
+        </w:rPr>
         <w:t xml:space="preserve">View </w:t>
       </w:r>
       <w:r>
+        <w:rPr>
+          <w:b/>
+          <w:bCs/>
+          <w:i/>
+          <w:iCs/>
+        </w:rPr>
         <w:t>&gt;&gt;&gt;</w:t>
       </w:r>
       <w:r>
+        <w:rPr>
+          <w:b/>
+          <w:bCs/>
+          <w:i/>
+          <w:iCs/>
+        </w:rPr>
         <w:t>show hidden items</w:t>
       </w:r>
+      <w:r>
+        <w:rPr>
+          <w:b/>
+          <w:bCs/>
+          <w:i/>
+          <w:iCs/>
+        </w:rPr>
+        <w:t>)</w:t>
+      </w:r>
     </w:p>
     <w:p>
       <w:r>
         <w:t>S</w:t>
       </w:r>
       <w:r>
-        <w:t xml:space="preserve">ave in your QGIS profile folder </w:t>
-      </w:r>
-      <w:proofErr w:type="gramStart"/>
-      <w:r>
-        <w:t>e.g.</w:t>
-      </w:r>
-      <w:proofErr w:type="gramEnd"/>
-      <w:r>
-        <w:t xml:space="preserve"> </w:t>
+        <w:t xml:space="preserve">ave in your QGIS profile folder e.g. </w:t>
       </w:r>
       <w:r>
         <w:rPr>
@@ -99,6 +174,73 @@
             <wp:extent cx="5731510" cy="3226435"/>
             <wp:effectExtent l="0" t="0" r="2540" b="0"/>
             <wp:docPr id="1" name="Picture 1"/>
+            <wp:cNvGraphicFramePr>
+              <a:graphicFrameLocks xmlns:a="http://schemas.openxmlformats.org/drawingml/2006/main" noChangeAspect="1"/>
+            </wp:cNvGraphicFramePr>
+            <a:graphic xmlns:a="http://schemas.openxmlformats.org/drawingml/2006/main">
+              <a:graphicData uri="http://schemas.openxmlformats.org/drawingml/2006/picture">
+                <pic:pic xmlns:pic="http://schemas.openxmlformats.org/drawingml/2006/picture">
+                  <pic:nvPicPr>
+                    <pic:cNvPr id="1" name=""/>
+                    <pic:cNvPicPr/>
+                  </pic:nvPicPr>
+                  <pic:blipFill>
+                    <a:blip r:embed="rId9"/>
+                    <a:stretch>
+                      <a:fillRect/>
+                    </a:stretch>
+                  </pic:blipFill>
+                  <pic:spPr>
+                    <a:xfrm>
+                      <a:off x="0" y="0"/>
+                      <a:ext cx="5745069" cy="3234068"/>
+                    </a:xfrm>
+                    <a:prstGeom prst="rect">
+                      <a:avLst/>
+                    </a:prstGeom>
+                  </pic:spPr>
+                </pic:pic>
+              </a:graphicData>
+            </a:graphic>
+          </wp:inline>
+        </w:drawing>
+      </w:r>
+    </w:p>
+    <w:p>
+      <w:r>
+        <w:t xml:space="preserve">Open </w:t>
+      </w:r>
+      <w:r>
+        <w:rPr>
+          <w:b/>
+          <w:bCs/>
+        </w:rPr>
+        <w:t>QGIS</w:t>
+      </w:r>
+    </w:p>
+    <w:p>
+      <w:r>
+        <w:t xml:space="preserve">Navigate to </w:t>
+      </w:r>
+      <w:r>
+        <w:rPr>
+          <w:b/>
+          <w:bCs/>
+        </w:rPr>
+        <w:t>Layers&gt;&gt;Data Source Manager</w:t>
+      </w:r>
+    </w:p>
+    <w:p>
+      <w:r>
+        <w:rPr>
+          <w:noProof/>
+        </w:rPr>
+        <w:lastRenderedPageBreak/>
+        <w:drawing>
+          <wp:inline distT="0" distB="0" distL="0" distR="0" wp14:anchorId="7657936F" wp14:editId="5F4F3C38">
+            <wp:extent cx="5731510" cy="2179888"/>
+            <wp:effectExtent l="0" t="0" r="2540" b="0"/>
+            <wp:docPr id="2" name="Picture 2"/>
             <wp:cNvGraphicFramePr>
               <a:graphicFrameLocks xmlns:a="http://schemas.openxmlformats.org/drawingml/2006/main" noChangeAspect="1"/>
             </wp:cNvGraphicFramePr>
@@ -118,7 +260,7 @@
                   <pic:spPr>
                     <a:xfrm>
                       <a:off x="0" y="0"/>
-                      <a:ext cx="5745069" cy="3234068"/>
+                      <a:ext cx="5848288" cy="2224303"/>
                     </a:xfrm>
                     <a:prstGeom prst="rect">
                       <a:avLst/>
@@ -132,27 +274,28 @@
       </w:r>
     </w:p>
     <w:p>
-      <w:r>
-        <w:t xml:space="preserve">Open </w:t>
-      </w:r>
-      <w:r>
-        <w:rPr>
-          <w:b/>
-          <w:bCs/>
-        </w:rPr>
-        <w:t>QGIS</w:t>
-      </w:r>
-    </w:p>
-    <w:p>
-      <w:r>
-        <w:t xml:space="preserve">Navigate to </w:t>
-      </w:r>
-      <w:r>
-        <w:rPr>
-          <w:b/>
-          <w:bCs/>
-        </w:rPr>
-        <w:t>Layers&gt;&gt;Data Source Manager</w:t>
+      <w:pPr>
+        <w:keepNext/>
+      </w:pPr>
+      <w:r>
+        <w:t xml:space="preserve">Click on </w:t>
+      </w:r>
+      <w:r>
+        <w:rPr>
+          <w:b/>
+          <w:bCs/>
+        </w:rPr>
+        <w:t>ArcGIS REST Server</w:t>
+      </w:r>
+      <w:r>
+        <w:t xml:space="preserve"> in the left hand panel and then click </w:t>
+      </w:r>
+      <w:r>
+        <w:rPr>
+          <w:b/>
+          <w:bCs/>
+        </w:rPr>
+        <w:t>New</w:t>
       </w:r>
     </w:p>
     <w:p>
@@ -161,10 +304,10 @@
           <w:noProof/>
         </w:rPr>
         <w:drawing>
-          <wp:inline distT="0" distB="0" distL="0" distR="0" wp14:anchorId="7657936F" wp14:editId="5F4F3C38">
-            <wp:extent cx="5731510" cy="2179888"/>
-            <wp:effectExtent l="0" t="0" r="2540" b="0"/>
-            <wp:docPr id="2" name="Picture 2"/>
+          <wp:inline distT="0" distB="0" distL="0" distR="0" wp14:anchorId="0304B27F" wp14:editId="0AB4B5F1">
+            <wp:extent cx="5667846" cy="4183380"/>
+            <wp:effectExtent l="0" t="0" r="9525" b="7620"/>
+            <wp:docPr id="3" name="Picture 3"/>
             <wp:cNvGraphicFramePr>
               <a:graphicFrameLocks xmlns:a="http://schemas.openxmlformats.org/drawingml/2006/main" noChangeAspect="1"/>
             </wp:cNvGraphicFramePr>
@@ -184,7 +327,7 @@
                   <pic:spPr>
                     <a:xfrm>
                       <a:off x="0" y="0"/>
-                      <a:ext cx="5848288" cy="2224303"/>
+                      <a:ext cx="5668317" cy="4183728"/>
                     </a:xfrm>
                     <a:prstGeom prst="rect">
                       <a:avLst/>
@@ -198,48 +341,180 @@
       </w:r>
     </w:p>
     <w:p>
+      <w:r>
+        <w:t>Fill out the following parameters</w:t>
+      </w:r>
+    </w:p>
+    <w:p>
       <w:pPr>
-        <w:keepNext/>
+        <w:rPr>
+          <w:b/>
+          <w:bCs/>
+        </w:rPr>
       </w:pPr>
       <w:r>
-        <w:t xml:space="preserve">Click on </w:t>
-      </w:r>
-      <w:r>
-        <w:rPr>
-          <w:b/>
-          <w:bCs/>
-        </w:rPr>
-        <w:t>ArcGIS REST Server</w:t>
-      </w:r>
-      <w:r>
-        <w:t xml:space="preserve"> in the </w:t>
-      </w:r>
-      <w:proofErr w:type="gramStart"/>
-      <w:r>
-        <w:t>left hand</w:t>
-      </w:r>
-      <w:proofErr w:type="gramEnd"/>
-      <w:r>
-        <w:t xml:space="preserve"> panel and then click </w:t>
-      </w:r>
-      <w:r>
-        <w:rPr>
-          <w:b/>
-          <w:bCs/>
-        </w:rPr>
-        <w:t>New</w:t>
-      </w:r>
-    </w:p>
-    <w:p>
+        <w:rPr>
+          <w:b/>
+          <w:bCs/>
+        </w:rPr>
+        <w:t>Name:</w:t>
+      </w:r>
+      <w:r>
+        <w:t xml:space="preserve"> </w:t>
+      </w:r>
+      <w:r>
+        <w:t>UNEP-WCMC portal</w:t>
+      </w:r>
+    </w:p>
+    <w:p>
+      <w:r>
+        <w:rPr>
+          <w:b/>
+          <w:bCs/>
+        </w:rPr>
+        <w:t>URL:</w:t>
+      </w:r>
+      <w:r>
+        <w:rPr>
+          <w:b/>
+          <w:bCs/>
+        </w:rPr>
+        <w:t xml:space="preserve"> </w:t>
+      </w:r>
+      <w:hyperlink r:id="rId12" w:history="1">
+        <w:r>
+          <w:rPr>
+            <w:rStyle w:val="Hyperlink"/>
+          </w:rPr>
+          <w:t>https://data-gis.unep-wcmc.org/server/rest/services/</w:t>
+        </w:r>
+      </w:hyperlink>
+    </w:p>
+    <w:p>
+      <w:r>
+        <w:rPr>
+          <w:b/>
+          <w:bCs/>
+        </w:rPr>
+        <w:t xml:space="preserve">Community endpoint URL: </w:t>
+      </w:r>
+      <w:hyperlink r:id="rId13" w:history="1">
+        <w:r>
+          <w:rPr>
+            <w:rStyle w:val="Hyperlink"/>
+          </w:rPr>
+          <w:t>https://data-gis.unep-wcmc.org/portal/sharing/rest/community/</w:t>
+        </w:r>
+      </w:hyperlink>
+    </w:p>
+    <w:p>
+      <w:pPr>
+        <w:rPr>
+          <w:rStyle w:val="Hyperlink"/>
+        </w:rPr>
+      </w:pPr>
+      <w:r>
+        <w:rPr>
+          <w:b/>
+          <w:bCs/>
+        </w:rPr>
+        <w:t>Content endpoint URL:</w:t>
+      </w:r>
+      <w:r>
+        <w:t xml:space="preserve"> </w:t>
+      </w:r>
+      <w:hyperlink r:id="rId14" w:history="1">
+        <w:r>
+          <w:rPr>
+            <w:rStyle w:val="Hyperlink"/>
+          </w:rPr>
+          <w:t>https://data-gis.unep-wcmc.org/portal/sharing/rest/content/</w:t>
+        </w:r>
+      </w:hyperlink>
+    </w:p>
+    <w:p>
+      <w:r>
+        <w:t xml:space="preserve">In the new window enter the </w:t>
+      </w:r>
+      <w:r>
+        <w:t>following parameter</w:t>
+      </w:r>
+    </w:p>
+    <w:p>
+      <w:r>
+        <w:rPr>
+          <w:b/>
+          <w:bCs/>
+        </w:rPr>
+        <w:t>Name:</w:t>
+      </w:r>
+      <w:r>
+        <w:t xml:space="preserve"> </w:t>
+      </w:r>
+      <w:r>
+        <w:t>UNEP-WCMC portal</w:t>
+      </w:r>
+    </w:p>
+    <w:p>
+      <w:pPr>
+        <w:rPr>
+          <w:b/>
+          <w:bCs/>
+        </w:rPr>
+      </w:pPr>
+      <w:r>
+        <w:rPr>
+          <w:b/>
+          <w:bCs/>
+        </w:rPr>
+        <w:lastRenderedPageBreak/>
+        <w:t>Resource:</w:t>
+      </w:r>
+      <w:r>
+        <w:t xml:space="preserve"> </w:t>
+      </w:r>
+      <w:r>
+        <w:t>https://data-gis.unep-wcmc.org/portal/sharing/rest/</w:t>
+      </w:r>
+    </w:p>
+    <w:p>
+      <w:pPr>
+        <w:rPr>
+          <w:b/>
+          <w:bCs/>
+        </w:rPr>
+      </w:pPr>
+      <w:r>
+        <w:t xml:space="preserve">In the box underneath resource pick </w:t>
+      </w:r>
+      <w:r>
+        <w:rPr>
+          <w:b/>
+          <w:bCs/>
+        </w:rPr>
+        <w:t>Oauth2</w:t>
+      </w:r>
+      <w:r>
+        <w:rPr>
+          <w:b/>
+          <w:bCs/>
+        </w:rPr>
+        <w:t xml:space="preserve"> authentication</w:t>
+      </w:r>
+    </w:p>
+    <w:p>
+      <w:r>
+        <w:t xml:space="preserve">In the row labelled grant flow Click the blue down arrow button </w:t>
+      </w:r>
       <w:r>
         <w:rPr>
           <w:noProof/>
         </w:rPr>
         <w:drawing>
-          <wp:inline distT="0" distB="0" distL="0" distR="0" wp14:anchorId="0304B27F" wp14:editId="0AB4B5F1">
-            <wp:extent cx="5667846" cy="4183380"/>
-            <wp:effectExtent l="0" t="0" r="9525" b="7620"/>
-            <wp:docPr id="3" name="Picture 3"/>
+          <wp:inline distT="0" distB="0" distL="0" distR="0" wp14:anchorId="51F9A08E" wp14:editId="7091501C">
+            <wp:extent cx="542925" cy="390525"/>
+            <wp:effectExtent l="0" t="0" r="9525" b="9525"/>
+            <wp:docPr id="7" name="Picture 7"/>
             <wp:cNvGraphicFramePr>
               <a:graphicFrameLocks xmlns:a="http://schemas.openxmlformats.org/drawingml/2006/main" noChangeAspect="1"/>
             </wp:cNvGraphicFramePr>
@@ -251,7 +526,7 @@
                     <pic:cNvPicPr/>
                   </pic:nvPicPr>
                   <pic:blipFill>
-                    <a:blip r:embed="rId12"/>
+                    <a:blip r:embed="rId15"/>
                     <a:stretch>
                       <a:fillRect/>
                     </a:stretch>
@@ -259,7 +534,7 @@
                   <pic:spPr>
                     <a:xfrm>
                       <a:off x="0" y="0"/>
-                      <a:ext cx="5668317" cy="4183728"/>
+                      <a:ext cx="542925" cy="390525"/>
                     </a:xfrm>
                     <a:prstGeom prst="rect">
                       <a:avLst/>
@@ -271,10 +546,25 @@
           </wp:inline>
         </w:drawing>
       </w:r>
-    </w:p>
-    <w:p>
-      <w:r>
-        <w:t>Fill out the following parameters</w:t>
+      <w:r>
+        <w:t xml:space="preserve"> and navigate to the </w:t>
+      </w:r>
+      <w:proofErr w:type="spellStart"/>
+      <w:r>
+        <w:t>gis</w:t>
+      </w:r>
+      <w:proofErr w:type="spellEnd"/>
+      <w:r>
+        <w:t xml:space="preserve"> </w:t>
+      </w:r>
+      <w:r>
+        <w:t>profile</w:t>
+      </w:r>
+      <w:r>
+        <w:t xml:space="preserve"> folder where you placed the authentication file</w:t>
+      </w:r>
+      <w:r>
+        <w:t xml:space="preserve"> and select the file.</w:t>
       </w:r>
     </w:p>
     <w:p>
@@ -289,75 +579,36 @@
           <w:b/>
           <w:bCs/>
         </w:rPr>
-        <w:t>Name:</w:t>
-      </w:r>
-      <w:r>
+        <w:t xml:space="preserve">i.e. </w:t>
+      </w:r>
+      <w:r>
+        <w:rPr>
+          <w:b/>
+          <w:bCs/>
+        </w:rPr>
+        <w:t>C:\Users\Corinnar\AppData\Roaming\QGIS\QGIS3\profiles\default</w:t>
+      </w:r>
+      <w:r>
+        <w:rPr>
+          <w:b/>
+          <w:bCs/>
+        </w:rPr>
+        <w:t>\</w:t>
+      </w:r>
+      <w:r>
+        <w:rPr>
+          <w:b/>
+          <w:bCs/>
+        </w:rPr>
         <w:t xml:space="preserve"> </w:t>
       </w:r>
       <w:r>
-        <w:t>UNEP-WCMC portal</w:t>
-      </w:r>
-    </w:p>
-    <w:p>
-      <w:r>
-        <w:rPr>
-          <w:b/>
-          <w:bCs/>
-        </w:rPr>
-        <w:t>URL:</w:t>
-      </w:r>
-      <w:r>
-        <w:rPr>
-          <w:b/>
-          <w:bCs/>
-        </w:rPr>
-        <w:t xml:space="preserve"> </w:t>
-      </w:r>
-      <w:hyperlink r:id="rId13" w:history="1">
-        <w:r>
-          <w:rPr>
-            <w:rStyle w:val="Hyperlink"/>
-          </w:rPr>
-          <w:t>https://data-gis.unep-wcmc.org/server/rest/services/</w:t>
-        </w:r>
-      </w:hyperlink>
-    </w:p>
-    <w:p>
-      <w:r>
-        <w:rPr>
-          <w:b/>
-          <w:bCs/>
-        </w:rPr>
-        <w:t xml:space="preserve">Community endpoint URL: </w:t>
-      </w:r>
-      <w:hyperlink r:id="rId14" w:history="1">
-        <w:r>
-          <w:rPr>
-            <w:rStyle w:val="Hyperlink"/>
-          </w:rPr>
-          <w:t>https://data-gis.unep-wcmc.org/portal/sharing/rest/community/</w:t>
-        </w:r>
-      </w:hyperlink>
-    </w:p>
-    <w:p>
-      <w:r>
-        <w:rPr>
-          <w:b/>
-          <w:bCs/>
-        </w:rPr>
-        <w:t>Content endpoint URL:</w:t>
-      </w:r>
-      <w:r>
-        <w:t xml:space="preserve"> </w:t>
-      </w:r>
-      <w:hyperlink r:id="rId15" w:history="1">
-        <w:r>
-          <w:rPr>
-            <w:rStyle w:val="Hyperlink"/>
-          </w:rPr>
-          <w:t>https://data-gis.unep-wcmc.org/portal/sharing/rest/content/</w:t>
-        </w:r>
-      </w:hyperlink>
+        <w:rPr>
+          <w:b/>
+          <w:bCs/>
+        </w:rPr>
+        <w:t>QGIS_oauth2_UNEP_WCMC.json</w:t>
+      </w:r>
     </w:p>
     <w:p>
       <w:pPr>
@@ -367,51 +618,14 @@
         </w:rPr>
       </w:pPr>
       <w:r>
-        <w:t xml:space="preserve">Under Authentications click on </w:t>
-      </w:r>
-      <w:r>
-        <w:rPr>
-          <w:b/>
-          <w:bCs/>
-        </w:rPr>
-        <w:t>Configurations</w:t>
-      </w:r>
-      <w:r>
-        <w:rPr>
-          <w:b/>
-          <w:bCs/>
-        </w:rPr>
-        <w:t xml:space="preserve"> + button</w:t>
-      </w:r>
-    </w:p>
-    <w:p>
-      <w:pPr>
-        <w:rPr>
-          <w:b/>
-          <w:bCs/>
-        </w:rPr>
-      </w:pPr>
-      <w:r>
-        <w:t>In the drop-down you should</w:t>
-      </w:r>
-      <w:r>
-        <w:rPr>
-          <w:b/>
-          <w:bCs/>
-        </w:rPr>
-        <w:t xml:space="preserve"> UNEP-WCMC Portal (Oauth2)</w:t>
-      </w:r>
-    </w:p>
-    <w:p>
-      <w:r>
         <w:rPr>
           <w:noProof/>
         </w:rPr>
         <w:drawing>
-          <wp:inline distT="0" distB="0" distL="0" distR="0" wp14:anchorId="1DB35714" wp14:editId="4FDFDAA7">
-            <wp:extent cx="4779777" cy="4168140"/>
-            <wp:effectExtent l="0" t="0" r="1905" b="3810"/>
-            <wp:docPr id="4" name="Picture 4"/>
+          <wp:inline distT="0" distB="0" distL="0" distR="0" wp14:anchorId="4A281E68" wp14:editId="68BD458E">
+            <wp:extent cx="5731510" cy="4348480"/>
+            <wp:effectExtent l="0" t="0" r="2540" b="0"/>
+            <wp:docPr id="17" name="Picture 17"/>
             <wp:cNvGraphicFramePr>
               <a:graphicFrameLocks xmlns:a="http://schemas.openxmlformats.org/drawingml/2006/main" noChangeAspect="1"/>
             </wp:cNvGraphicFramePr>
@@ -431,7 +645,7 @@
                   <pic:spPr>
                     <a:xfrm>
                       <a:off x="0" y="0"/>
-                      <a:ext cx="4794064" cy="4180599"/>
+                      <a:ext cx="5731510" cy="4348480"/>
                     </a:xfrm>
                     <a:prstGeom prst="rect">
                       <a:avLst/>
@@ -446,31 +660,46 @@
     </w:p>
     <w:p>
       <w:r>
-        <w:t xml:space="preserve">Click ok to </w:t>
-      </w:r>
-      <w:r>
-        <w:rPr>
-          <w:b/>
-          <w:bCs/>
-        </w:rPr>
-        <w:t>close</w:t>
-      </w:r>
-    </w:p>
-    <w:p>
-      <w:r>
-        <w:t>This will take you back to the Data Source Manager Window.</w:t>
-      </w:r>
-    </w:p>
-    <w:p>
-      <w:r>
-        <w:t xml:space="preserve">Click </w:t>
-      </w:r>
-      <w:r>
-        <w:rPr>
-          <w:b/>
-          <w:bCs/>
-        </w:rPr>
-        <w:t>Connect</w:t>
+        <w:t>Click save</w:t>
+      </w:r>
+    </w:p>
+    <w:p/>
+    <w:p>
+      <w:pPr>
+        <w:rPr>
+          <w:b/>
+          <w:bCs/>
+        </w:rPr>
+      </w:pPr>
+      <w:r>
+        <w:t xml:space="preserve">Under </w:t>
+      </w:r>
+      <w:r>
+        <w:t xml:space="preserve">Authentications click </w:t>
+      </w:r>
+      <w:r>
+        <w:t>you should</w:t>
+      </w:r>
+      <w:r>
+        <w:rPr>
+          <w:b/>
+          <w:bCs/>
+        </w:rPr>
+        <w:t xml:space="preserve"> </w:t>
+      </w:r>
+      <w:r>
+        <w:rPr>
+          <w:b/>
+          <w:bCs/>
+        </w:rPr>
+        <w:t xml:space="preserve">now see </w:t>
+      </w:r>
+      <w:r>
+        <w:rPr>
+          <w:b/>
+          <w:bCs/>
+        </w:rPr>
+        <w:t>UNEP-WCMC Portal (Oauth2)</w:t>
       </w:r>
     </w:p>
     <w:p>
@@ -478,11 +707,12 @@
         <w:rPr>
           <w:noProof/>
         </w:rPr>
+        <w:lastRenderedPageBreak/>
         <w:drawing>
-          <wp:inline distT="0" distB="0" distL="0" distR="0" wp14:anchorId="467C0EB2" wp14:editId="2951113D">
-            <wp:extent cx="5006340" cy="3715650"/>
-            <wp:effectExtent l="0" t="0" r="3810" b="0"/>
-            <wp:docPr id="5" name="Picture 5"/>
+          <wp:inline distT="0" distB="0" distL="0" distR="0" wp14:anchorId="1DB35714" wp14:editId="4FDFDAA7">
+            <wp:extent cx="4779777" cy="4168140"/>
+            <wp:effectExtent l="0" t="0" r="1905" b="3810"/>
+            <wp:docPr id="4" name="Picture 4"/>
             <wp:cNvGraphicFramePr>
               <a:graphicFrameLocks xmlns:a="http://schemas.openxmlformats.org/drawingml/2006/main" noChangeAspect="1"/>
             </wp:cNvGraphicFramePr>
@@ -502,7 +732,7 @@
                   <pic:spPr>
                     <a:xfrm>
                       <a:off x="0" y="0"/>
-                      <a:ext cx="5044282" cy="3743810"/>
+                      <a:ext cx="4794064" cy="4180599"/>
                     </a:xfrm>
                     <a:prstGeom prst="rect">
                       <a:avLst/>
@@ -517,7 +747,31 @@
     </w:p>
     <w:p>
       <w:r>
-        <w:t>You should see two items (Groups and Services) under UNEP-WCMC portal</w:t>
+        <w:t xml:space="preserve">Click ok to </w:t>
+      </w:r>
+      <w:r>
+        <w:rPr>
+          <w:b/>
+          <w:bCs/>
+        </w:rPr>
+        <w:t>close</w:t>
+      </w:r>
+    </w:p>
+    <w:p>
+      <w:r>
+        <w:t>This will take you back to the Data Source Manager Window.</w:t>
+      </w:r>
+    </w:p>
+    <w:p>
+      <w:r>
+        <w:t xml:space="preserve">Click </w:t>
+      </w:r>
+      <w:r>
+        <w:rPr>
+          <w:b/>
+          <w:bCs/>
+        </w:rPr>
+        <w:t>Connect</w:t>
       </w:r>
     </w:p>
     <w:p>
@@ -526,10 +780,10 @@
           <w:noProof/>
         </w:rPr>
         <w:drawing>
-          <wp:inline distT="0" distB="0" distL="0" distR="0" wp14:anchorId="69E89CA0" wp14:editId="1DAFB455">
-            <wp:extent cx="5731510" cy="1641475"/>
-            <wp:effectExtent l="0" t="0" r="2540" b="0"/>
-            <wp:docPr id="6" name="Picture 6"/>
+          <wp:inline distT="0" distB="0" distL="0" distR="0" wp14:anchorId="467C0EB2" wp14:editId="2951113D">
+            <wp:extent cx="5006340" cy="3715650"/>
+            <wp:effectExtent l="0" t="0" r="3810" b="0"/>
+            <wp:docPr id="5" name="Picture 5"/>
             <wp:cNvGraphicFramePr>
               <a:graphicFrameLocks xmlns:a="http://schemas.openxmlformats.org/drawingml/2006/main" noChangeAspect="1"/>
             </wp:cNvGraphicFramePr>
@@ -549,7 +803,7 @@
                   <pic:spPr>
                     <a:xfrm>
                       <a:off x="0" y="0"/>
-                      <a:ext cx="5731510" cy="1641475"/>
+                      <a:ext cx="5044282" cy="3743810"/>
                     </a:xfrm>
                     <a:prstGeom prst="rect">
                       <a:avLst/>
@@ -564,28 +818,8 @@
     </w:p>
     <w:p>
       <w:r>
-        <w:t xml:space="preserve">Click on the </w:t>
-      </w:r>
-      <w:r>
-        <w:t xml:space="preserve"> </w:t>
-      </w:r>
-      <w:r>
-        <w:rPr>
-          <w:b/>
-          <w:bCs/>
-        </w:rPr>
-        <w:t>&gt;</w:t>
-      </w:r>
-      <w:r>
-        <w:t xml:space="preserve"> </w:t>
-      </w:r>
-      <w:r>
-        <w:t>arrow to expand Services</w:t>
-      </w:r>
-    </w:p>
-    <w:p>
-      <w:r>
-        <w:t>This will take you to the UNEP-WCMC portal login page</w:t>
+        <w:lastRenderedPageBreak/>
+        <w:t>You should see two items (Groups and Services) under UNEP-WCMC portal</w:t>
       </w:r>
     </w:p>
     <w:p>
@@ -594,10 +828,10 @@
           <w:noProof/>
         </w:rPr>
         <w:drawing>
-          <wp:inline distT="0" distB="0" distL="0" distR="0" wp14:anchorId="71D7FD7A" wp14:editId="5B2CEF19">
-            <wp:extent cx="5731510" cy="2856865"/>
-            <wp:effectExtent l="0" t="0" r="2540" b="635"/>
-            <wp:docPr id="9" name="Picture 9"/>
+          <wp:inline distT="0" distB="0" distL="0" distR="0" wp14:anchorId="69E89CA0" wp14:editId="1DAFB455">
+            <wp:extent cx="5731510" cy="1641475"/>
+            <wp:effectExtent l="0" t="0" r="2540" b="0"/>
+            <wp:docPr id="6" name="Picture 6"/>
             <wp:cNvGraphicFramePr>
               <a:graphicFrameLocks xmlns:a="http://schemas.openxmlformats.org/drawingml/2006/main" noChangeAspect="1"/>
             </wp:cNvGraphicFramePr>
@@ -617,6 +851,74 @@
                   <pic:spPr>
                     <a:xfrm>
                       <a:off x="0" y="0"/>
+                      <a:ext cx="5731510" cy="1641475"/>
+                    </a:xfrm>
+                    <a:prstGeom prst="rect">
+                      <a:avLst/>
+                    </a:prstGeom>
+                  </pic:spPr>
+                </pic:pic>
+              </a:graphicData>
+            </a:graphic>
+          </wp:inline>
+        </w:drawing>
+      </w:r>
+    </w:p>
+    <w:p>
+      <w:r>
+        <w:t xml:space="preserve">Click on the </w:t>
+      </w:r>
+      <w:r>
+        <w:t xml:space="preserve"> </w:t>
+      </w:r>
+      <w:r>
+        <w:rPr>
+          <w:b/>
+          <w:bCs/>
+        </w:rPr>
+        <w:t>&gt;</w:t>
+      </w:r>
+      <w:r>
+        <w:t xml:space="preserve"> </w:t>
+      </w:r>
+      <w:r>
+        <w:t>arrow to expand Services</w:t>
+      </w:r>
+    </w:p>
+    <w:p>
+      <w:r>
+        <w:t>This will take you to the UNEP-WCMC portal login page</w:t>
+      </w:r>
+    </w:p>
+    <w:p>
+      <w:r>
+        <w:rPr>
+          <w:noProof/>
+        </w:rPr>
+        <w:drawing>
+          <wp:inline distT="0" distB="0" distL="0" distR="0" wp14:anchorId="71D7FD7A" wp14:editId="5B2CEF19">
+            <wp:extent cx="5731510" cy="2856865"/>
+            <wp:effectExtent l="0" t="0" r="2540" b="635"/>
+            <wp:docPr id="9" name="Picture 9"/>
+            <wp:cNvGraphicFramePr>
+              <a:graphicFrameLocks xmlns:a="http://schemas.openxmlformats.org/drawingml/2006/main" noChangeAspect="1"/>
+            </wp:cNvGraphicFramePr>
+            <a:graphic xmlns:a="http://schemas.openxmlformats.org/drawingml/2006/main">
+              <a:graphicData uri="http://schemas.openxmlformats.org/drawingml/2006/picture">
+                <pic:pic xmlns:pic="http://schemas.openxmlformats.org/drawingml/2006/picture">
+                  <pic:nvPicPr>
+                    <pic:cNvPr id="1" name=""/>
+                    <pic:cNvPicPr/>
+                  </pic:nvPicPr>
+                  <pic:blipFill>
+                    <a:blip r:embed="rId20"/>
+                    <a:stretch>
+                      <a:fillRect/>
+                    </a:stretch>
+                  </pic:blipFill>
+                  <pic:spPr>
+                    <a:xfrm>
+                      <a:off x="0" y="0"/>
                       <a:ext cx="5731510" cy="2856865"/>
                     </a:xfrm>
                     <a:prstGeom prst="rect">
@@ -666,7 +968,7 @@
                     <pic:cNvPicPr/>
                   </pic:nvPicPr>
                   <pic:blipFill rotWithShape="1">
-                    <a:blip r:embed="rId20">
+                    <a:blip r:embed="rId21">
                       <a:extLst>
                         <a:ext uri="{28A0092B-C50C-407E-A947-70E740481C1C}">
                           <a14:useLocalDpi xmlns:a14="http://schemas.microsoft.com/office/drawing/2010/main" val="0"/>
@@ -709,6 +1011,7 @@
         <w:rPr>
           <w:noProof/>
         </w:rPr>
+        <w:lastRenderedPageBreak/>
         <w:drawing>
           <wp:inline distT="0" distB="0" distL="0" distR="0" wp14:anchorId="1C3C47A0" wp14:editId="3C122805">
             <wp:extent cx="3233374" cy="2725948"/>
@@ -725,7 +1028,7 @@
                     <pic:cNvPicPr/>
                   </pic:nvPicPr>
                   <pic:blipFill>
-                    <a:blip r:embed="rId21"/>
+                    <a:blip r:embed="rId22"/>
                     <a:stretch>
                       <a:fillRect/>
                     </a:stretch>
@@ -791,7 +1094,7 @@
                     <pic:cNvPicPr/>
                   </pic:nvPicPr>
                   <pic:blipFill>
-                    <a:blip r:embed="rId26"/>
+                    <a:blip r:embed="rId27"/>
                     <a:stretch>
                       <a:fillRect/>
                     </a:stretch>
@@ -827,15 +1130,7 @@
     </w:p>
     <w:p>
       <w:r>
-        <w:t>(</w:t>
-      </w:r>
-      <w:proofErr w:type="gramStart"/>
-      <w:r>
-        <w:t>original</w:t>
-      </w:r>
-      <w:proofErr w:type="gramEnd"/>
-      <w:r>
-        <w:t xml:space="preserve"> source: based on </w:t>
+        <w:t xml:space="preserve">(original source: based on </w:t>
       </w:r>
       <w:r>
         <w:t>https://toolkit.data.wa.gov.au/hc/en-gb/articles/360001044975-How-to-Add-an-ArcGIS-Server-Feature-Service-Esri-Token-Authentication-in-QGIS#connecting-to-a-service-using-token-authentication</w:t>
@@ -892,7 +1187,7 @@
       </w:r>
     </w:p>
     <w:p>
-      <w:hyperlink r:id="rId27" w:history="1">
+      <w:hyperlink r:id="rId28" w:history="1">
         <w:r>
           <w:rPr>
             <w:rStyle w:val="Hyperlink"/>
@@ -916,64 +1211,6 @@
             <wp:extent cx="5731510" cy="1158875"/>
             <wp:effectExtent l="0" t="0" r="2540" b="3175"/>
             <wp:docPr id="12" name="Picture 12"/>
-            <wp:cNvGraphicFramePr>
-              <a:graphicFrameLocks xmlns:a="http://schemas.openxmlformats.org/drawingml/2006/main" noChangeAspect="1"/>
-            </wp:cNvGraphicFramePr>
-            <a:graphic xmlns:a="http://schemas.openxmlformats.org/drawingml/2006/main">
-              <a:graphicData uri="http://schemas.openxmlformats.org/drawingml/2006/picture">
-                <pic:pic xmlns:pic="http://schemas.openxmlformats.org/drawingml/2006/picture">
-                  <pic:nvPicPr>
-                    <pic:cNvPr id="1" name=""/>
-                    <pic:cNvPicPr/>
-                  </pic:nvPicPr>
-                  <pic:blipFill>
-                    <a:blip r:embed="rId28"/>
-                    <a:stretch>
-                      <a:fillRect/>
-                    </a:stretch>
-                  </pic:blipFill>
-                  <pic:spPr>
-                    <a:xfrm>
-                      <a:off x="0" y="0"/>
-                      <a:ext cx="5731510" cy="1158875"/>
-                    </a:xfrm>
-                    <a:prstGeom prst="rect">
-                      <a:avLst/>
-                    </a:prstGeom>
-                  </pic:spPr>
-                </pic:pic>
-              </a:graphicData>
-            </a:graphic>
-          </wp:inline>
-        </w:drawing>
-      </w:r>
-    </w:p>
-    <w:p/>
-    <w:p>
-      <w:r>
-        <w:t>Login with your portal login</w:t>
-      </w:r>
-    </w:p>
-    <w:p>
-      <w:r>
-        <w:t>Click IP Address of this request’s origin</w:t>
-      </w:r>
-    </w:p>
-    <w:p>
-      <w:r>
-        <w:t>And click Generate Token</w:t>
-      </w:r>
-    </w:p>
-    <w:p>
-      <w:r>
-        <w:rPr>
-          <w:noProof/>
-        </w:rPr>
-        <w:drawing>
-          <wp:inline distT="0" distB="0" distL="0" distR="0" wp14:anchorId="6AAF62E5" wp14:editId="2802B616">
-            <wp:extent cx="5731510" cy="2618740"/>
-            <wp:effectExtent l="0" t="0" r="2540" b="0"/>
-            <wp:docPr id="13" name="Picture 13"/>
             <wp:cNvGraphicFramePr>
               <a:graphicFrameLocks xmlns:a="http://schemas.openxmlformats.org/drawingml/2006/main" noChangeAspect="1"/>
             </wp:cNvGraphicFramePr>
@@ -993,7 +1230,7 @@
                   <pic:spPr>
                     <a:xfrm>
                       <a:off x="0" y="0"/>
-                      <a:ext cx="5731510" cy="2618740"/>
+                      <a:ext cx="5731510" cy="1158875"/>
                     </a:xfrm>
                     <a:prstGeom prst="rect">
                       <a:avLst/>
@@ -1006,9 +1243,20 @@
         </w:drawing>
       </w:r>
     </w:p>
-    <w:p>
-      <w:r>
-        <w:t>The token will appear underneath</w:t>
+    <w:p/>
+    <w:p>
+      <w:r>
+        <w:t>Login with your portal login</w:t>
+      </w:r>
+    </w:p>
+    <w:p>
+      <w:r>
+        <w:t>Click IP Address of this request’s origin</w:t>
+      </w:r>
+    </w:p>
+    <w:p>
+      <w:r>
+        <w:t>And click Generate Token</w:t>
       </w:r>
     </w:p>
     <w:p>
@@ -1017,10 +1265,10 @@
           <w:noProof/>
         </w:rPr>
         <w:drawing>
-          <wp:inline distT="0" distB="0" distL="0" distR="0" wp14:anchorId="1F777495" wp14:editId="1587853A">
-            <wp:extent cx="5731510" cy="721360"/>
-            <wp:effectExtent l="0" t="0" r="2540" b="2540"/>
-            <wp:docPr id="14" name="Picture 14"/>
+          <wp:inline distT="0" distB="0" distL="0" distR="0" wp14:anchorId="6AAF62E5" wp14:editId="2802B616">
+            <wp:extent cx="5731510" cy="2618740"/>
+            <wp:effectExtent l="0" t="0" r="2540" b="0"/>
+            <wp:docPr id="13" name="Picture 13"/>
             <wp:cNvGraphicFramePr>
               <a:graphicFrameLocks xmlns:a="http://schemas.openxmlformats.org/drawingml/2006/main" noChangeAspect="1"/>
             </wp:cNvGraphicFramePr>
@@ -1040,7 +1288,7 @@
                   <pic:spPr>
                     <a:xfrm>
                       <a:off x="0" y="0"/>
-                      <a:ext cx="5731510" cy="721360"/>
+                      <a:ext cx="5731510" cy="2618740"/>
                     </a:xfrm>
                     <a:prstGeom prst="rect">
                       <a:avLst/>
@@ -1053,42 +1301,9 @@
         </w:drawing>
       </w:r>
     </w:p>
-    <w:p/>
-    <w:p>
-      <w:r>
-        <w:t>Copy the token and return to QGIS</w:t>
-      </w:r>
-    </w:p>
-    <w:p>
-      <w:r>
-        <w:t xml:space="preserve">Go back to the </w:t>
-      </w:r>
-      <w:r>
-        <w:rPr>
-          <w:b/>
-          <w:bCs/>
-        </w:rPr>
-        <w:t>D</w:t>
-      </w:r>
-      <w:r>
-        <w:rPr>
-          <w:b/>
-          <w:bCs/>
-        </w:rPr>
-        <w:t>ata Source Manager</w:t>
-      </w:r>
-      <w:r>
-        <w:t xml:space="preserve"> and this time edit the </w:t>
-      </w:r>
-      <w:r>
-        <w:rPr>
-          <w:b/>
-          <w:bCs/>
-        </w:rPr>
-        <w:t>UNEP-WCMC Portal</w:t>
-      </w:r>
-      <w:r>
-        <w:t xml:space="preserve"> connection that you already tried to set up</w:t>
+    <w:p>
+      <w:r>
+        <w:t>The token will appear underneath</w:t>
       </w:r>
     </w:p>
     <w:p>
@@ -1096,11 +1311,12 @@
         <w:rPr>
           <w:noProof/>
         </w:rPr>
+        <w:lastRenderedPageBreak/>
         <w:drawing>
-          <wp:inline distT="0" distB="0" distL="0" distR="0" wp14:anchorId="63F3C773" wp14:editId="256692BB">
-            <wp:extent cx="5189220" cy="3847359"/>
-            <wp:effectExtent l="0" t="0" r="0" b="1270"/>
-            <wp:docPr id="18" name="Picture 18"/>
+          <wp:inline distT="0" distB="0" distL="0" distR="0" wp14:anchorId="1F777495" wp14:editId="1587853A">
+            <wp:extent cx="5731510" cy="721360"/>
+            <wp:effectExtent l="0" t="0" r="2540" b="2540"/>
+            <wp:docPr id="14" name="Picture 14"/>
             <wp:cNvGraphicFramePr>
               <a:graphicFrameLocks xmlns:a="http://schemas.openxmlformats.org/drawingml/2006/main" noChangeAspect="1"/>
             </wp:cNvGraphicFramePr>
@@ -1120,7 +1336,7 @@
                   <pic:spPr>
                     <a:xfrm>
                       <a:off x="0" y="0"/>
-                      <a:ext cx="5192134" cy="3849519"/>
+                      <a:ext cx="5731510" cy="721360"/>
                     </a:xfrm>
                     <a:prstGeom prst="rect">
                       <a:avLst/>
@@ -1133,9 +1349,42 @@
         </w:drawing>
       </w:r>
     </w:p>
-    <w:p>
-      <w:r>
-        <w:t>Click on the Green plus button</w:t>
+    <w:p/>
+    <w:p>
+      <w:r>
+        <w:t>Copy the token and return to QGIS</w:t>
+      </w:r>
+    </w:p>
+    <w:p>
+      <w:r>
+        <w:t xml:space="preserve">Go back to the </w:t>
+      </w:r>
+      <w:r>
+        <w:rPr>
+          <w:b/>
+          <w:bCs/>
+        </w:rPr>
+        <w:t>D</w:t>
+      </w:r>
+      <w:r>
+        <w:rPr>
+          <w:b/>
+          <w:bCs/>
+        </w:rPr>
+        <w:t>ata Source Manager</w:t>
+      </w:r>
+      <w:r>
+        <w:t xml:space="preserve"> and this time edit the </w:t>
+      </w:r>
+      <w:r>
+        <w:rPr>
+          <w:b/>
+          <w:bCs/>
+        </w:rPr>
+        <w:t>UNEP-WCMC Portal</w:t>
+      </w:r>
+      <w:r>
+        <w:t xml:space="preserve"> connection that you already tried to set up</w:t>
       </w:r>
     </w:p>
     <w:p>
@@ -1144,10 +1393,10 @@
           <w:noProof/>
         </w:rPr>
         <w:drawing>
-          <wp:inline distT="0" distB="0" distL="0" distR="0" wp14:anchorId="23674933" wp14:editId="50647605">
-            <wp:extent cx="3032760" cy="2642325"/>
-            <wp:effectExtent l="0" t="0" r="0" b="5715"/>
-            <wp:docPr id="16" name="Picture 16"/>
+          <wp:inline distT="0" distB="0" distL="0" distR="0" wp14:anchorId="63F3C773" wp14:editId="256692BB">
+            <wp:extent cx="5189220" cy="3847359"/>
+            <wp:effectExtent l="0" t="0" r="0" b="1270"/>
+            <wp:docPr id="18" name="Picture 18"/>
             <wp:cNvGraphicFramePr>
               <a:graphicFrameLocks xmlns:a="http://schemas.openxmlformats.org/drawingml/2006/main" noChangeAspect="1"/>
             </wp:cNvGraphicFramePr>
@@ -1167,7 +1416,7 @@
                   <pic:spPr>
                     <a:xfrm>
                       <a:off x="0" y="0"/>
-                      <a:ext cx="3039361" cy="2648076"/>
+                      <a:ext cx="5192134" cy="3849519"/>
                     </a:xfrm>
                     <a:prstGeom prst="rect">
                       <a:avLst/>
@@ -1182,63 +1431,19 @@
     </w:p>
     <w:p>
       <w:r>
-        <w:t xml:space="preserve">A new Authentication window opens. </w:t>
-      </w:r>
-    </w:p>
-    <w:p>
-      <w:r>
-        <w:t xml:space="preserve">Give the new authentication a name </w:t>
-      </w:r>
-      <w:proofErr w:type="gramStart"/>
-      <w:r>
-        <w:t>e.g.</w:t>
-      </w:r>
-      <w:proofErr w:type="gramEnd"/>
-      <w:r>
-        <w:t xml:space="preserve"> UNEP-WCMC portal token</w:t>
-      </w:r>
-    </w:p>
-    <w:p>
-      <w:r>
-        <w:t xml:space="preserve">Change the </w:t>
-      </w:r>
-      <w:r>
-        <w:t>dropdown</w:t>
-      </w:r>
-      <w:r>
-        <w:t xml:space="preserve"> from Basic Authentication to </w:t>
-      </w:r>
-      <w:r>
-        <w:rPr>
-          <w:b/>
-          <w:bCs/>
-        </w:rPr>
-        <w:t>ESRI token</w:t>
-      </w:r>
-    </w:p>
-    <w:p>
-      <w:r>
-        <w:t xml:space="preserve">Paste your token in the box and click </w:t>
-      </w:r>
-      <w:r>
-        <w:rPr>
-          <w:b/>
-          <w:bCs/>
-        </w:rPr>
-        <w:t>Save</w:t>
-      </w:r>
-    </w:p>
-    <w:p/>
+        <w:t>Click on the Green plus button</w:t>
+      </w:r>
+    </w:p>
     <w:p>
       <w:r>
         <w:rPr>
           <w:noProof/>
         </w:rPr>
         <w:drawing>
-          <wp:inline distT="0" distB="0" distL="0" distR="0" wp14:anchorId="3EC958EB" wp14:editId="732B32BD">
-            <wp:extent cx="5731510" cy="1983740"/>
-            <wp:effectExtent l="0" t="0" r="2540" b="0"/>
-            <wp:docPr id="15" name="Picture 15"/>
+          <wp:inline distT="0" distB="0" distL="0" distR="0" wp14:anchorId="23674933" wp14:editId="50647605">
+            <wp:extent cx="3032760" cy="2642325"/>
+            <wp:effectExtent l="0" t="0" r="0" b="5715"/>
+            <wp:docPr id="16" name="Picture 16"/>
             <wp:cNvGraphicFramePr>
               <a:graphicFrameLocks xmlns:a="http://schemas.openxmlformats.org/drawingml/2006/main" noChangeAspect="1"/>
             </wp:cNvGraphicFramePr>
@@ -1258,7 +1463,7 @@
                   <pic:spPr>
                     <a:xfrm>
                       <a:off x="0" y="0"/>
-                      <a:ext cx="5731510" cy="1983740"/>
+                      <a:ext cx="3039361" cy="2648076"/>
                     </a:xfrm>
                     <a:prstGeom prst="rect">
                       <a:avLst/>
@@ -1273,19 +1478,56 @@
     </w:p>
     <w:p>
       <w:r>
-        <w:t>Your authentication should now be set to the ESRI Token – click ok</w:t>
-      </w:r>
-    </w:p>
+        <w:lastRenderedPageBreak/>
+        <w:t xml:space="preserve">A new Authentication window opens. </w:t>
+      </w:r>
+    </w:p>
+    <w:p>
+      <w:r>
+        <w:t>Give the new authentication a name e.g. UNEP-WCMC portal token</w:t>
+      </w:r>
+    </w:p>
+    <w:p>
+      <w:r>
+        <w:t xml:space="preserve">Change the </w:t>
+      </w:r>
+      <w:r>
+        <w:t>dropdown</w:t>
+      </w:r>
+      <w:r>
+        <w:t xml:space="preserve"> from Basic Authentication to </w:t>
+      </w:r>
+      <w:r>
+        <w:rPr>
+          <w:b/>
+          <w:bCs/>
+        </w:rPr>
+        <w:t>ESRI token</w:t>
+      </w:r>
+    </w:p>
+    <w:p>
+      <w:r>
+        <w:t xml:space="preserve">Paste your token in the box and click </w:t>
+      </w:r>
+      <w:r>
+        <w:rPr>
+          <w:b/>
+          <w:bCs/>
+        </w:rPr>
+        <w:t>Save</w:t>
+      </w:r>
+    </w:p>
+    <w:p/>
     <w:p>
       <w:r>
         <w:rPr>
           <w:noProof/>
         </w:rPr>
         <w:drawing>
-          <wp:inline distT="0" distB="0" distL="0" distR="0" wp14:anchorId="41659A56" wp14:editId="177163C5">
-            <wp:extent cx="5731510" cy="5034280"/>
+          <wp:inline distT="0" distB="0" distL="0" distR="0" wp14:anchorId="3EC958EB" wp14:editId="732B32BD">
+            <wp:extent cx="5731510" cy="1983740"/>
             <wp:effectExtent l="0" t="0" r="2540" b="0"/>
-            <wp:docPr id="19" name="Picture 19"/>
+            <wp:docPr id="15" name="Picture 15"/>
             <wp:cNvGraphicFramePr>
               <a:graphicFrameLocks xmlns:a="http://schemas.openxmlformats.org/drawingml/2006/main" noChangeAspect="1"/>
             </wp:cNvGraphicFramePr>
@@ -1305,6 +1547,53 @@
                   <pic:spPr>
                     <a:xfrm>
                       <a:off x="0" y="0"/>
+                      <a:ext cx="5731510" cy="1983740"/>
+                    </a:xfrm>
+                    <a:prstGeom prst="rect">
+                      <a:avLst/>
+                    </a:prstGeom>
+                  </pic:spPr>
+                </pic:pic>
+              </a:graphicData>
+            </a:graphic>
+          </wp:inline>
+        </w:drawing>
+      </w:r>
+    </w:p>
+    <w:p>
+      <w:r>
+        <w:t>Your authentication should now be set to the ESRI Token – click ok</w:t>
+      </w:r>
+    </w:p>
+    <w:p>
+      <w:r>
+        <w:rPr>
+          <w:noProof/>
+        </w:rPr>
+        <w:drawing>
+          <wp:inline distT="0" distB="0" distL="0" distR="0" wp14:anchorId="41659A56" wp14:editId="177163C5">
+            <wp:extent cx="5731510" cy="5034280"/>
+            <wp:effectExtent l="0" t="0" r="2540" b="0"/>
+            <wp:docPr id="19" name="Picture 19"/>
+            <wp:cNvGraphicFramePr>
+              <a:graphicFrameLocks xmlns:a="http://schemas.openxmlformats.org/drawingml/2006/main" noChangeAspect="1"/>
+            </wp:cNvGraphicFramePr>
+            <a:graphic xmlns:a="http://schemas.openxmlformats.org/drawingml/2006/main">
+              <a:graphicData uri="http://schemas.openxmlformats.org/drawingml/2006/picture">
+                <pic:pic xmlns:pic="http://schemas.openxmlformats.org/drawingml/2006/picture">
+                  <pic:nvPicPr>
+                    <pic:cNvPr id="1" name=""/>
+                    <pic:cNvPicPr/>
+                  </pic:nvPicPr>
+                  <pic:blipFill>
+                    <a:blip r:embed="rId35"/>
+                    <a:stretch>
+                      <a:fillRect/>
+                    </a:stretch>
+                  </pic:blipFill>
+                  <pic:spPr>
+                    <a:xfrm>
+                      <a:off x="0" y="0"/>
                       <a:ext cx="5731510" cy="5034280"/>
                     </a:xfrm>
                     <a:prstGeom prst="rect">
@@ -1320,6 +1609,7 @@
     </w:p>
     <w:p>
       <w:r>
+        <w:lastRenderedPageBreak/>
         <w:t>You should now be back at the Data Source Manager.</w:t>
       </w:r>
     </w:p>
@@ -1344,54 +1634,6 @@
             <wp:extent cx="5006340" cy="3715650"/>
             <wp:effectExtent l="0" t="0" r="3810" b="0"/>
             <wp:docPr id="20" name="Picture 20"/>
-            <wp:cNvGraphicFramePr>
-              <a:graphicFrameLocks xmlns:a="http://schemas.openxmlformats.org/drawingml/2006/main" noChangeAspect="1"/>
-            </wp:cNvGraphicFramePr>
-            <a:graphic xmlns:a="http://schemas.openxmlformats.org/drawingml/2006/main">
-              <a:graphicData uri="http://schemas.openxmlformats.org/drawingml/2006/picture">
-                <pic:pic xmlns:pic="http://schemas.openxmlformats.org/drawingml/2006/picture">
-                  <pic:nvPicPr>
-                    <pic:cNvPr id="1" name=""/>
-                    <pic:cNvPicPr/>
-                  </pic:nvPicPr>
-                  <pic:blipFill>
-                    <a:blip r:embed="rId17"/>
-                    <a:stretch>
-                      <a:fillRect/>
-                    </a:stretch>
-                  </pic:blipFill>
-                  <pic:spPr>
-                    <a:xfrm>
-                      <a:off x="0" y="0"/>
-                      <a:ext cx="5044282" cy="3743810"/>
-                    </a:xfrm>
-                    <a:prstGeom prst="rect">
-                      <a:avLst/>
-                    </a:prstGeom>
-                  </pic:spPr>
-                </pic:pic>
-              </a:graphicData>
-            </a:graphic>
-          </wp:inline>
-        </w:drawing>
-      </w:r>
-    </w:p>
-    <w:p/>
-    <w:p>
-      <w:r>
-        <w:t>You should see two items (Groups and Services) under UNEP-WCMC portal</w:t>
-      </w:r>
-    </w:p>
-    <w:p>
-      <w:r>
-        <w:rPr>
-          <w:noProof/>
-        </w:rPr>
-        <w:drawing>
-          <wp:inline distT="0" distB="0" distL="0" distR="0" wp14:anchorId="6AB3756D" wp14:editId="01ACBAB5">
-            <wp:extent cx="5731510" cy="1641475"/>
-            <wp:effectExtent l="0" t="0" r="2540" b="0"/>
-            <wp:docPr id="21" name="Picture 21"/>
             <wp:cNvGraphicFramePr>
               <a:graphicFrameLocks xmlns:a="http://schemas.openxmlformats.org/drawingml/2006/main" noChangeAspect="1"/>
             </wp:cNvGraphicFramePr>
@@ -1411,6 +1653,54 @@
                   <pic:spPr>
                     <a:xfrm>
                       <a:off x="0" y="0"/>
+                      <a:ext cx="5044282" cy="3743810"/>
+                    </a:xfrm>
+                    <a:prstGeom prst="rect">
+                      <a:avLst/>
+                    </a:prstGeom>
+                  </pic:spPr>
+                </pic:pic>
+              </a:graphicData>
+            </a:graphic>
+          </wp:inline>
+        </w:drawing>
+      </w:r>
+    </w:p>
+    <w:p/>
+    <w:p>
+      <w:r>
+        <w:t>You should see two items (Groups and Services) under UNEP-WCMC portal</w:t>
+      </w:r>
+    </w:p>
+    <w:p>
+      <w:r>
+        <w:rPr>
+          <w:noProof/>
+        </w:rPr>
+        <w:drawing>
+          <wp:inline distT="0" distB="0" distL="0" distR="0" wp14:anchorId="6AB3756D" wp14:editId="01ACBAB5">
+            <wp:extent cx="5731510" cy="1641475"/>
+            <wp:effectExtent l="0" t="0" r="2540" b="0"/>
+            <wp:docPr id="21" name="Picture 21"/>
+            <wp:cNvGraphicFramePr>
+              <a:graphicFrameLocks xmlns:a="http://schemas.openxmlformats.org/drawingml/2006/main" noChangeAspect="1"/>
+            </wp:cNvGraphicFramePr>
+            <a:graphic xmlns:a="http://schemas.openxmlformats.org/drawingml/2006/main">
+              <a:graphicData uri="http://schemas.openxmlformats.org/drawingml/2006/picture">
+                <pic:pic xmlns:pic="http://schemas.openxmlformats.org/drawingml/2006/picture">
+                  <pic:nvPicPr>
+                    <pic:cNvPr id="1" name=""/>
+                    <pic:cNvPicPr/>
+                  </pic:nvPicPr>
+                  <pic:blipFill>
+                    <a:blip r:embed="rId19"/>
+                    <a:stretch>
+                      <a:fillRect/>
+                    </a:stretch>
+                  </pic:blipFill>
+                  <pic:spPr>
+                    <a:xfrm>
+                      <a:off x="0" y="0"/>
                       <a:ext cx="5731510" cy="1641475"/>
                     </a:xfrm>
                     <a:prstGeom prst="rect">
@@ -1449,6 +1739,7 @@
         <w:rPr>
           <w:noProof/>
         </w:rPr>
+        <w:lastRenderedPageBreak/>
         <w:drawing>
           <wp:inline distT="0" distB="0" distL="0" distR="0" wp14:anchorId="11D50285" wp14:editId="33CE57F9">
             <wp:extent cx="4358640" cy="2583506"/>
@@ -1465,7 +1756,7 @@
                     <pic:cNvPicPr/>
                   </pic:nvPicPr>
                   <pic:blipFill>
-                    <a:blip r:embed="rId26"/>
+                    <a:blip r:embed="rId27"/>
                     <a:stretch>
                       <a:fillRect/>
                     </a:stretch>
@@ -1551,7 +1842,7 @@
 </file>
 
 <file path=word/commentsExtensible.xml><?xml version="1.0" encoding="utf-8"?>
-<w16cex:commentsExtensible xmlns:wpc="http://schemas.microsoft.com/office/word/2010/wordprocessingCanvas" xmlns:cx="http://schemas.microsoft.com/office/drawing/2014/chartex" xmlns:cx1="http://schemas.microsoft.com/office/drawing/2015/9/8/chartex" xmlns:cx2="http://schemas.microsoft.com/office/drawing/2015/10/21/chartex" xmlns:cx3="http://schemas.microsoft.com/office/drawing/2016/5/9/chartex" xmlns:cx4="http://schemas.microsoft.com/office/drawing/2016/5/10/chartex" xmlns:cx5="http://schemas.microsoft.com/office/drawing/2016/5/11/chartex" xmlns:cx6="http://schemas.microsoft.com/office/drawing/2016/5/12/chartex" xmlns:cx7="http://schemas.microsoft.com/office/drawing/2016/5/13/chartex" xmlns:cx8="http://schemas.microsoft.com/office/drawing/2016/5/14/chartex" xmlns:cr="http://schemas.microsoft.com/office/comments/2020/reactions" xmlns:mc="http://schemas.openxmlformats.org/markup-compatibility/2006" xmlns:aink="http://schemas.microsoft.com/office/drawing/2016/ink" xmlns:am3d="http://schemas.microsoft.com/office/drawing/2017/model3d" xmlns:o="urn:schemas-microsoft-com:office:office" xmlns:oel="http://schemas.microsoft.com/office/2019/extlst" xmlns:r="http://schemas.openxmlformats.org/officeDocument/2006/relationships" xmlns:m="http://schemas.openxmlformats.org/officeDocument/2006/math" xmlns:v="urn:schemas-microsoft-com:vml" xmlns:wp14="http://schemas.microsoft.com/office/word/2010/wordprocessingDrawing" xmlns:wp="http://schemas.openxmlformats.org/drawingml/2006/wordprocessingDrawing" xmlns:w10="urn:schemas-microsoft-com:office:word" xmlns:w="http://schemas.openxmlformats.org/wordprocessingml/2006/main" xmlns:w14="http://schemas.microsoft.com/office/word/2010/wordml" xmlns:w15="http://schemas.microsoft.com/office/word/2012/wordml" xmlns:w16cex="http://schemas.microsoft.com/office/word/2018/wordml/cex" xmlns:w16cid="http://schemas.microsoft.com/office/word/2016/wordml/cid" xmlns:w16="http://schemas.microsoft.com/office/word/2018/wordml" xmlns:w16sdtdh="http://schemas.microsoft.com/office/word/2020/wordml/sdtdatahash" xmlns:w16se="http://schemas.microsoft.com/office/word/2015/wordml/symex" xmlns:wpg="http://schemas.microsoft.com/office/word/2010/wordprocessingGroup" xmlns:wpi="http://schemas.microsoft.com/office/word/2010/wordprocessingInk" xmlns:wne="http://schemas.microsoft.com/office/word/2006/wordml" xmlns:wps="http://schemas.microsoft.com/office/word/2010/wordprocessingShape" mc:Ignorable="w14 w15 w16se w16cid w16 w16cex w16sdtdh cr wp14">
+<w16cex:commentsExtensible xmlns:wpc="http://schemas.microsoft.com/office/word/2010/wordprocessingCanvas" xmlns:cx="http://schemas.microsoft.com/office/drawing/2014/chartex" xmlns:cx1="http://schemas.microsoft.com/office/drawing/2015/9/8/chartex" xmlns:cx2="http://schemas.microsoft.com/office/drawing/2015/10/21/chartex" xmlns:cx3="http://schemas.microsoft.com/office/drawing/2016/5/9/chartex" xmlns:cx4="http://schemas.microsoft.com/office/drawing/2016/5/10/chartex" xmlns:cx5="http://schemas.microsoft.com/office/drawing/2016/5/11/chartex" xmlns:cx6="http://schemas.microsoft.com/office/drawing/2016/5/12/chartex" xmlns:cx7="http://schemas.microsoft.com/office/drawing/2016/5/13/chartex" xmlns:cx8="http://schemas.microsoft.com/office/drawing/2016/5/14/chartex" xmlns:mc="http://schemas.openxmlformats.org/markup-compatibility/2006" xmlns:aink="http://schemas.microsoft.com/office/drawing/2016/ink" xmlns:am3d="http://schemas.microsoft.com/office/drawing/2017/model3d" xmlns:o="urn:schemas-microsoft-com:office:office" xmlns:oel="http://schemas.microsoft.com/office/2019/extlst" xmlns:r="http://schemas.openxmlformats.org/officeDocument/2006/relationships" xmlns:m="http://schemas.openxmlformats.org/officeDocument/2006/math" xmlns:v="urn:schemas-microsoft-com:vml" xmlns:wp14="http://schemas.microsoft.com/office/word/2010/wordprocessingDrawing" xmlns:wp="http://schemas.openxmlformats.org/drawingml/2006/wordprocessingDrawing" xmlns:w10="urn:schemas-microsoft-com:office:word" xmlns:w="http://schemas.openxmlformats.org/wordprocessingml/2006/main" xmlns:w14="http://schemas.microsoft.com/office/word/2010/wordml" xmlns:w15="http://schemas.microsoft.com/office/word/2012/wordml" xmlns:w16cex="http://schemas.microsoft.com/office/word/2018/wordml/cex" xmlns:w16cid="http://schemas.microsoft.com/office/word/2016/wordml/cid" xmlns:w16="http://schemas.microsoft.com/office/word/2018/wordml" xmlns:w16sdtdh="http://schemas.microsoft.com/office/word/2020/wordml/sdtdatahash" xmlns:w16se="http://schemas.microsoft.com/office/word/2015/wordml/symex" xmlns:wpg="http://schemas.microsoft.com/office/word/2010/wordprocessingGroup" xmlns:wpi="http://schemas.microsoft.com/office/word/2010/wordprocessingInk" xmlns:wne="http://schemas.microsoft.com/office/word/2006/wordml" xmlns:wps="http://schemas.microsoft.com/office/word/2010/wordprocessingShape" mc:Ignorable="w14 w15 w16se w16cid w16 w16cex w16sdtdh wp14">
   <w16cex:commentExtensible w16cex:durableId="27A2057C" w16cex:dateUtc="2023-02-23T15:32:00Z"/>
 </w16cex:commentsExtensible>
 </file>
@@ -1560,10 +1851,6 @@
 <w16cid:commentsIds xmlns:wpc="http://schemas.microsoft.com/office/word/2010/wordprocessingCanvas" xmlns:cx="http://schemas.microsoft.com/office/drawing/2014/chartex" xmlns:cx1="http://schemas.microsoft.com/office/drawing/2015/9/8/chartex" xmlns:cx2="http://schemas.microsoft.com/office/drawing/2015/10/21/chartex" xmlns:cx3="http://schemas.microsoft.com/office/drawing/2016/5/9/chartex" xmlns:cx4="http://schemas.microsoft.com/office/drawing/2016/5/10/chartex" xmlns:cx5="http://schemas.microsoft.com/office/drawing/2016/5/11/chartex" xmlns:cx6="http://schemas.microsoft.com/office/drawing/2016/5/12/chartex" xmlns:cx7="http://schemas.microsoft.com/office/drawing/2016/5/13/chartex" xmlns:cx8="http://schemas.microsoft.com/office/drawing/2016/5/14/chartex" xmlns:mc="http://schemas.openxmlformats.org/markup-compatibility/2006" xmlns:aink="http://schemas.microsoft.com/office/drawing/2016/ink" xmlns:am3d="http://schemas.microsoft.com/office/drawing/2017/model3d" xmlns:o="urn:schemas-microsoft-com:office:office" xmlns:oel="http://schemas.microsoft.com/office/2019/extlst" xmlns:r="http://schemas.openxmlformats.org/officeDocument/2006/relationships" xmlns:m="http://schemas.openxmlformats.org/officeDocument/2006/math" xmlns:v="urn:schemas-microsoft-com:vml" xmlns:wp14="http://schemas.microsoft.com/office/word/2010/wordprocessingDrawing" xmlns:wp="http://schemas.openxmlformats.org/drawingml/2006/wordprocessingDrawing" xmlns:w10="urn:schemas-microsoft-com:office:word" xmlns:w="http://schemas.openxmlformats.org/wordprocessingml/2006/main" xmlns:w14="http://schemas.microsoft.com/office/word/2010/wordml" xmlns:w15="http://schemas.microsoft.com/office/word/2012/wordml" xmlns:w16cex="http://schemas.microsoft.com/office/word/2018/wordml/cex" xmlns:w16cid="http://schemas.microsoft.com/office/word/2016/wordml/cid" xmlns:w16="http://schemas.microsoft.com/office/word/2018/wordml" xmlns:w16sdtdh="http://schemas.microsoft.com/office/word/2020/wordml/sdtdatahash" xmlns:w16se="http://schemas.microsoft.com/office/word/2015/wordml/symex" xmlns:wpg="http://schemas.microsoft.com/office/word/2010/wordprocessingGroup" xmlns:wpi="http://schemas.microsoft.com/office/word/2010/wordprocessingInk" xmlns:wne="http://schemas.microsoft.com/office/word/2006/wordml" xmlns:wps="http://schemas.microsoft.com/office/word/2010/wordprocessingShape" mc:Ignorable="w14 w15 w16se w16cid w16 w16cex w16sdtdh wp14">
   <w16cid:commentId w16cid:paraId="3C3A8095" w16cid:durableId="27A2057C"/>
 </w16cid:commentsIds>
-</file>
-
-<file path=word/numbering.xml><?xml version="1.0" encoding="utf-8"?>
-<w:numbering xmlns:wpc="http://schemas.microsoft.com/office/word/2010/wordprocessingCanvas" xmlns:cx="http://schemas.microsoft.com/office/drawing/2014/chartex" xmlns:cx1="http://schemas.microsoft.com/office/drawing/2015/9/8/chartex" xmlns:cx2="http://schemas.microsoft.com/office/drawing/2015/10/21/chartex" xmlns:cx3="http://schemas.microsoft.com/office/drawing/2016/5/9/chartex" xmlns:cx4="http://schemas.microsoft.com/office/drawing/2016/5/10/chartex" xmlns:cx5="http://schemas.microsoft.com/office/drawing/2016/5/11/chartex" xmlns:cx6="http://schemas.microsoft.com/office/drawing/2016/5/12/chartex" xmlns:cx7="http://schemas.microsoft.com/office/drawing/2016/5/13/chartex" xmlns:cx8="http://schemas.microsoft.com/office/drawing/2016/5/14/chartex" xmlns:mc="http://schemas.openxmlformats.org/markup-compatibility/2006" xmlns:aink="http://schemas.microsoft.com/office/drawing/2016/ink" xmlns:am3d="http://schemas.microsoft.com/office/drawing/2017/model3d" xmlns:o="urn:schemas-microsoft-com:office:office" xmlns:oel="http://schemas.microsoft.com/office/2019/extlst" xmlns:r="http://schemas.openxmlformats.org/officeDocument/2006/relationships" xmlns:m="http://schemas.openxmlformats.org/officeDocument/2006/math" xmlns:v="urn:schemas-microsoft-com:vml" xmlns:wp14="http://schemas.microsoft.com/office/word/2010/wordprocessingDrawing" xmlns:wp="http://schemas.openxmlformats.org/drawingml/2006/wordprocessingDrawing" xmlns:w10="urn:schemas-microsoft-com:office:word" xmlns:w="http://schemas.openxmlformats.org/wordprocessingml/2006/main" xmlns:w14="http://schemas.microsoft.com/office/word/2010/wordml" xmlns:w15="http://schemas.microsoft.com/office/word/2012/wordml" xmlns:w16cex="http://schemas.microsoft.com/office/word/2018/wordml/cex" xmlns:w16cid="http://schemas.microsoft.com/office/word/2016/wordml/cid" xmlns:w16="http://schemas.microsoft.com/office/word/2018/wordml" xmlns:w16sdtdh="http://schemas.microsoft.com/office/word/2020/wordml/sdtdatahash" xmlns:w16se="http://schemas.microsoft.com/office/word/2015/wordml/symex" xmlns:wpg="http://schemas.microsoft.com/office/word/2010/wordprocessingGroup" xmlns:wpi="http://schemas.microsoft.com/office/word/2010/wordprocessingInk" xmlns:wne="http://schemas.microsoft.com/office/word/2006/wordml" xmlns:wps="http://schemas.microsoft.com/office/word/2010/wordprocessingShape" mc:Ignorable="w14 w15 w16se w16cid w16 w16cex w16sdtdh wp14"/>
 </file>
 
 <file path=word/people.xml><?xml version="1.0" encoding="utf-8"?>
@@ -2425,30 +2712,52 @@
 </file>
 
 <file path=customXml/item1.xml><?xml version="1.0" encoding="utf-8"?>
-<ct:contentTypeSchema xmlns:ct="http://schemas.microsoft.com/office/2006/metadata/contentType" xmlns:ma="http://schemas.microsoft.com/office/2006/metadata/properties/metaAttributes" ct:_="" ma:_="" ma:contentTypeName="Document" ma:contentTypeID="0x0101007B933B48CAFFCA489C2F2ED4452E8B82" ma:contentTypeVersion="15" ma:contentTypeDescription="Create a new document." ma:contentTypeScope="" ma:versionID="075b57c7bb1d521ffe8b9cf4af809586">
-  <xsd:schema xmlns:xsd="http://www.w3.org/2001/XMLSchema" xmlns:xs="http://www.w3.org/2001/XMLSchema" xmlns:p="http://schemas.microsoft.com/office/2006/metadata/properties" xmlns:ns2="54152273-e6d9-4990-84be-c4e27ab6b9e3" xmlns:ns3="64c40b72-951c-4f7c-b957-ad7a5919ed2b" targetNamespace="http://schemas.microsoft.com/office/2006/metadata/properties" ma:root="true" ma:fieldsID="141950fbae99c44f67f6670001b9deb7" ns2:_="" ns3:_="">
-    <xsd:import namespace="54152273-e6d9-4990-84be-c4e27ab6b9e3"/>
+<p:properties xmlns:p="http://schemas.microsoft.com/office/2006/metadata/properties" xmlns:xsi="http://www.w3.org/2001/XMLSchema-instance" xmlns:pc="http://schemas.microsoft.com/office/infopath/2007/PartnerControls">
+  <documentManagement>
+    <TaxCatchAll xmlns="64c40b72-951c-4f7c-b957-ad7a5919ed2b" xsi:nil="true"/>
+    <lcf76f155ced4ddcb4097134ff3c332f xmlns="5e8e3eb3-8be4-45a7-9c56-78f32f91931f">
+      <Terms xmlns="http://schemas.microsoft.com/office/infopath/2007/PartnerControls"/>
+    </lcf76f155ced4ddcb4097134ff3c332f>
+  </documentManagement>
+</p:properties>
+</file>
+
+<file path=customXml/item2.xml><?xml version="1.0" encoding="utf-8"?>
+<?mso-contentType ?>
+<FormTemplates xmlns="http://schemas.microsoft.com/sharepoint/v3/contenttype/forms">
+  <Display>DocumentLibraryForm</Display>
+  <Edit>DocumentLibraryForm</Edit>
+  <New>DocumentLibraryForm</New>
+</FormTemplates>
+</file>
+
+<file path=customXml/item3.xml><?xml version="1.0" encoding="utf-8"?>
+<ct:contentTypeSchema xmlns:ct="http://schemas.microsoft.com/office/2006/metadata/contentType" xmlns:ma="http://schemas.microsoft.com/office/2006/metadata/properties/metaAttributes" ct:_="" ma:_="" ma:contentTypeName="Document" ma:contentTypeID="0x0101004DD8CE1463F1B34980CC6988639A2BCE" ma:contentTypeVersion="17" ma:contentTypeDescription="Create a new document." ma:contentTypeScope="" ma:versionID="4f21713f47300e4164872b0f8795c9d8">
+  <xsd:schema xmlns:xsd="http://www.w3.org/2001/XMLSchema" xmlns:xs="http://www.w3.org/2001/XMLSchema" xmlns:p="http://schemas.microsoft.com/office/2006/metadata/properties" xmlns:ns2="64c40b72-951c-4f7c-b957-ad7a5919ed2b" xmlns:ns3="5e8e3eb3-8be4-45a7-9c56-78f32f91931f" targetNamespace="http://schemas.microsoft.com/office/2006/metadata/properties" ma:root="true" ma:fieldsID="91df8a7fb3117c50295761ef0cdeaec5" ns2:_="" ns3:_="">
     <xsd:import namespace="64c40b72-951c-4f7c-b957-ad7a5919ed2b"/>
+    <xsd:import namespace="5e8e3eb3-8be4-45a7-9c56-78f32f91931f"/>
     <xsd:element name="properties">
       <xsd:complexType>
         <xsd:sequence>
           <xsd:element name="documentManagement">
             <xsd:complexType>
               <xsd:all>
-                <xsd:element ref="ns2:MediaServiceMetadata" minOccurs="0"/>
-                <xsd:element ref="ns2:MediaServiceFastMetadata" minOccurs="0"/>
-                <xsd:element ref="ns2:MediaServiceAutoKeyPoints" minOccurs="0"/>
-                <xsd:element ref="ns2:MediaServiceKeyPoints" minOccurs="0"/>
-                <xsd:element ref="ns2:MediaServiceAutoTags" minOccurs="0"/>
-                <xsd:element ref="ns2:MediaServiceGenerationTime" minOccurs="0"/>
-                <xsd:element ref="ns2:MediaServiceEventHashCode" minOccurs="0"/>
-                <xsd:element ref="ns2:MediaServiceDateTaken" minOccurs="0"/>
-                <xsd:element ref="ns2:MediaLengthInSeconds" minOccurs="0"/>
-                <xsd:element ref="ns2:lcf76f155ced4ddcb4097134ff3c332f" minOccurs="0"/>
-                <xsd:element ref="ns3:TaxCatchAll" minOccurs="0"/>
-                <xsd:element ref="ns2:MediaServiceOCR" minOccurs="0"/>
-                <xsd:element ref="ns3:SharedWithUsers" minOccurs="0"/>
-                <xsd:element ref="ns3:SharedWithDetails" minOccurs="0"/>
+                <xsd:element ref="ns2:SharedWithUsers" minOccurs="0"/>
+                <xsd:element ref="ns2:SharedWithDetails" minOccurs="0"/>
+                <xsd:element ref="ns3:MediaServiceMetadata" minOccurs="0"/>
+                <xsd:element ref="ns3:MediaServiceFastMetadata" minOccurs="0"/>
+                <xsd:element ref="ns3:MediaServiceAutoKeyPoints" minOccurs="0"/>
+                <xsd:element ref="ns3:MediaServiceKeyPoints" minOccurs="0"/>
+                <xsd:element ref="ns3:MediaServiceAutoTags" minOccurs="0"/>
+                <xsd:element ref="ns3:MediaServiceGenerationTime" minOccurs="0"/>
+                <xsd:element ref="ns3:MediaServiceEventHashCode" minOccurs="0"/>
+                <xsd:element ref="ns3:MediaServiceOCR" minOccurs="0"/>
+                <xsd:element ref="ns3:MediaServiceDateTaken" minOccurs="0"/>
+                <xsd:element ref="ns3:MediaServiceLocation" minOccurs="0"/>
+                <xsd:element ref="ns3:MediaLengthInSeconds" minOccurs="0"/>
+                <xsd:element ref="ns3:lcf76f155ced4ddcb4097134ff3c332f" minOccurs="0"/>
+                <xsd:element ref="ns2:TaxCatchAll" minOccurs="0"/>
+                <xsd:element ref="ns3:MediaServiceObjectDetectorVersions" minOccurs="0"/>
               </xsd:all>
             </xsd:complexType>
           </xsd:element>
@@ -2456,86 +2765,10 @@
       </xsd:complexType>
     </xsd:element>
   </xsd:schema>
-  <xsd:schema xmlns:xsd="http://www.w3.org/2001/XMLSchema" xmlns:xs="http://www.w3.org/2001/XMLSchema" xmlns:dms="http://schemas.microsoft.com/office/2006/documentManagement/types" xmlns:pc="http://schemas.microsoft.com/office/infopath/2007/PartnerControls" targetNamespace="54152273-e6d9-4990-84be-c4e27ab6b9e3" elementFormDefault="qualified">
-    <xsd:import namespace="http://schemas.microsoft.com/office/2006/documentManagement/types"/>
-    <xsd:import namespace="http://schemas.microsoft.com/office/infopath/2007/PartnerControls"/>
-    <xsd:element name="MediaServiceMetadata" ma:index="8" nillable="true" ma:displayName="MediaServiceMetadata" ma:hidden="true" ma:internalName="MediaServiceMetadata" ma:readOnly="true">
-      <xsd:simpleType>
-        <xsd:restriction base="dms:Note"/>
-      </xsd:simpleType>
-    </xsd:element>
-    <xsd:element name="MediaServiceFastMetadata" ma:index="9" nillable="true" ma:displayName="MediaServiceFastMetadata" ma:hidden="true" ma:internalName="MediaServiceFastMetadata" ma:readOnly="true">
-      <xsd:simpleType>
-        <xsd:restriction base="dms:Note"/>
-      </xsd:simpleType>
-    </xsd:element>
-    <xsd:element name="MediaServiceAutoKeyPoints" ma:index="10" nillable="true" ma:displayName="MediaServiceAutoKeyPoints" ma:hidden="true" ma:internalName="MediaServiceAutoKeyPoints" ma:readOnly="true">
-      <xsd:simpleType>
-        <xsd:restriction base="dms:Note"/>
-      </xsd:simpleType>
-    </xsd:element>
-    <xsd:element name="MediaServiceKeyPoints" ma:index="11" nillable="true" ma:displayName="KeyPoints" ma:internalName="MediaServiceKeyPoints" ma:readOnly="true">
-      <xsd:simpleType>
-        <xsd:restriction base="dms:Note">
-          <xsd:maxLength value="255"/>
-        </xsd:restriction>
-      </xsd:simpleType>
-    </xsd:element>
-    <xsd:element name="MediaServiceAutoTags" ma:index="12" nillable="true" ma:displayName="Tags" ma:internalName="MediaServiceAutoTags" ma:readOnly="true">
-      <xsd:simpleType>
-        <xsd:restriction base="dms:Text"/>
-      </xsd:simpleType>
-    </xsd:element>
-    <xsd:element name="MediaServiceGenerationTime" ma:index="13" nillable="true" ma:displayName="MediaServiceGenerationTime" ma:hidden="true" ma:internalName="MediaServiceGenerationTime" ma:readOnly="true">
-      <xsd:simpleType>
-        <xsd:restriction base="dms:Text"/>
-      </xsd:simpleType>
-    </xsd:element>
-    <xsd:element name="MediaServiceEventHashCode" ma:index="14" nillable="true" ma:displayName="MediaServiceEventHashCode" ma:hidden="true" ma:internalName="MediaServiceEventHashCode" ma:readOnly="true">
-      <xsd:simpleType>
-        <xsd:restriction base="dms:Text"/>
-      </xsd:simpleType>
-    </xsd:element>
-    <xsd:element name="MediaServiceDateTaken" ma:index="15" nillable="true" ma:displayName="MediaServiceDateTaken" ma:hidden="true" ma:internalName="MediaServiceDateTaken" ma:readOnly="true">
-      <xsd:simpleType>
-        <xsd:restriction base="dms:Text"/>
-      </xsd:simpleType>
-    </xsd:element>
-    <xsd:element name="MediaLengthInSeconds" ma:index="16" nillable="true" ma:displayName="MediaLengthInSeconds" ma:hidden="true" ma:internalName="MediaLengthInSeconds" ma:readOnly="true">
-      <xsd:simpleType>
-        <xsd:restriction base="dms:Unknown"/>
-      </xsd:simpleType>
-    </xsd:element>
-    <xsd:element name="lcf76f155ced4ddcb4097134ff3c332f" ma:index="18" nillable="true" ma:taxonomy="true" ma:internalName="lcf76f155ced4ddcb4097134ff3c332f" ma:taxonomyFieldName="MediaServiceImageTags" ma:displayName="Image Tags" ma:readOnly="false" ma:fieldId="{5cf76f15-5ced-4ddc-b409-7134ff3c332f}" ma:taxonomyMulti="true" ma:sspId="cd29fe91-dcf4-43ec-bf40-197c5b5df0fa" ma:termSetId="09814cd3-568e-fe90-9814-8d621ff8fb84" ma:anchorId="fba54fb3-c3e1-fe81-a776-ca4b69148c4d" ma:open="true" ma:isKeyword="false">
-      <xsd:complexType>
-        <xsd:sequence>
-          <xsd:element ref="pc:Terms" minOccurs="0" maxOccurs="1"/>
-        </xsd:sequence>
-      </xsd:complexType>
-    </xsd:element>
-    <xsd:element name="MediaServiceOCR" ma:index="20" nillable="true" ma:displayName="Extracted Text" ma:internalName="MediaServiceOCR" ma:readOnly="true">
-      <xsd:simpleType>
-        <xsd:restriction base="dms:Note">
-          <xsd:maxLength value="255"/>
-        </xsd:restriction>
-      </xsd:simpleType>
-    </xsd:element>
-  </xsd:schema>
   <xsd:schema xmlns:xsd="http://www.w3.org/2001/XMLSchema" xmlns:xs="http://www.w3.org/2001/XMLSchema" xmlns:dms="http://schemas.microsoft.com/office/2006/documentManagement/types" xmlns:pc="http://schemas.microsoft.com/office/infopath/2007/PartnerControls" targetNamespace="64c40b72-951c-4f7c-b957-ad7a5919ed2b" elementFormDefault="qualified">
     <xsd:import namespace="http://schemas.microsoft.com/office/2006/documentManagement/types"/>
     <xsd:import namespace="http://schemas.microsoft.com/office/infopath/2007/PartnerControls"/>
-    <xsd:element name="TaxCatchAll" ma:index="19" nillable="true" ma:displayName="Taxonomy Catch All Column" ma:hidden="true" ma:list="{d41b8652-3230-41d0-a190-cdab00674bb5}" ma:internalName="TaxCatchAll" ma:showField="CatchAllData" ma:web="64c40b72-951c-4f7c-b957-ad7a5919ed2b">
-      <xsd:complexType>
-        <xsd:complexContent>
-          <xsd:extension base="dms:MultiChoiceLookup">
-            <xsd:sequence>
-              <xsd:element name="Value" type="dms:Lookup" maxOccurs="unbounded" minOccurs="0" nillable="true"/>
-            </xsd:sequence>
-          </xsd:extension>
-        </xsd:complexContent>
-      </xsd:complexType>
-    </xsd:element>
-    <xsd:element name="SharedWithUsers" ma:index="21" nillable="true" ma:displayName="Shared With" ma:internalName="SharedWithUsers" ma:readOnly="true">
+    <xsd:element name="SharedWithUsers" ma:index="8" nillable="true" ma:displayName="Shared With" ma:internalName="SharedWithUsers" ma:readOnly="true">
       <xsd:complexType>
         <xsd:complexContent>
           <xsd:extension base="dms:UserMulti">
@@ -2554,11 +2787,97 @@
         </xsd:complexContent>
       </xsd:complexType>
     </xsd:element>
-    <xsd:element name="SharedWithDetails" ma:index="22" nillable="true" ma:displayName="Shared With Details" ma:internalName="SharedWithDetails" ma:readOnly="true">
+    <xsd:element name="SharedWithDetails" ma:index="9" nillable="true" ma:displayName="Shared With Details" ma:internalName="SharedWithDetails" ma:readOnly="true">
       <xsd:simpleType>
         <xsd:restriction base="dms:Note">
           <xsd:maxLength value="255"/>
         </xsd:restriction>
+      </xsd:simpleType>
+    </xsd:element>
+    <xsd:element name="TaxCatchAll" ma:index="23" nillable="true" ma:displayName="Taxonomy Catch All Column" ma:hidden="true" ma:list="{d41b8652-3230-41d0-a190-cdab00674bb5}" ma:internalName="TaxCatchAll" ma:showField="CatchAllData" ma:web="64c40b72-951c-4f7c-b957-ad7a5919ed2b">
+      <xsd:complexType>
+        <xsd:complexContent>
+          <xsd:extension base="dms:MultiChoiceLookup">
+            <xsd:sequence>
+              <xsd:element name="Value" type="dms:Lookup" maxOccurs="unbounded" minOccurs="0" nillable="true"/>
+            </xsd:sequence>
+          </xsd:extension>
+        </xsd:complexContent>
+      </xsd:complexType>
+    </xsd:element>
+  </xsd:schema>
+  <xsd:schema xmlns:xsd="http://www.w3.org/2001/XMLSchema" xmlns:xs="http://www.w3.org/2001/XMLSchema" xmlns:dms="http://schemas.microsoft.com/office/2006/documentManagement/types" xmlns:pc="http://schemas.microsoft.com/office/infopath/2007/PartnerControls" targetNamespace="5e8e3eb3-8be4-45a7-9c56-78f32f91931f" elementFormDefault="qualified">
+    <xsd:import namespace="http://schemas.microsoft.com/office/2006/documentManagement/types"/>
+    <xsd:import namespace="http://schemas.microsoft.com/office/infopath/2007/PartnerControls"/>
+    <xsd:element name="MediaServiceMetadata" ma:index="10" nillable="true" ma:displayName="MediaServiceMetadata" ma:hidden="true" ma:internalName="MediaServiceMetadata" ma:readOnly="true">
+      <xsd:simpleType>
+        <xsd:restriction base="dms:Note"/>
+      </xsd:simpleType>
+    </xsd:element>
+    <xsd:element name="MediaServiceFastMetadata" ma:index="11" nillable="true" ma:displayName="MediaServiceFastMetadata" ma:hidden="true" ma:internalName="MediaServiceFastMetadata" ma:readOnly="true">
+      <xsd:simpleType>
+        <xsd:restriction base="dms:Note"/>
+      </xsd:simpleType>
+    </xsd:element>
+    <xsd:element name="MediaServiceAutoKeyPoints" ma:index="12" nillable="true" ma:displayName="MediaServiceAutoKeyPoints" ma:hidden="true" ma:internalName="MediaServiceAutoKeyPoints" ma:readOnly="true">
+      <xsd:simpleType>
+        <xsd:restriction base="dms:Note"/>
+      </xsd:simpleType>
+    </xsd:element>
+    <xsd:element name="MediaServiceKeyPoints" ma:index="13" nillable="true" ma:displayName="KeyPoints" ma:internalName="MediaServiceKeyPoints" ma:readOnly="true">
+      <xsd:simpleType>
+        <xsd:restriction base="dms:Note">
+          <xsd:maxLength value="255"/>
+        </xsd:restriction>
+      </xsd:simpleType>
+    </xsd:element>
+    <xsd:element name="MediaServiceAutoTags" ma:index="14" nillable="true" ma:displayName="Tags" ma:internalName="MediaServiceAutoTags" ma:readOnly="true">
+      <xsd:simpleType>
+        <xsd:restriction base="dms:Text"/>
+      </xsd:simpleType>
+    </xsd:element>
+    <xsd:element name="MediaServiceGenerationTime" ma:index="15" nillable="true" ma:displayName="MediaServiceGenerationTime" ma:hidden="true" ma:internalName="MediaServiceGenerationTime" ma:readOnly="true">
+      <xsd:simpleType>
+        <xsd:restriction base="dms:Text"/>
+      </xsd:simpleType>
+    </xsd:element>
+    <xsd:element name="MediaServiceEventHashCode" ma:index="16" nillable="true" ma:displayName="MediaServiceEventHashCode" ma:hidden="true" ma:internalName="MediaServiceEventHashCode" ma:readOnly="true">
+      <xsd:simpleType>
+        <xsd:restriction base="dms:Text"/>
+      </xsd:simpleType>
+    </xsd:element>
+    <xsd:element name="MediaServiceOCR" ma:index="17" nillable="true" ma:displayName="Extracted Text" ma:internalName="MediaServiceOCR" ma:readOnly="true">
+      <xsd:simpleType>
+        <xsd:restriction base="dms:Note">
+          <xsd:maxLength value="255"/>
+        </xsd:restriction>
+      </xsd:simpleType>
+    </xsd:element>
+    <xsd:element name="MediaServiceDateTaken" ma:index="18" nillable="true" ma:displayName="MediaServiceDateTaken" ma:hidden="true" ma:internalName="MediaServiceDateTaken" ma:readOnly="true">
+      <xsd:simpleType>
+        <xsd:restriction base="dms:Text"/>
+      </xsd:simpleType>
+    </xsd:element>
+    <xsd:element name="MediaServiceLocation" ma:index="19" nillable="true" ma:displayName="Location" ma:internalName="MediaServiceLocation" ma:readOnly="true">
+      <xsd:simpleType>
+        <xsd:restriction base="dms:Text"/>
+      </xsd:simpleType>
+    </xsd:element>
+    <xsd:element name="MediaLengthInSeconds" ma:index="20" nillable="true" ma:displayName="Length (seconds)" ma:internalName="MediaLengthInSeconds" ma:readOnly="true">
+      <xsd:simpleType>
+        <xsd:restriction base="dms:Unknown"/>
+      </xsd:simpleType>
+    </xsd:element>
+    <xsd:element name="lcf76f155ced4ddcb4097134ff3c332f" ma:index="22" nillable="true" ma:taxonomy="true" ma:internalName="lcf76f155ced4ddcb4097134ff3c332f" ma:taxonomyFieldName="MediaServiceImageTags" ma:displayName="Image Tags" ma:readOnly="false" ma:fieldId="{5cf76f15-5ced-4ddc-b409-7134ff3c332f}" ma:taxonomyMulti="true" ma:sspId="cd29fe91-dcf4-43ec-bf40-197c5b5df0fa" ma:termSetId="09814cd3-568e-fe90-9814-8d621ff8fb84" ma:anchorId="fba54fb3-c3e1-fe81-a776-ca4b69148c4d" ma:open="true" ma:isKeyword="false">
+      <xsd:complexType>
+        <xsd:sequence>
+          <xsd:element ref="pc:Terms" minOccurs="0" maxOccurs="1"/>
+        </xsd:sequence>
+      </xsd:complexType>
+    </xsd:element>
+    <xsd:element name="MediaServiceObjectDetectorVersions" ma:index="24" nillable="true" ma:displayName="MediaServiceObjectDetectorVersions" ma:hidden="true" ma:indexed="true" ma:internalName="MediaServiceObjectDetectorVersions" ma:readOnly="true">
+      <xsd:simpleType>
+        <xsd:restriction base="dms:Text"/>
       </xsd:simpleType>
     </xsd:element>
   </xsd:schema>
@@ -2661,41 +2980,13 @@
 </ct:contentTypeSchema>
 </file>
 
-<file path=customXml/item2.xml><?xml version="1.0" encoding="utf-8"?>
-<?mso-contentType ?>
-<FormTemplates xmlns="http://schemas.microsoft.com/sharepoint/v3/contenttype/forms">
-  <Display>DocumentLibraryForm</Display>
-  <Edit>DocumentLibraryForm</Edit>
-  <New>DocumentLibraryForm</New>
-</FormTemplates>
-</file>
-
-<file path=customXml/item3.xml><?xml version="1.0" encoding="utf-8"?>
-<p:properties xmlns:p="http://schemas.microsoft.com/office/2006/metadata/properties" xmlns:xsi="http://www.w3.org/2001/XMLSchema-instance" xmlns:pc="http://schemas.microsoft.com/office/infopath/2007/PartnerControls">
-  <documentManagement>
-    <lcf76f155ced4ddcb4097134ff3c332f xmlns="54152273-e6d9-4990-84be-c4e27ab6b9e3">
-      <Terms xmlns="http://schemas.microsoft.com/office/infopath/2007/PartnerControls"/>
-    </lcf76f155ced4ddcb4097134ff3c332f>
-    <TaxCatchAll xmlns="64c40b72-951c-4f7c-b957-ad7a5919ed2b" xsi:nil="true"/>
-  </documentManagement>
-</p:properties>
-</file>
-
 <file path=customXml/itemProps1.xml><?xml version="1.0" encoding="utf-8"?>
-<ds:datastoreItem xmlns:ds="http://schemas.openxmlformats.org/officeDocument/2006/customXml" ds:itemID="{AB17C566-0870-48E1-B41C-156C0883A448}">
+<ds:datastoreItem xmlns:ds="http://schemas.openxmlformats.org/officeDocument/2006/customXml" ds:itemID="{C968FAF0-C6C7-48C6-AE7F-13F59088A9F1}">
   <ds:schemaRefs>
-    <ds:schemaRef ds:uri="http://schemas.microsoft.com/office/2006/metadata/contentType"/>
-    <ds:schemaRef ds:uri="http://schemas.microsoft.com/office/2006/metadata/properties/metaAttributes"/>
-    <ds:schemaRef ds:uri="http://www.w3.org/2001/XMLSchema"/>
     <ds:schemaRef ds:uri="http://schemas.microsoft.com/office/2006/metadata/properties"/>
-    <ds:schemaRef ds:uri="54152273-e6d9-4990-84be-c4e27ab6b9e3"/>
+    <ds:schemaRef ds:uri="http://schemas.microsoft.com/office/infopath/2007/PartnerControls"/>
     <ds:schemaRef ds:uri="64c40b72-951c-4f7c-b957-ad7a5919ed2b"/>
-    <ds:schemaRef ds:uri="http://schemas.microsoft.com/office/2006/documentManagement/types"/>
-    <ds:schemaRef ds:uri="http://schemas.microsoft.com/office/infopath/2007/PartnerControls"/>
-    <ds:schemaRef ds:uri="http://schemas.openxmlformats.org/package/2006/metadata/core-properties"/>
-    <ds:schemaRef ds:uri="http://purl.org/dc/elements/1.1/"/>
-    <ds:schemaRef ds:uri="http://purl.org/dc/terms/"/>
-    <ds:schemaRef ds:uri="http://schemas.microsoft.com/internal/obd"/>
+    <ds:schemaRef ds:uri="5e8e3eb3-8be4-45a7-9c56-78f32f91931f"/>
   </ds:schemaRefs>
 </ds:datastoreItem>
 </file>
@@ -2709,12 +3000,20 @@
 </file>
 
 <file path=customXml/itemProps3.xml><?xml version="1.0" encoding="utf-8"?>
-<ds:datastoreItem xmlns:ds="http://schemas.openxmlformats.org/officeDocument/2006/customXml" ds:itemID="{C968FAF0-C6C7-48C6-AE7F-13F59088A9F1}">
+<ds:datastoreItem xmlns:ds="http://schemas.openxmlformats.org/officeDocument/2006/customXml" ds:itemID="{C70CFC3A-BF1A-4EE1-84E7-6A31107F738C}">
   <ds:schemaRefs>
+    <ds:schemaRef ds:uri="http://schemas.microsoft.com/office/2006/metadata/contentType"/>
+    <ds:schemaRef ds:uri="http://schemas.microsoft.com/office/2006/metadata/properties/metaAttributes"/>
+    <ds:schemaRef ds:uri="http://www.w3.org/2001/XMLSchema"/>
     <ds:schemaRef ds:uri="http://schemas.microsoft.com/office/2006/metadata/properties"/>
+    <ds:schemaRef ds:uri="64c40b72-951c-4f7c-b957-ad7a5919ed2b"/>
+    <ds:schemaRef ds:uri="5e8e3eb3-8be4-45a7-9c56-78f32f91931f"/>
+    <ds:schemaRef ds:uri="http://schemas.microsoft.com/office/2006/documentManagement/types"/>
     <ds:schemaRef ds:uri="http://schemas.microsoft.com/office/infopath/2007/PartnerControls"/>
-    <ds:schemaRef ds:uri="54152273-e6d9-4990-84be-c4e27ab6b9e3"/>
-    <ds:schemaRef ds:uri="64c40b72-951c-4f7c-b957-ad7a5919ed2b"/>
+    <ds:schemaRef ds:uri="http://schemas.openxmlformats.org/package/2006/metadata/core-properties"/>
+    <ds:schemaRef ds:uri="http://purl.org/dc/elements/1.1/"/>
+    <ds:schemaRef ds:uri="http://purl.org/dc/terms/"/>
+    <ds:schemaRef ds:uri="http://schemas.microsoft.com/internal/obd"/>
   </ds:schemaRefs>
 </ds:datastoreItem>
 </file>
</xml_diff>

<commit_message>
minor update to instructions
</commit_message>
<xml_diff>
--- a/Connect QGIS to portal using oauth2 authentication or a token.docx
+++ b/Connect QGIS to portal using oauth2 authentication or a token.docx
@@ -1,6 +1,6 @@
 
 <file path=word/document.xml><?xml version="1.0" encoding="utf-8"?>
-<w:document xmlns:wpc="http://schemas.microsoft.com/office/word/2010/wordprocessingCanvas" xmlns:cx="http://schemas.microsoft.com/office/drawing/2014/chartex" xmlns:cx1="http://schemas.microsoft.com/office/drawing/2015/9/8/chartex" xmlns:cx2="http://schemas.microsoft.com/office/drawing/2015/10/21/chartex" xmlns:cx3="http://schemas.microsoft.com/office/drawing/2016/5/9/chartex" xmlns:cx4="http://schemas.microsoft.com/office/drawing/2016/5/10/chartex" xmlns:cx5="http://schemas.microsoft.com/office/drawing/2016/5/11/chartex" xmlns:cx6="http://schemas.microsoft.com/office/drawing/2016/5/12/chartex" xmlns:cx7="http://schemas.microsoft.com/office/drawing/2016/5/13/chartex" xmlns:cx8="http://schemas.microsoft.com/office/drawing/2016/5/14/chartex" xmlns:mc="http://schemas.openxmlformats.org/markup-compatibility/2006" xmlns:aink="http://schemas.microsoft.com/office/drawing/2016/ink" xmlns:am3d="http://schemas.microsoft.com/office/drawing/2017/model3d" xmlns:o="urn:schemas-microsoft-com:office:office" xmlns:oel="http://schemas.microsoft.com/office/2019/extlst" xmlns:r="http://schemas.openxmlformats.org/officeDocument/2006/relationships" xmlns:m="http://schemas.openxmlformats.org/officeDocument/2006/math" xmlns:v="urn:schemas-microsoft-com:vml" xmlns:wp14="http://schemas.microsoft.com/office/word/2010/wordprocessingDrawing" xmlns:wp="http://schemas.openxmlformats.org/drawingml/2006/wordprocessingDrawing" xmlns:w10="urn:schemas-microsoft-com:office:word" xmlns:w="http://schemas.openxmlformats.org/wordprocessingml/2006/main" xmlns:w14="http://schemas.microsoft.com/office/word/2010/wordml" xmlns:w15="http://schemas.microsoft.com/office/word/2012/wordml" xmlns:w16cex="http://schemas.microsoft.com/office/word/2018/wordml/cex" xmlns:w16cid="http://schemas.microsoft.com/office/word/2016/wordml/cid" xmlns:w16="http://schemas.microsoft.com/office/word/2018/wordml" xmlns:w16sdtdh="http://schemas.microsoft.com/office/word/2020/wordml/sdtdatahash" xmlns:w16se="http://schemas.microsoft.com/office/word/2015/wordml/symex" xmlns:wpg="http://schemas.microsoft.com/office/word/2010/wordprocessingGroup" xmlns:wpi="http://schemas.microsoft.com/office/word/2010/wordprocessingInk" xmlns:wne="http://schemas.microsoft.com/office/word/2006/wordml" xmlns:wps="http://schemas.microsoft.com/office/word/2010/wordprocessingShape" mc:Ignorable="w14 w15 w16se w16cid w16 w16cex w16sdtdh wp14">
+<w:document xmlns:wpc="http://schemas.microsoft.com/office/word/2010/wordprocessingCanvas" xmlns:cx="http://schemas.microsoft.com/office/drawing/2014/chartex" xmlns:cx1="http://schemas.microsoft.com/office/drawing/2015/9/8/chartex" xmlns:cx2="http://schemas.microsoft.com/office/drawing/2015/10/21/chartex" xmlns:cx3="http://schemas.microsoft.com/office/drawing/2016/5/9/chartex" xmlns:cx4="http://schemas.microsoft.com/office/drawing/2016/5/10/chartex" xmlns:cx5="http://schemas.microsoft.com/office/drawing/2016/5/11/chartex" xmlns:cx6="http://schemas.microsoft.com/office/drawing/2016/5/12/chartex" xmlns:cx7="http://schemas.microsoft.com/office/drawing/2016/5/13/chartex" xmlns:cx8="http://schemas.microsoft.com/office/drawing/2016/5/14/chartex" xmlns:mc="http://schemas.openxmlformats.org/markup-compatibility/2006" xmlns:aink="http://schemas.microsoft.com/office/drawing/2016/ink" xmlns:am3d="http://schemas.microsoft.com/office/drawing/2017/model3d" xmlns:o="urn:schemas-microsoft-com:office:office" xmlns:oel="http://schemas.microsoft.com/office/2019/extlst" xmlns:r="http://schemas.openxmlformats.org/officeDocument/2006/relationships" xmlns:m="http://schemas.openxmlformats.org/officeDocument/2006/math" xmlns:v="urn:schemas-microsoft-com:vml" xmlns:wp14="http://schemas.microsoft.com/office/word/2010/wordprocessingDrawing" xmlns:wp="http://schemas.openxmlformats.org/drawingml/2006/wordprocessingDrawing" xmlns:w10="urn:schemas-microsoft-com:office:word" xmlns:w="http://schemas.openxmlformats.org/wordprocessingml/2006/main" xmlns:w14="http://schemas.microsoft.com/office/word/2010/wordml" xmlns:w15="http://schemas.microsoft.com/office/word/2012/wordml" xmlns:w16cex="http://schemas.microsoft.com/office/word/2018/wordml/cex" xmlns:w16cid="http://schemas.microsoft.com/office/word/2016/wordml/cid" xmlns:w16="http://schemas.microsoft.com/office/word/2018/wordml" xmlns:w16du="http://schemas.microsoft.com/office/word/2023/wordml/word16du" xmlns:w16sdtdh="http://schemas.microsoft.com/office/word/2020/wordml/sdtdatahash" xmlns:w16sdtfl="http://schemas.microsoft.com/office/word/2024/wordml/sdtformatlock" xmlns:w16se="http://schemas.microsoft.com/office/word/2015/wordml/symex" xmlns:wpg="http://schemas.microsoft.com/office/word/2010/wordprocessingGroup" xmlns:wpi="http://schemas.microsoft.com/office/word/2010/wordprocessingInk" xmlns:wne="http://schemas.microsoft.com/office/word/2006/wordml" xmlns:wps="http://schemas.microsoft.com/office/word/2010/wordprocessingShape" mc:Ignorable="w14 w15 w16se w16cid w16 w16cex w16sdtdh w16sdtfl w16du wp14">
   <w:body>
     <w:p>
       <w:pPr>
@@ -29,15 +29,7 @@
         <w:t xml:space="preserve">Go to the </w:t>
       </w:r>
       <w:r>
-        <w:t xml:space="preserve">knowledge management </w:t>
-      </w:r>
-      <w:proofErr w:type="spellStart"/>
-      <w:r>
-        <w:t>sharepoint</w:t>
-      </w:r>
-      <w:proofErr w:type="spellEnd"/>
-      <w:r>
-        <w:t xml:space="preserve"> and download the </w:t>
+        <w:t xml:space="preserve">knowledge management sharepoint and download the </w:t>
       </w:r>
       <w:r>
         <w:t xml:space="preserve"> file</w:t>
@@ -73,16 +65,11 @@
         <w:t xml:space="preserve">In a windows explorer window </w:t>
       </w:r>
       <w:r>
-        <w:t xml:space="preserve">copy the downloaded file to your QGIS profiles folder located in </w:t>
-      </w:r>
-      <w:proofErr w:type="spellStart"/>
-      <w:r>
-        <w:t>A</w:t>
+        <w:t>copy the downloaded file to your QGIS profiles folder located in A</w:t>
       </w:r>
       <w:r>
         <w:t>ppData</w:t>
       </w:r>
-      <w:proofErr w:type="spellEnd"/>
     </w:p>
     <w:p>
       <w:pPr>
@@ -408,11 +395,6 @@
       </w:hyperlink>
     </w:p>
     <w:p>
-      <w:pPr>
-        <w:rPr>
-          <w:rStyle w:val="Hyperlink"/>
-        </w:rPr>
-      </w:pPr>
       <w:r>
         <w:rPr>
           <w:b/>
@@ -434,87 +416,101 @@
     </w:p>
     <w:p>
       <w:r>
-        <w:t xml:space="preserve">In the new window enter the </w:t>
-      </w:r>
-      <w:r>
-        <w:t>following parameter</w:t>
-      </w:r>
-    </w:p>
-    <w:p>
-      <w:r>
-        <w:rPr>
-          <w:b/>
-          <w:bCs/>
-        </w:rPr>
-        <w:t>Name:</w:t>
-      </w:r>
-      <w:r>
-        <w:t xml:space="preserve"> </w:t>
-      </w:r>
-      <w:r>
-        <w:t>UNEP-WCMC portal</w:t>
+        <w:t>Under authentication click the green + button</w:t>
       </w:r>
     </w:p>
     <w:p>
       <w:pPr>
         <w:rPr>
-          <w:b/>
-          <w:bCs/>
+          <w:rStyle w:val="Hyperlink"/>
         </w:rPr>
       </w:pPr>
       <w:r>
         <w:rPr>
-          <w:b/>
-          <w:bCs/>
+          <w:noProof/>
+          <w:color w:val="0563C1" w:themeColor="hyperlink"/>
+          <w:u w:val="single"/>
         </w:rPr>
         <w:lastRenderedPageBreak/>
-        <w:t>Resource:</w:t>
-      </w:r>
-      <w:r>
-        <w:t xml:space="preserve"> </w:t>
-      </w:r>
-      <w:r>
-        <w:t>https://data-gis.unep-wcmc.org/portal/sharing/rest/</w:t>
-      </w:r>
-    </w:p>
-    <w:p>
-      <w:pPr>
-        <w:rPr>
-          <w:b/>
-          <w:bCs/>
-        </w:rPr>
-      </w:pPr>
-      <w:r>
-        <w:t xml:space="preserve">In the box underneath resource pick </w:t>
-      </w:r>
-      <w:r>
-        <w:rPr>
-          <w:b/>
-          <w:bCs/>
-        </w:rPr>
-        <w:t>Oauth2</w:t>
-      </w:r>
-      <w:r>
-        <w:rPr>
-          <w:b/>
-          <w:bCs/>
-        </w:rPr>
-        <w:t xml:space="preserve"> authentication</w:t>
-      </w:r>
-    </w:p>
-    <w:p>
-      <w:r>
-        <w:t xml:space="preserve">In the row labelled grant flow Click the blue down arrow button </w:t>
-      </w:r>
-      <w:r>
-        <w:rPr>
-          <w:noProof/>
+        <mc:AlternateContent>
+          <mc:Choice Requires="wps">
+            <w:drawing>
+              <wp:anchor distT="0" distB="0" distL="114300" distR="114300" simplePos="0" relativeHeight="251659264" behindDoc="0" locked="0" layoutInCell="1" allowOverlap="1" wp14:anchorId="7CC22871" wp14:editId="3CAE7332">
+                <wp:simplePos x="0" y="0"/>
+                <wp:positionH relativeFrom="column">
+                  <wp:posOffset>2018714</wp:posOffset>
+                </wp:positionH>
+                <wp:positionV relativeFrom="paragraph">
+                  <wp:posOffset>696351</wp:posOffset>
+                </wp:positionV>
+                <wp:extent cx="393895" cy="422031"/>
+                <wp:effectExtent l="0" t="0" r="25400" b="16510"/>
+                <wp:wrapNone/>
+                <wp:docPr id="395485180" name="Oval 1"/>
+                <wp:cNvGraphicFramePr/>
+                <a:graphic xmlns:a="http://schemas.openxmlformats.org/drawingml/2006/main">
+                  <a:graphicData uri="http://schemas.microsoft.com/office/word/2010/wordprocessingShape">
+                    <wps:wsp>
+                      <wps:cNvSpPr/>
+                      <wps:spPr>
+                        <a:xfrm>
+                          <a:off x="0" y="0"/>
+                          <a:ext cx="393895" cy="422031"/>
+                        </a:xfrm>
+                        <a:prstGeom prst="ellipse">
+                          <a:avLst/>
+                        </a:prstGeom>
+                        <a:noFill/>
+                        <a:ln>
+                          <a:solidFill>
+                            <a:srgbClr val="C00000"/>
+                          </a:solidFill>
+                        </a:ln>
+                      </wps:spPr>
+                      <wps:style>
+                        <a:lnRef idx="2">
+                          <a:schemeClr val="accent2"/>
+                        </a:lnRef>
+                        <a:fillRef idx="1">
+                          <a:schemeClr val="lt1"/>
+                        </a:fillRef>
+                        <a:effectRef idx="0">
+                          <a:schemeClr val="accent2"/>
+                        </a:effectRef>
+                        <a:fontRef idx="minor">
+                          <a:schemeClr val="dk1"/>
+                        </a:fontRef>
+                      </wps:style>
+                      <wps:bodyPr rot="0" spcFirstLastPara="0" vertOverflow="overflow" horzOverflow="overflow" vert="horz" wrap="square" lIns="91440" tIns="45720" rIns="91440" bIns="45720" numCol="1" spcCol="0" rtlCol="0" fromWordArt="0" anchor="ctr" anchorCtr="0" forceAA="0" compatLnSpc="1">
+                        <a:prstTxWarp prst="textNoShape">
+                          <a:avLst/>
+                        </a:prstTxWarp>
+                        <a:noAutofit/>
+                      </wps:bodyPr>
+                    </wps:wsp>
+                  </a:graphicData>
+                </a:graphic>
+              </wp:anchor>
+            </w:drawing>
+          </mc:Choice>
+          <mc:Fallback>
+            <w:pict>
+              <v:oval w14:anchorId="733F0C7B" id="Oval 1" o:spid="_x0000_s1026" style="position:absolute;margin-left:158.95pt;margin-top:54.85pt;width:31pt;height:33.25pt;z-index:251659264;visibility:visible;mso-wrap-style:square;mso-wrap-distance-left:9pt;mso-wrap-distance-top:0;mso-wrap-distance-right:9pt;mso-wrap-distance-bottom:0;mso-position-horizontal:absolute;mso-position-horizontal-relative:text;mso-position-vertical:absolute;mso-position-vertical-relative:text;v-text-anchor:middle" o:gfxdata="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" filled="f" strokecolor="#c00000" strokeweight="1pt">
+                <v:stroke joinstyle="miter"/>
+              </v:oval>
+            </w:pict>
+          </mc:Fallback>
+        </mc:AlternateContent>
+      </w:r>
+      <w:r>
+        <w:rPr>
+          <w:rStyle w:val="Hyperlink"/>
         </w:rPr>
         <w:drawing>
-          <wp:inline distT="0" distB="0" distL="0" distR="0" wp14:anchorId="51F9A08E" wp14:editId="7091501C">
-            <wp:extent cx="542925" cy="390525"/>
-            <wp:effectExtent l="0" t="0" r="9525" b="9525"/>
-            <wp:docPr id="7" name="Picture 7"/>
+          <wp:inline distT="0" distB="0" distL="0" distR="0" wp14:anchorId="322C4EDD" wp14:editId="19E2B413">
+            <wp:extent cx="3756986" cy="1691787"/>
+            <wp:effectExtent l="0" t="0" r="0" b="3810"/>
+            <wp:docPr id="1991592582" name="Picture 1" descr="A screenshot of a computer&#10;&#10;AI-generated content may be incorrect."/>
             <wp:cNvGraphicFramePr>
               <a:graphicFrameLocks xmlns:a="http://schemas.openxmlformats.org/drawingml/2006/main" noChangeAspect="1"/>
             </wp:cNvGraphicFramePr>
@@ -522,7 +518,7 @@
               <a:graphicData uri="http://schemas.openxmlformats.org/drawingml/2006/picture">
                 <pic:pic xmlns:pic="http://schemas.openxmlformats.org/drawingml/2006/picture">
                   <pic:nvPicPr>
-                    <pic:cNvPr id="1" name=""/>
+                    <pic:cNvPr id="1991592582" name="Picture 1" descr="A screenshot of a computer&#10;&#10;AI-generated content may be incorrect."/>
                     <pic:cNvPicPr/>
                   </pic:nvPicPr>
                   <pic:blipFill>
@@ -534,7 +530,7 @@
                   <pic:spPr>
                     <a:xfrm>
                       <a:off x="0" y="0"/>
-                      <a:ext cx="542925" cy="390525"/>
+                      <a:ext cx="3756986" cy="1691787"/>
                     </a:xfrm>
                     <a:prstGeom prst="rect">
                       <a:avLst/>
@@ -546,25 +542,35 @@
           </wp:inline>
         </w:drawing>
       </w:r>
-      <w:r>
-        <w:t xml:space="preserve"> and navigate to the </w:t>
-      </w:r>
-      <w:proofErr w:type="spellStart"/>
-      <w:r>
-        <w:t>gis</w:t>
-      </w:r>
-      <w:proofErr w:type="spellEnd"/>
+    </w:p>
+    <w:p>
+      <w:pPr>
+        <w:rPr>
+          <w:rStyle w:val="Hyperlink"/>
+        </w:rPr>
+      </w:pPr>
+    </w:p>
+    <w:p>
+      <w:r>
+        <w:t xml:space="preserve">In the new window enter the </w:t>
+      </w:r>
+      <w:r>
+        <w:t>following parameter</w:t>
+      </w:r>
+    </w:p>
+    <w:p>
+      <w:r>
+        <w:rPr>
+          <w:b/>
+          <w:bCs/>
+        </w:rPr>
+        <w:t>Name:</w:t>
+      </w:r>
       <w:r>
         <w:t xml:space="preserve"> </w:t>
       </w:r>
       <w:r>
-        <w:t>profile</w:t>
-      </w:r>
-      <w:r>
-        <w:t xml:space="preserve"> folder where you placed the authentication file</w:t>
-      </w:r>
-      <w:r>
-        <w:t xml:space="preserve"> and select the file.</w:t>
+        <w:t>UNEP-WCMC portal</w:t>
       </w:r>
     </w:p>
     <w:p>
@@ -579,35 +585,13 @@
           <w:b/>
           <w:bCs/>
         </w:rPr>
-        <w:t xml:space="preserve">i.e. </w:t>
-      </w:r>
-      <w:r>
-        <w:rPr>
-          <w:b/>
-          <w:bCs/>
-        </w:rPr>
-        <w:t>C:\Users\Corinnar\AppData\Roaming\QGIS\QGIS3\profiles\default</w:t>
-      </w:r>
-      <w:r>
-        <w:rPr>
-          <w:b/>
-          <w:bCs/>
-        </w:rPr>
-        <w:t>\</w:t>
-      </w:r>
-      <w:r>
-        <w:rPr>
-          <w:b/>
-          <w:bCs/>
-        </w:rPr>
+        <w:t>Resource:</w:t>
+      </w:r>
+      <w:r>
         <w:t xml:space="preserve"> </w:t>
       </w:r>
       <w:r>
-        <w:rPr>
-          <w:b/>
-          <w:bCs/>
-        </w:rPr>
-        <w:t>QGIS_oauth2_UNEP_WCMC.json</w:t>
+        <w:t>https://data-gis.unep-wcmc.org/portal/sharing/rest/</w:t>
       </w:r>
     </w:p>
     <w:p>
@@ -618,14 +602,35 @@
         </w:rPr>
       </w:pPr>
       <w:r>
+        <w:t>In the box underneath resource</w:t>
+      </w:r>
+      <w:r>
+        <w:t xml:space="preserve"> (which currently likely says API Header) </w:t>
+      </w:r>
+      <w:r>
+        <w:t xml:space="preserve"> pick </w:t>
+      </w:r>
+      <w:r>
+        <w:rPr>
+          <w:b/>
+          <w:bCs/>
+        </w:rPr>
+        <w:t>Oauth2 authentication</w:t>
+      </w:r>
+    </w:p>
+    <w:p>
+      <w:r>
+        <w:t xml:space="preserve">In the row labelled grant flow Click the blue down arrow button </w:t>
+      </w:r>
+      <w:r>
         <w:rPr>
           <w:noProof/>
         </w:rPr>
         <w:drawing>
-          <wp:inline distT="0" distB="0" distL="0" distR="0" wp14:anchorId="4A281E68" wp14:editId="68BD458E">
-            <wp:extent cx="5731510" cy="4348480"/>
-            <wp:effectExtent l="0" t="0" r="2540" b="0"/>
-            <wp:docPr id="17" name="Picture 17"/>
+          <wp:inline distT="0" distB="0" distL="0" distR="0" wp14:anchorId="51F9A08E" wp14:editId="7091501C">
+            <wp:extent cx="542925" cy="390525"/>
+            <wp:effectExtent l="0" t="0" r="9525" b="9525"/>
+            <wp:docPr id="7" name="Picture 7"/>
             <wp:cNvGraphicFramePr>
               <a:graphicFrameLocks xmlns:a="http://schemas.openxmlformats.org/drawingml/2006/main" noChangeAspect="1"/>
             </wp:cNvGraphicFramePr>
@@ -645,7 +650,7 @@
                   <pic:spPr>
                     <a:xfrm>
                       <a:off x="0" y="0"/>
-                      <a:ext cx="5731510" cy="4348480"/>
+                      <a:ext cx="542925" cy="390525"/>
                     </a:xfrm>
                     <a:prstGeom prst="rect">
                       <a:avLst/>
@@ -657,13 +662,22 @@
           </wp:inline>
         </w:drawing>
       </w:r>
-    </w:p>
-    <w:p>
-      <w:r>
-        <w:t>Click save</w:t>
-      </w:r>
-    </w:p>
-    <w:p/>
+      <w:r>
+        <w:t xml:space="preserve"> and navigate to the </w:t>
+      </w:r>
+      <w:r>
+        <w:t xml:space="preserve">gis </w:t>
+      </w:r>
+      <w:r>
+        <w:t>profile</w:t>
+      </w:r>
+      <w:r>
+        <w:t xml:space="preserve"> folder where you placed the authentication file</w:t>
+      </w:r>
+      <w:r>
+        <w:t xml:space="preserve"> and select the file.</w:t>
+      </w:r>
+    </w:p>
     <w:p>
       <w:pPr>
         <w:rPr>
@@ -672,13 +686,25 @@
         </w:rPr>
       </w:pPr>
       <w:r>
-        <w:t xml:space="preserve">Under </w:t>
-      </w:r>
-      <w:r>
-        <w:t xml:space="preserve">Authentications click </w:t>
-      </w:r>
-      <w:r>
-        <w:t>you should</w:t>
+        <w:rPr>
+          <w:b/>
+          <w:bCs/>
+        </w:rPr>
+        <w:t xml:space="preserve">i.e. </w:t>
+      </w:r>
+      <w:r>
+        <w:rPr>
+          <w:b/>
+          <w:bCs/>
+        </w:rPr>
+        <w:t>C:\Users\Corinnar\AppData\Roaming\QGIS\QGIS3\profiles\default</w:t>
+      </w:r>
+      <w:r>
+        <w:rPr>
+          <w:b/>
+          <w:bCs/>
+        </w:rPr>
+        <w:t>\</w:t>
       </w:r>
       <w:r>
         <w:rPr>
@@ -692,27 +718,25 @@
           <w:b/>
           <w:bCs/>
         </w:rPr>
-        <w:t xml:space="preserve">now see </w:t>
-      </w:r>
-      <w:r>
-        <w:rPr>
-          <w:b/>
-          <w:bCs/>
-        </w:rPr>
-        <w:t>UNEP-WCMC Portal (Oauth2)</w:t>
-      </w:r>
-    </w:p>
-    <w:p>
+        <w:t>QGIS_oauth2_UNEP_WCMC.json</w:t>
+      </w:r>
+    </w:p>
+    <w:p>
+      <w:pPr>
+        <w:rPr>
+          <w:b/>
+          <w:bCs/>
+        </w:rPr>
+      </w:pPr>
       <w:r>
         <w:rPr>
           <w:noProof/>
         </w:rPr>
-        <w:lastRenderedPageBreak/>
         <w:drawing>
-          <wp:inline distT="0" distB="0" distL="0" distR="0" wp14:anchorId="1DB35714" wp14:editId="4FDFDAA7">
-            <wp:extent cx="4779777" cy="4168140"/>
-            <wp:effectExtent l="0" t="0" r="1905" b="3810"/>
-            <wp:docPr id="4" name="Picture 4"/>
+          <wp:inline distT="0" distB="0" distL="0" distR="0" wp14:anchorId="4A281E68" wp14:editId="68BD458E">
+            <wp:extent cx="5731510" cy="4348480"/>
+            <wp:effectExtent l="0" t="0" r="2540" b="0"/>
+            <wp:docPr id="17" name="Picture 17"/>
             <wp:cNvGraphicFramePr>
               <a:graphicFrameLocks xmlns:a="http://schemas.openxmlformats.org/drawingml/2006/main" noChangeAspect="1"/>
             </wp:cNvGraphicFramePr>
@@ -732,7 +756,7 @@
                   <pic:spPr>
                     <a:xfrm>
                       <a:off x="0" y="0"/>
-                      <a:ext cx="4794064" cy="4180599"/>
+                      <a:ext cx="5731510" cy="4348480"/>
                     </a:xfrm>
                     <a:prstGeom prst="rect">
                       <a:avLst/>
@@ -747,31 +771,47 @@
     </w:p>
     <w:p>
       <w:r>
-        <w:t xml:space="preserve">Click ok to </w:t>
-      </w:r>
-      <w:r>
-        <w:rPr>
-          <w:b/>
-          <w:bCs/>
-        </w:rPr>
-        <w:t>close</w:t>
-      </w:r>
-    </w:p>
-    <w:p>
-      <w:r>
-        <w:t>This will take you back to the Data Source Manager Window.</w:t>
-      </w:r>
-    </w:p>
-    <w:p>
-      <w:r>
-        <w:t xml:space="preserve">Click </w:t>
-      </w:r>
-      <w:r>
-        <w:rPr>
-          <w:b/>
-          <w:bCs/>
-        </w:rPr>
-        <w:t>Connect</w:t>
+        <w:lastRenderedPageBreak/>
+        <w:t>Click save</w:t>
+      </w:r>
+    </w:p>
+    <w:p/>
+    <w:p>
+      <w:pPr>
+        <w:rPr>
+          <w:b/>
+          <w:bCs/>
+        </w:rPr>
+      </w:pPr>
+      <w:r>
+        <w:t xml:space="preserve">Under </w:t>
+      </w:r>
+      <w:r>
+        <w:t xml:space="preserve">Authentications click </w:t>
+      </w:r>
+      <w:r>
+        <w:t>you should</w:t>
+      </w:r>
+      <w:r>
+        <w:rPr>
+          <w:b/>
+          <w:bCs/>
+        </w:rPr>
+        <w:t xml:space="preserve"> </w:t>
+      </w:r>
+      <w:r>
+        <w:rPr>
+          <w:b/>
+          <w:bCs/>
+        </w:rPr>
+        <w:t xml:space="preserve">now see </w:t>
+      </w:r>
+      <w:r>
+        <w:rPr>
+          <w:b/>
+          <w:bCs/>
+        </w:rPr>
+        <w:t>UNEP-WCMC Portal (Oauth2)</w:t>
       </w:r>
     </w:p>
     <w:p>
@@ -780,10 +820,10 @@
           <w:noProof/>
         </w:rPr>
         <w:drawing>
-          <wp:inline distT="0" distB="0" distL="0" distR="0" wp14:anchorId="467C0EB2" wp14:editId="2951113D">
-            <wp:extent cx="5006340" cy="3715650"/>
-            <wp:effectExtent l="0" t="0" r="3810" b="0"/>
-            <wp:docPr id="5" name="Picture 5"/>
+          <wp:inline distT="0" distB="0" distL="0" distR="0" wp14:anchorId="1DB35714" wp14:editId="4FDFDAA7">
+            <wp:extent cx="4779777" cy="4168140"/>
+            <wp:effectExtent l="0" t="0" r="1905" b="3810"/>
+            <wp:docPr id="4" name="Picture 4"/>
             <wp:cNvGraphicFramePr>
               <a:graphicFrameLocks xmlns:a="http://schemas.openxmlformats.org/drawingml/2006/main" noChangeAspect="1"/>
             </wp:cNvGraphicFramePr>
@@ -803,7 +843,7 @@
                   <pic:spPr>
                     <a:xfrm>
                       <a:off x="0" y="0"/>
-                      <a:ext cx="5044282" cy="3743810"/>
+                      <a:ext cx="4794064" cy="4180599"/>
                     </a:xfrm>
                     <a:prstGeom prst="rect">
                       <a:avLst/>
@@ -818,20 +858,50 @@
     </w:p>
     <w:p>
       <w:r>
+        <w:t xml:space="preserve">Click </w:t>
+      </w:r>
+      <w:r>
+        <w:rPr>
+          <w:b/>
+          <w:bCs/>
+        </w:rPr>
+        <w:t>OK</w:t>
+      </w:r>
+      <w:r>
+        <w:t xml:space="preserve"> to </w:t>
+      </w:r>
+      <w:r>
+        <w:t>close</w:t>
+      </w:r>
+    </w:p>
+    <w:p>
+      <w:r>
+        <w:t>This will take you back to the Data Source Manager Window.</w:t>
+      </w:r>
+    </w:p>
+    <w:p>
+      <w:r>
+        <w:t xml:space="preserve">Click </w:t>
+      </w:r>
+      <w:r>
+        <w:rPr>
+          <w:b/>
+          <w:bCs/>
+        </w:rPr>
+        <w:t>Connect</w:t>
+      </w:r>
+    </w:p>
+    <w:p>
+      <w:r>
+        <w:rPr>
+          <w:noProof/>
+        </w:rPr>
         <w:lastRenderedPageBreak/>
-        <w:t>You should see two items (Groups and Services) under UNEP-WCMC portal</w:t>
-      </w:r>
-    </w:p>
-    <w:p>
-      <w:r>
-        <w:rPr>
-          <w:noProof/>
-        </w:rPr>
         <w:drawing>
-          <wp:inline distT="0" distB="0" distL="0" distR="0" wp14:anchorId="69E89CA0" wp14:editId="1DAFB455">
-            <wp:extent cx="5731510" cy="1641475"/>
-            <wp:effectExtent l="0" t="0" r="2540" b="0"/>
-            <wp:docPr id="6" name="Picture 6"/>
+          <wp:inline distT="0" distB="0" distL="0" distR="0" wp14:anchorId="467C0EB2" wp14:editId="2951113D">
+            <wp:extent cx="5006340" cy="3715650"/>
+            <wp:effectExtent l="0" t="0" r="3810" b="0"/>
+            <wp:docPr id="5" name="Picture 5"/>
             <wp:cNvGraphicFramePr>
               <a:graphicFrameLocks xmlns:a="http://schemas.openxmlformats.org/drawingml/2006/main" noChangeAspect="1"/>
             </wp:cNvGraphicFramePr>
@@ -851,7 +921,7 @@
                   <pic:spPr>
                     <a:xfrm>
                       <a:off x="0" y="0"/>
-                      <a:ext cx="5731510" cy="1641475"/>
+                      <a:ext cx="5044282" cy="3743810"/>
                     </a:xfrm>
                     <a:prstGeom prst="rect">
                       <a:avLst/>
@@ -866,28 +936,7 @@
     </w:p>
     <w:p>
       <w:r>
-        <w:t xml:space="preserve">Click on the </w:t>
-      </w:r>
-      <w:r>
-        <w:t xml:space="preserve"> </w:t>
-      </w:r>
-      <w:r>
-        <w:rPr>
-          <w:b/>
-          <w:bCs/>
-        </w:rPr>
-        <w:t>&gt;</w:t>
-      </w:r>
-      <w:r>
-        <w:t xml:space="preserve"> </w:t>
-      </w:r>
-      <w:r>
-        <w:t>arrow to expand Services</w:t>
-      </w:r>
-    </w:p>
-    <w:p>
-      <w:r>
-        <w:t>This will take you to the UNEP-WCMC portal login page</w:t>
+        <w:t>You should see two items (Groups and Services) under UNEP-WCMC portal</w:t>
       </w:r>
     </w:p>
     <w:p>
@@ -896,10 +945,10 @@
           <w:noProof/>
         </w:rPr>
         <w:drawing>
-          <wp:inline distT="0" distB="0" distL="0" distR="0" wp14:anchorId="71D7FD7A" wp14:editId="5B2CEF19">
-            <wp:extent cx="5731510" cy="2856865"/>
-            <wp:effectExtent l="0" t="0" r="2540" b="635"/>
-            <wp:docPr id="9" name="Picture 9"/>
+          <wp:inline distT="0" distB="0" distL="0" distR="0" wp14:anchorId="69E89CA0" wp14:editId="1DAFB455">
+            <wp:extent cx="5731510" cy="1641475"/>
+            <wp:effectExtent l="0" t="0" r="2540" b="0"/>
+            <wp:docPr id="6" name="Picture 6"/>
             <wp:cNvGraphicFramePr>
               <a:graphicFrameLocks xmlns:a="http://schemas.openxmlformats.org/drawingml/2006/main" noChangeAspect="1"/>
             </wp:cNvGraphicFramePr>
@@ -919,6 +968,75 @@
                   <pic:spPr>
                     <a:xfrm>
                       <a:off x="0" y="0"/>
+                      <a:ext cx="5731510" cy="1641475"/>
+                    </a:xfrm>
+                    <a:prstGeom prst="rect">
+                      <a:avLst/>
+                    </a:prstGeom>
+                  </pic:spPr>
+                </pic:pic>
+              </a:graphicData>
+            </a:graphic>
+          </wp:inline>
+        </w:drawing>
+      </w:r>
+    </w:p>
+    <w:p>
+      <w:r>
+        <w:t xml:space="preserve">Click on the </w:t>
+      </w:r>
+      <w:r>
+        <w:t xml:space="preserve"> </w:t>
+      </w:r>
+      <w:r>
+        <w:rPr>
+          <w:b/>
+          <w:bCs/>
+        </w:rPr>
+        <w:t>&gt;</w:t>
+      </w:r>
+      <w:r>
+        <w:t xml:space="preserve"> </w:t>
+      </w:r>
+      <w:r>
+        <w:t>arrow to expand Services</w:t>
+      </w:r>
+    </w:p>
+    <w:p>
+      <w:r>
+        <w:t>This will take you to the UNEP-WCMC portal login page</w:t>
+      </w:r>
+    </w:p>
+    <w:p>
+      <w:r>
+        <w:rPr>
+          <w:noProof/>
+        </w:rPr>
+        <w:lastRenderedPageBreak/>
+        <w:drawing>
+          <wp:inline distT="0" distB="0" distL="0" distR="0" wp14:anchorId="71D7FD7A" wp14:editId="5B2CEF19">
+            <wp:extent cx="5731510" cy="2856865"/>
+            <wp:effectExtent l="0" t="0" r="2540" b="635"/>
+            <wp:docPr id="9" name="Picture 9"/>
+            <wp:cNvGraphicFramePr>
+              <a:graphicFrameLocks xmlns:a="http://schemas.openxmlformats.org/drawingml/2006/main" noChangeAspect="1"/>
+            </wp:cNvGraphicFramePr>
+            <a:graphic xmlns:a="http://schemas.openxmlformats.org/drawingml/2006/main">
+              <a:graphicData uri="http://schemas.openxmlformats.org/drawingml/2006/picture">
+                <pic:pic xmlns:pic="http://schemas.openxmlformats.org/drawingml/2006/picture">
+                  <pic:nvPicPr>
+                    <pic:cNvPr id="1" name=""/>
+                    <pic:cNvPicPr/>
+                  </pic:nvPicPr>
+                  <pic:blipFill>
+                    <a:blip r:embed="rId21"/>
+                    <a:stretch>
+                      <a:fillRect/>
+                    </a:stretch>
+                  </pic:blipFill>
+                  <pic:spPr>
+                    <a:xfrm>
+                      <a:off x="0" y="0"/>
                       <a:ext cx="5731510" cy="2856865"/>
                     </a:xfrm>
                     <a:prstGeom prst="rect">
@@ -968,7 +1086,7 @@
                     <pic:cNvPicPr/>
                   </pic:nvPicPr>
                   <pic:blipFill rotWithShape="1">
-                    <a:blip r:embed="rId21">
+                    <a:blip r:embed="rId22">
                       <a:extLst>
                         <a:ext uri="{28A0092B-C50C-407E-A947-70E740481C1C}">
                           <a14:useLocalDpi xmlns:a14="http://schemas.microsoft.com/office/drawing/2010/main" val="0"/>
@@ -1011,7 +1129,6 @@
         <w:rPr>
           <w:noProof/>
         </w:rPr>
-        <w:lastRenderedPageBreak/>
         <w:drawing>
           <wp:inline distT="0" distB="0" distL="0" distR="0" wp14:anchorId="1C3C47A0" wp14:editId="3C122805">
             <wp:extent cx="3233374" cy="2725948"/>
@@ -1028,7 +1145,7 @@
                     <pic:cNvPicPr/>
                   </pic:nvPicPr>
                   <pic:blipFill>
-                    <a:blip r:embed="rId22"/>
+                    <a:blip r:embed="rId23"/>
                     <a:stretch>
                       <a:fillRect/>
                     </a:stretch>
@@ -1059,18 +1176,11 @@
     <w:p/>
     <w:p>
       <w:r>
+        <w:lastRenderedPageBreak/>
         <w:t xml:space="preserve">If connection has worked </w:t>
       </w:r>
       <w:r>
-        <w:t xml:space="preserve">see all the data layers in the portal which you can add directly into your QGIS project in the same way as shapefiles, geodatabase files and </w:t>
-      </w:r>
-      <w:proofErr w:type="spellStart"/>
-      <w:r>
-        <w:t>geotiff</w:t>
-      </w:r>
-      <w:proofErr w:type="spellEnd"/>
-      <w:r>
-        <w:t xml:space="preserve"> raster layers.</w:t>
+        <w:t>see all the data layers in the portal which you can add directly into your QGIS project in the same way as shapefiles, geodatabase files and geotiff raster layers.</w:t>
       </w:r>
     </w:p>
     <w:p>
@@ -1094,7 +1204,7 @@
                     <pic:cNvPicPr/>
                   </pic:nvPicPr>
                   <pic:blipFill>
-                    <a:blip r:embed="rId27"/>
+                    <a:blip r:embed="rId28"/>
                     <a:stretch>
                       <a:fillRect/>
                     </a:stretch>
@@ -1150,21 +1260,7 @@
         <w:rPr>
           <w:highlight w:val="yellow"/>
         </w:rPr>
-        <w:t xml:space="preserve">Let Corinna or Osgur know if you get an error still and can’t connect using Oauth2 as it is useful to know during this testing phase when and why </w:t>
-      </w:r>
-      <w:proofErr w:type="spellStart"/>
-      <w:r>
-        <w:rPr>
-          <w:highlight w:val="yellow"/>
-        </w:rPr>
-        <w:t>iot</w:t>
-      </w:r>
-      <w:proofErr w:type="spellEnd"/>
-      <w:r>
-        <w:rPr>
-          <w:highlight w:val="yellow"/>
-        </w:rPr>
-        <w:t xml:space="preserve"> is not working</w:t>
+        <w:t>Let Corinna or Osgur know if you get an error still and can’t connect using Oauth2 as it is useful to know during this testing phase when and why iot is not working</w:t>
       </w:r>
       <w:r>
         <w:t xml:space="preserve"> </w:t>
@@ -1187,7 +1283,7 @@
       </w:r>
     </w:p>
     <w:p>
-      <w:hyperlink r:id="rId28" w:history="1">
+      <w:hyperlink r:id="rId29" w:history="1">
         <w:r>
           <w:rPr>
             <w:rStyle w:val="Hyperlink"/>
@@ -1206,69 +1302,12 @@
         <w:rPr>
           <w:noProof/>
         </w:rPr>
+        <w:lastRenderedPageBreak/>
         <w:drawing>
           <wp:inline distT="0" distB="0" distL="0" distR="0" wp14:anchorId="1E2081F4" wp14:editId="44B6D8A3">
             <wp:extent cx="5731510" cy="1158875"/>
             <wp:effectExtent l="0" t="0" r="2540" b="3175"/>
             <wp:docPr id="12" name="Picture 12"/>
-            <wp:cNvGraphicFramePr>
-              <a:graphicFrameLocks xmlns:a="http://schemas.openxmlformats.org/drawingml/2006/main" noChangeAspect="1"/>
-            </wp:cNvGraphicFramePr>
-            <a:graphic xmlns:a="http://schemas.openxmlformats.org/drawingml/2006/main">
-              <a:graphicData uri="http://schemas.openxmlformats.org/drawingml/2006/picture">
-                <pic:pic xmlns:pic="http://schemas.openxmlformats.org/drawingml/2006/picture">
-                  <pic:nvPicPr>
-                    <pic:cNvPr id="1" name=""/>
-                    <pic:cNvPicPr/>
-                  </pic:nvPicPr>
-                  <pic:blipFill>
-                    <a:blip r:embed="rId29"/>
-                    <a:stretch>
-                      <a:fillRect/>
-                    </a:stretch>
-                  </pic:blipFill>
-                  <pic:spPr>
-                    <a:xfrm>
-                      <a:off x="0" y="0"/>
-                      <a:ext cx="5731510" cy="1158875"/>
-                    </a:xfrm>
-                    <a:prstGeom prst="rect">
-                      <a:avLst/>
-                    </a:prstGeom>
-                  </pic:spPr>
-                </pic:pic>
-              </a:graphicData>
-            </a:graphic>
-          </wp:inline>
-        </w:drawing>
-      </w:r>
-    </w:p>
-    <w:p/>
-    <w:p>
-      <w:r>
-        <w:t>Login with your portal login</w:t>
-      </w:r>
-    </w:p>
-    <w:p>
-      <w:r>
-        <w:t>Click IP Address of this request’s origin</w:t>
-      </w:r>
-    </w:p>
-    <w:p>
-      <w:r>
-        <w:t>And click Generate Token</w:t>
-      </w:r>
-    </w:p>
-    <w:p>
-      <w:r>
-        <w:rPr>
-          <w:noProof/>
-        </w:rPr>
-        <w:drawing>
-          <wp:inline distT="0" distB="0" distL="0" distR="0" wp14:anchorId="6AAF62E5" wp14:editId="2802B616">
-            <wp:extent cx="5731510" cy="2618740"/>
-            <wp:effectExtent l="0" t="0" r="2540" b="0"/>
-            <wp:docPr id="13" name="Picture 13"/>
             <wp:cNvGraphicFramePr>
               <a:graphicFrameLocks xmlns:a="http://schemas.openxmlformats.org/drawingml/2006/main" noChangeAspect="1"/>
             </wp:cNvGraphicFramePr>
@@ -1288,7 +1327,7 @@
                   <pic:spPr>
                     <a:xfrm>
                       <a:off x="0" y="0"/>
-                      <a:ext cx="5731510" cy="2618740"/>
+                      <a:ext cx="5731510" cy="1158875"/>
                     </a:xfrm>
                     <a:prstGeom prst="rect">
                       <a:avLst/>
@@ -1301,9 +1340,20 @@
         </w:drawing>
       </w:r>
     </w:p>
-    <w:p>
-      <w:r>
-        <w:t>The token will appear underneath</w:t>
+    <w:p/>
+    <w:p>
+      <w:r>
+        <w:t>Login with your portal login</w:t>
+      </w:r>
+    </w:p>
+    <w:p>
+      <w:r>
+        <w:t>Click IP Address of this request’s origin</w:t>
+      </w:r>
+    </w:p>
+    <w:p>
+      <w:r>
+        <w:t>And click Generate Token</w:t>
       </w:r>
     </w:p>
     <w:p>
@@ -1311,12 +1361,11 @@
         <w:rPr>
           <w:noProof/>
         </w:rPr>
-        <w:lastRenderedPageBreak/>
         <w:drawing>
-          <wp:inline distT="0" distB="0" distL="0" distR="0" wp14:anchorId="1F777495" wp14:editId="1587853A">
-            <wp:extent cx="5731510" cy="721360"/>
-            <wp:effectExtent l="0" t="0" r="2540" b="2540"/>
-            <wp:docPr id="14" name="Picture 14"/>
+          <wp:inline distT="0" distB="0" distL="0" distR="0" wp14:anchorId="6AAF62E5" wp14:editId="2802B616">
+            <wp:extent cx="5731510" cy="2618740"/>
+            <wp:effectExtent l="0" t="0" r="2540" b="0"/>
+            <wp:docPr id="13" name="Picture 13"/>
             <wp:cNvGraphicFramePr>
               <a:graphicFrameLocks xmlns:a="http://schemas.openxmlformats.org/drawingml/2006/main" noChangeAspect="1"/>
             </wp:cNvGraphicFramePr>
@@ -1336,7 +1385,7 @@
                   <pic:spPr>
                     <a:xfrm>
                       <a:off x="0" y="0"/>
-                      <a:ext cx="5731510" cy="721360"/>
+                      <a:ext cx="5731510" cy="2618740"/>
                     </a:xfrm>
                     <a:prstGeom prst="rect">
                       <a:avLst/>
@@ -1349,42 +1398,9 @@
         </w:drawing>
       </w:r>
     </w:p>
-    <w:p/>
-    <w:p>
-      <w:r>
-        <w:t>Copy the token and return to QGIS</w:t>
-      </w:r>
-    </w:p>
-    <w:p>
-      <w:r>
-        <w:t xml:space="preserve">Go back to the </w:t>
-      </w:r>
-      <w:r>
-        <w:rPr>
-          <w:b/>
-          <w:bCs/>
-        </w:rPr>
-        <w:t>D</w:t>
-      </w:r>
-      <w:r>
-        <w:rPr>
-          <w:b/>
-          <w:bCs/>
-        </w:rPr>
-        <w:t>ata Source Manager</w:t>
-      </w:r>
-      <w:r>
-        <w:t xml:space="preserve"> and this time edit the </w:t>
-      </w:r>
-      <w:r>
-        <w:rPr>
-          <w:b/>
-          <w:bCs/>
-        </w:rPr>
-        <w:t>UNEP-WCMC Portal</w:t>
-      </w:r>
-      <w:r>
-        <w:t xml:space="preserve"> connection that you already tried to set up</w:t>
+    <w:p>
+      <w:r>
+        <w:t>The token will appear underneath</w:t>
       </w:r>
     </w:p>
     <w:p>
@@ -1393,10 +1409,10 @@
           <w:noProof/>
         </w:rPr>
         <w:drawing>
-          <wp:inline distT="0" distB="0" distL="0" distR="0" wp14:anchorId="63F3C773" wp14:editId="256692BB">
-            <wp:extent cx="5189220" cy="3847359"/>
-            <wp:effectExtent l="0" t="0" r="0" b="1270"/>
-            <wp:docPr id="18" name="Picture 18"/>
+          <wp:inline distT="0" distB="0" distL="0" distR="0" wp14:anchorId="1F777495" wp14:editId="1587853A">
+            <wp:extent cx="5731510" cy="721360"/>
+            <wp:effectExtent l="0" t="0" r="2540" b="2540"/>
+            <wp:docPr id="14" name="Picture 14"/>
             <wp:cNvGraphicFramePr>
               <a:graphicFrameLocks xmlns:a="http://schemas.openxmlformats.org/drawingml/2006/main" noChangeAspect="1"/>
             </wp:cNvGraphicFramePr>
@@ -1416,7 +1432,7 @@
                   <pic:spPr>
                     <a:xfrm>
                       <a:off x="0" y="0"/>
-                      <a:ext cx="5192134" cy="3849519"/>
+                      <a:ext cx="5731510" cy="721360"/>
                     </a:xfrm>
                     <a:prstGeom prst="rect">
                       <a:avLst/>
@@ -1429,9 +1445,42 @@
         </w:drawing>
       </w:r>
     </w:p>
-    <w:p>
-      <w:r>
-        <w:t>Click on the Green plus button</w:t>
+    <w:p/>
+    <w:p>
+      <w:r>
+        <w:t>Copy the token and return to QGIS</w:t>
+      </w:r>
+    </w:p>
+    <w:p>
+      <w:r>
+        <w:t xml:space="preserve">Go back to the </w:t>
+      </w:r>
+      <w:r>
+        <w:rPr>
+          <w:b/>
+          <w:bCs/>
+        </w:rPr>
+        <w:t>D</w:t>
+      </w:r>
+      <w:r>
+        <w:rPr>
+          <w:b/>
+          <w:bCs/>
+        </w:rPr>
+        <w:t>ata Source Manager</w:t>
+      </w:r>
+      <w:r>
+        <w:t xml:space="preserve"> and this time edit the </w:t>
+      </w:r>
+      <w:r>
+        <w:rPr>
+          <w:b/>
+          <w:bCs/>
+        </w:rPr>
+        <w:t>UNEP-WCMC Portal</w:t>
+      </w:r>
+      <w:r>
+        <w:t xml:space="preserve"> connection that you already tried to set up</w:t>
       </w:r>
     </w:p>
     <w:p>
@@ -1439,11 +1488,12 @@
         <w:rPr>
           <w:noProof/>
         </w:rPr>
+        <w:lastRenderedPageBreak/>
         <w:drawing>
-          <wp:inline distT="0" distB="0" distL="0" distR="0" wp14:anchorId="23674933" wp14:editId="50647605">
-            <wp:extent cx="3032760" cy="2642325"/>
-            <wp:effectExtent l="0" t="0" r="0" b="5715"/>
-            <wp:docPr id="16" name="Picture 16"/>
+          <wp:inline distT="0" distB="0" distL="0" distR="0" wp14:anchorId="63F3C773" wp14:editId="256692BB">
+            <wp:extent cx="5189220" cy="3847359"/>
+            <wp:effectExtent l="0" t="0" r="0" b="1270"/>
+            <wp:docPr id="18" name="Picture 18"/>
             <wp:cNvGraphicFramePr>
               <a:graphicFrameLocks xmlns:a="http://schemas.openxmlformats.org/drawingml/2006/main" noChangeAspect="1"/>
             </wp:cNvGraphicFramePr>
@@ -1463,7 +1513,7 @@
                   <pic:spPr>
                     <a:xfrm>
                       <a:off x="0" y="0"/>
-                      <a:ext cx="3039361" cy="2648076"/>
+                      <a:ext cx="5192134" cy="3849519"/>
                     </a:xfrm>
                     <a:prstGeom prst="rect">
                       <a:avLst/>
@@ -1478,56 +1528,19 @@
     </w:p>
     <w:p>
       <w:r>
-        <w:lastRenderedPageBreak/>
-        <w:t xml:space="preserve">A new Authentication window opens. </w:t>
-      </w:r>
-    </w:p>
-    <w:p>
-      <w:r>
-        <w:t>Give the new authentication a name e.g. UNEP-WCMC portal token</w:t>
-      </w:r>
-    </w:p>
-    <w:p>
-      <w:r>
-        <w:t xml:space="preserve">Change the </w:t>
-      </w:r>
-      <w:r>
-        <w:t>dropdown</w:t>
-      </w:r>
-      <w:r>
-        <w:t xml:space="preserve"> from Basic Authentication to </w:t>
-      </w:r>
-      <w:r>
-        <w:rPr>
-          <w:b/>
-          <w:bCs/>
-        </w:rPr>
-        <w:t>ESRI token</w:t>
-      </w:r>
-    </w:p>
-    <w:p>
-      <w:r>
-        <w:t xml:space="preserve">Paste your token in the box and click </w:t>
-      </w:r>
-      <w:r>
-        <w:rPr>
-          <w:b/>
-          <w:bCs/>
-        </w:rPr>
-        <w:t>Save</w:t>
-      </w:r>
-    </w:p>
-    <w:p/>
+        <w:t>Click on the Green plus button</w:t>
+      </w:r>
+    </w:p>
     <w:p>
       <w:r>
         <w:rPr>
           <w:noProof/>
         </w:rPr>
         <w:drawing>
-          <wp:inline distT="0" distB="0" distL="0" distR="0" wp14:anchorId="3EC958EB" wp14:editId="732B32BD">
-            <wp:extent cx="5731510" cy="1983740"/>
-            <wp:effectExtent l="0" t="0" r="2540" b="0"/>
-            <wp:docPr id="15" name="Picture 15"/>
+          <wp:inline distT="0" distB="0" distL="0" distR="0" wp14:anchorId="23674933" wp14:editId="50647605">
+            <wp:extent cx="3032760" cy="2642325"/>
+            <wp:effectExtent l="0" t="0" r="0" b="5715"/>
+            <wp:docPr id="16" name="Picture 16"/>
             <wp:cNvGraphicFramePr>
               <a:graphicFrameLocks xmlns:a="http://schemas.openxmlformats.org/drawingml/2006/main" noChangeAspect="1"/>
             </wp:cNvGraphicFramePr>
@@ -1547,7 +1560,7 @@
                   <pic:spPr>
                     <a:xfrm>
                       <a:off x="0" y="0"/>
-                      <a:ext cx="5731510" cy="1983740"/>
+                      <a:ext cx="3039361" cy="2648076"/>
                     </a:xfrm>
                     <a:prstGeom prst="rect">
                       <a:avLst/>
@@ -1562,19 +1575,56 @@
     </w:p>
     <w:p>
       <w:r>
-        <w:t>Your authentication should now be set to the ESRI Token – click ok</w:t>
-      </w:r>
-    </w:p>
+        <w:t xml:space="preserve">A new Authentication window opens. </w:t>
+      </w:r>
+    </w:p>
+    <w:p>
+      <w:r>
+        <w:t>Give the new authentication a name e.g. UNEP-WCMC portal token</w:t>
+      </w:r>
+    </w:p>
+    <w:p>
+      <w:r>
+        <w:t xml:space="preserve">Change the </w:t>
+      </w:r>
+      <w:r>
+        <w:t>dropdown</w:t>
+      </w:r>
+      <w:r>
+        <w:t xml:space="preserve"> from Basic Authentication to </w:t>
+      </w:r>
+      <w:r>
+        <w:rPr>
+          <w:b/>
+          <w:bCs/>
+        </w:rPr>
+        <w:t>ESRI token</w:t>
+      </w:r>
+    </w:p>
+    <w:p>
+      <w:r>
+        <w:t xml:space="preserve">Paste your token in the box and click </w:t>
+      </w:r>
+      <w:r>
+        <w:rPr>
+          <w:b/>
+          <w:bCs/>
+        </w:rPr>
+        <w:t>Save</w:t>
+      </w:r>
+    </w:p>
+    <w:p/>
     <w:p>
       <w:r>
         <w:rPr>
           <w:noProof/>
         </w:rPr>
+        <w:lastRenderedPageBreak/>
         <w:drawing>
-          <wp:inline distT="0" distB="0" distL="0" distR="0" wp14:anchorId="41659A56" wp14:editId="177163C5">
-            <wp:extent cx="5731510" cy="5034280"/>
+          <wp:inline distT="0" distB="0" distL="0" distR="0" wp14:anchorId="3EC958EB" wp14:editId="732B32BD">
+            <wp:extent cx="5731510" cy="1983740"/>
             <wp:effectExtent l="0" t="0" r="2540" b="0"/>
-            <wp:docPr id="19" name="Picture 19"/>
+            <wp:docPr id="15" name="Picture 15"/>
             <wp:cNvGraphicFramePr>
               <a:graphicFrameLocks xmlns:a="http://schemas.openxmlformats.org/drawingml/2006/main" noChangeAspect="1"/>
             </wp:cNvGraphicFramePr>
@@ -1594,6 +1644,53 @@
                   <pic:spPr>
                     <a:xfrm>
                       <a:off x="0" y="0"/>
+                      <a:ext cx="5731510" cy="1983740"/>
+                    </a:xfrm>
+                    <a:prstGeom prst="rect">
+                      <a:avLst/>
+                    </a:prstGeom>
+                  </pic:spPr>
+                </pic:pic>
+              </a:graphicData>
+            </a:graphic>
+          </wp:inline>
+        </w:drawing>
+      </w:r>
+    </w:p>
+    <w:p>
+      <w:r>
+        <w:t>Your authentication should now be set to the ESRI Token – click ok</w:t>
+      </w:r>
+    </w:p>
+    <w:p>
+      <w:r>
+        <w:rPr>
+          <w:noProof/>
+        </w:rPr>
+        <w:drawing>
+          <wp:inline distT="0" distB="0" distL="0" distR="0" wp14:anchorId="41659A56" wp14:editId="177163C5">
+            <wp:extent cx="5731510" cy="5034280"/>
+            <wp:effectExtent l="0" t="0" r="2540" b="0"/>
+            <wp:docPr id="19" name="Picture 19"/>
+            <wp:cNvGraphicFramePr>
+              <a:graphicFrameLocks xmlns:a="http://schemas.openxmlformats.org/drawingml/2006/main" noChangeAspect="1"/>
+            </wp:cNvGraphicFramePr>
+            <a:graphic xmlns:a="http://schemas.openxmlformats.org/drawingml/2006/main">
+              <a:graphicData uri="http://schemas.openxmlformats.org/drawingml/2006/picture">
+                <pic:pic xmlns:pic="http://schemas.openxmlformats.org/drawingml/2006/picture">
+                  <pic:nvPicPr>
+                    <pic:cNvPr id="1" name=""/>
+                    <pic:cNvPicPr/>
+                  </pic:nvPicPr>
+                  <pic:blipFill>
+                    <a:blip r:embed="rId36"/>
+                    <a:stretch>
+                      <a:fillRect/>
+                    </a:stretch>
+                  </pic:blipFill>
+                  <pic:spPr>
+                    <a:xfrm>
+                      <a:off x="0" y="0"/>
                       <a:ext cx="5731510" cy="5034280"/>
                     </a:xfrm>
                     <a:prstGeom prst="rect">
@@ -1609,79 +1706,31 @@
     </w:p>
     <w:p>
       <w:r>
+        <w:t>You should now be back at the Data Source Manager.</w:t>
+      </w:r>
+    </w:p>
+    <w:p>
+      <w:r>
+        <w:t>Click Connect</w:t>
+      </w:r>
+    </w:p>
+    <w:p>
+      <w:r>
+        <w:t>You should see the same as you did when you tried to connect via the Oauth2 method</w:t>
+      </w:r>
+    </w:p>
+    <w:p/>
+    <w:p>
+      <w:r>
+        <w:rPr>
+          <w:noProof/>
+        </w:rPr>
         <w:lastRenderedPageBreak/>
-        <w:t>You should now be back at the Data Source Manager.</w:t>
-      </w:r>
-    </w:p>
-    <w:p>
-      <w:r>
-        <w:t>Click Connect</w:t>
-      </w:r>
-    </w:p>
-    <w:p>
-      <w:r>
-        <w:t>You should see the same as you did when you tried to connect via the Oauth2 method</w:t>
-      </w:r>
-    </w:p>
-    <w:p/>
-    <w:p>
-      <w:r>
-        <w:rPr>
-          <w:noProof/>
-        </w:rPr>
         <w:drawing>
           <wp:inline distT="0" distB="0" distL="0" distR="0" wp14:anchorId="64AAC8B1" wp14:editId="06E21209">
             <wp:extent cx="5006340" cy="3715650"/>
             <wp:effectExtent l="0" t="0" r="3810" b="0"/>
             <wp:docPr id="20" name="Picture 20"/>
-            <wp:cNvGraphicFramePr>
-              <a:graphicFrameLocks xmlns:a="http://schemas.openxmlformats.org/drawingml/2006/main" noChangeAspect="1"/>
-            </wp:cNvGraphicFramePr>
-            <a:graphic xmlns:a="http://schemas.openxmlformats.org/drawingml/2006/main">
-              <a:graphicData uri="http://schemas.openxmlformats.org/drawingml/2006/picture">
-                <pic:pic xmlns:pic="http://schemas.openxmlformats.org/drawingml/2006/picture">
-                  <pic:nvPicPr>
-                    <pic:cNvPr id="1" name=""/>
-                    <pic:cNvPicPr/>
-                  </pic:nvPicPr>
-                  <pic:blipFill>
-                    <a:blip r:embed="rId18"/>
-                    <a:stretch>
-                      <a:fillRect/>
-                    </a:stretch>
-                  </pic:blipFill>
-                  <pic:spPr>
-                    <a:xfrm>
-                      <a:off x="0" y="0"/>
-                      <a:ext cx="5044282" cy="3743810"/>
-                    </a:xfrm>
-                    <a:prstGeom prst="rect">
-                      <a:avLst/>
-                    </a:prstGeom>
-                  </pic:spPr>
-                </pic:pic>
-              </a:graphicData>
-            </a:graphic>
-          </wp:inline>
-        </w:drawing>
-      </w:r>
-    </w:p>
-    <w:p/>
-    <w:p>
-      <w:r>
-        <w:t>You should see two items (Groups and Services) under UNEP-WCMC portal</w:t>
-      </w:r>
-    </w:p>
-    <w:p>
-      <w:r>
-        <w:rPr>
-          <w:noProof/>
-        </w:rPr>
-        <w:drawing>
-          <wp:inline distT="0" distB="0" distL="0" distR="0" wp14:anchorId="6AB3756D" wp14:editId="01ACBAB5">
-            <wp:extent cx="5731510" cy="1641475"/>
-            <wp:effectExtent l="0" t="0" r="2540" b="0"/>
-            <wp:docPr id="21" name="Picture 21"/>
             <wp:cNvGraphicFramePr>
               <a:graphicFrameLocks xmlns:a="http://schemas.openxmlformats.org/drawingml/2006/main" noChangeAspect="1"/>
             </wp:cNvGraphicFramePr>
@@ -1701,6 +1750,54 @@
                   <pic:spPr>
                     <a:xfrm>
                       <a:off x="0" y="0"/>
+                      <a:ext cx="5044282" cy="3743810"/>
+                    </a:xfrm>
+                    <a:prstGeom prst="rect">
+                      <a:avLst/>
+                    </a:prstGeom>
+                  </pic:spPr>
+                </pic:pic>
+              </a:graphicData>
+            </a:graphic>
+          </wp:inline>
+        </w:drawing>
+      </w:r>
+    </w:p>
+    <w:p/>
+    <w:p>
+      <w:r>
+        <w:t>You should see two items (Groups and Services) under UNEP-WCMC portal</w:t>
+      </w:r>
+    </w:p>
+    <w:p>
+      <w:r>
+        <w:rPr>
+          <w:noProof/>
+        </w:rPr>
+        <w:drawing>
+          <wp:inline distT="0" distB="0" distL="0" distR="0" wp14:anchorId="6AB3756D" wp14:editId="01ACBAB5">
+            <wp:extent cx="5731510" cy="1641475"/>
+            <wp:effectExtent l="0" t="0" r="2540" b="0"/>
+            <wp:docPr id="21" name="Picture 21"/>
+            <wp:cNvGraphicFramePr>
+              <a:graphicFrameLocks xmlns:a="http://schemas.openxmlformats.org/drawingml/2006/main" noChangeAspect="1"/>
+            </wp:cNvGraphicFramePr>
+            <a:graphic xmlns:a="http://schemas.openxmlformats.org/drawingml/2006/main">
+              <a:graphicData uri="http://schemas.openxmlformats.org/drawingml/2006/picture">
+                <pic:pic xmlns:pic="http://schemas.openxmlformats.org/drawingml/2006/picture">
+                  <pic:nvPicPr>
+                    <pic:cNvPr id="1" name=""/>
+                    <pic:cNvPicPr/>
+                  </pic:nvPicPr>
+                  <pic:blipFill>
+                    <a:blip r:embed="rId20"/>
+                    <a:stretch>
+                      <a:fillRect/>
+                    </a:stretch>
+                  </pic:blipFill>
+                  <pic:spPr>
+                    <a:xfrm>
+                      <a:off x="0" y="0"/>
                       <a:ext cx="5731510" cy="1641475"/>
                     </a:xfrm>
                     <a:prstGeom prst="rect">
@@ -1756,7 +1853,7 @@
                     <pic:cNvPicPr/>
                   </pic:nvPicPr>
                   <pic:blipFill>
-                    <a:blip r:embed="rId27"/>
+                    <a:blip r:embed="rId28"/>
                     <a:stretch>
                       <a:fillRect/>
                     </a:stretch>
@@ -1797,7 +1894,7 @@
 </file>
 
 <file path=word/comments.xml><?xml version="1.0" encoding="utf-8"?>
-<w:comments xmlns:wpc="http://schemas.microsoft.com/office/word/2010/wordprocessingCanvas" xmlns:cx="http://schemas.microsoft.com/office/drawing/2014/chartex" xmlns:cx1="http://schemas.microsoft.com/office/drawing/2015/9/8/chartex" xmlns:cx2="http://schemas.microsoft.com/office/drawing/2015/10/21/chartex" xmlns:cx3="http://schemas.microsoft.com/office/drawing/2016/5/9/chartex" xmlns:cx4="http://schemas.microsoft.com/office/drawing/2016/5/10/chartex" xmlns:cx5="http://schemas.microsoft.com/office/drawing/2016/5/11/chartex" xmlns:cx6="http://schemas.microsoft.com/office/drawing/2016/5/12/chartex" xmlns:cx7="http://schemas.microsoft.com/office/drawing/2016/5/13/chartex" xmlns:cx8="http://schemas.microsoft.com/office/drawing/2016/5/14/chartex" xmlns:mc="http://schemas.openxmlformats.org/markup-compatibility/2006" xmlns:aink="http://schemas.microsoft.com/office/drawing/2016/ink" xmlns:am3d="http://schemas.microsoft.com/office/drawing/2017/model3d" xmlns:o="urn:schemas-microsoft-com:office:office" xmlns:oel="http://schemas.microsoft.com/office/2019/extlst" xmlns:r="http://schemas.openxmlformats.org/officeDocument/2006/relationships" xmlns:m="http://schemas.openxmlformats.org/officeDocument/2006/math" xmlns:v="urn:schemas-microsoft-com:vml" xmlns:wp14="http://schemas.microsoft.com/office/word/2010/wordprocessingDrawing" xmlns:wp="http://schemas.openxmlformats.org/drawingml/2006/wordprocessingDrawing" xmlns:w10="urn:schemas-microsoft-com:office:word" xmlns:w="http://schemas.openxmlformats.org/wordprocessingml/2006/main" xmlns:w14="http://schemas.microsoft.com/office/word/2010/wordml" xmlns:w15="http://schemas.microsoft.com/office/word/2012/wordml" xmlns:w16cex="http://schemas.microsoft.com/office/word/2018/wordml/cex" xmlns:w16cid="http://schemas.microsoft.com/office/word/2016/wordml/cid" xmlns:w16="http://schemas.microsoft.com/office/word/2018/wordml" xmlns:w16sdtdh="http://schemas.microsoft.com/office/word/2020/wordml/sdtdatahash" xmlns:w16se="http://schemas.microsoft.com/office/word/2015/wordml/symex" xmlns:wpg="http://schemas.microsoft.com/office/word/2010/wordprocessingGroup" xmlns:wpi="http://schemas.microsoft.com/office/word/2010/wordprocessingInk" xmlns:wne="http://schemas.microsoft.com/office/word/2006/wordml" xmlns:wps="http://schemas.microsoft.com/office/word/2010/wordprocessingShape" mc:Ignorable="w14 w15 w16se w16cid w16 w16cex w16sdtdh wp14">
+<w:comments xmlns:wpc="http://schemas.microsoft.com/office/word/2010/wordprocessingCanvas" xmlns:cx="http://schemas.microsoft.com/office/drawing/2014/chartex" xmlns:cx1="http://schemas.microsoft.com/office/drawing/2015/9/8/chartex" xmlns:cx2="http://schemas.microsoft.com/office/drawing/2015/10/21/chartex" xmlns:cx3="http://schemas.microsoft.com/office/drawing/2016/5/9/chartex" xmlns:cx4="http://schemas.microsoft.com/office/drawing/2016/5/10/chartex" xmlns:cx5="http://schemas.microsoft.com/office/drawing/2016/5/11/chartex" xmlns:cx6="http://schemas.microsoft.com/office/drawing/2016/5/12/chartex" xmlns:cx7="http://schemas.microsoft.com/office/drawing/2016/5/13/chartex" xmlns:cx8="http://schemas.microsoft.com/office/drawing/2016/5/14/chartex" xmlns:mc="http://schemas.openxmlformats.org/markup-compatibility/2006" xmlns:aink="http://schemas.microsoft.com/office/drawing/2016/ink" xmlns:am3d="http://schemas.microsoft.com/office/drawing/2017/model3d" xmlns:o="urn:schemas-microsoft-com:office:office" xmlns:oel="http://schemas.microsoft.com/office/2019/extlst" xmlns:r="http://schemas.openxmlformats.org/officeDocument/2006/relationships" xmlns:m="http://schemas.openxmlformats.org/officeDocument/2006/math" xmlns:v="urn:schemas-microsoft-com:vml" xmlns:wp14="http://schemas.microsoft.com/office/word/2010/wordprocessingDrawing" xmlns:wp="http://schemas.openxmlformats.org/drawingml/2006/wordprocessingDrawing" xmlns:w10="urn:schemas-microsoft-com:office:word" xmlns:w="http://schemas.openxmlformats.org/wordprocessingml/2006/main" xmlns:w14="http://schemas.microsoft.com/office/word/2010/wordml" xmlns:w15="http://schemas.microsoft.com/office/word/2012/wordml" xmlns:w16cex="http://schemas.microsoft.com/office/word/2018/wordml/cex" xmlns:w16cid="http://schemas.microsoft.com/office/word/2016/wordml/cid" xmlns:w16="http://schemas.microsoft.com/office/word/2018/wordml" xmlns:w16du="http://schemas.microsoft.com/office/word/2023/wordml/word16du" xmlns:w16sdtdh="http://schemas.microsoft.com/office/word/2020/wordml/sdtdatahash" xmlns:w16sdtfl="http://schemas.microsoft.com/office/word/2024/wordml/sdtformatlock" xmlns:w16se="http://schemas.microsoft.com/office/word/2015/wordml/symex" xmlns:wpg="http://schemas.microsoft.com/office/word/2010/wordprocessingGroup" xmlns:wpi="http://schemas.microsoft.com/office/word/2010/wordprocessingInk" xmlns:wne="http://schemas.microsoft.com/office/word/2006/wordml" xmlns:wps="http://schemas.microsoft.com/office/word/2010/wordprocessingShape" mc:Ignorable="w14 w15 w16se w16cid w16 w16cex w16sdtdh w16sdtfl w16du wp14">
   <w:comment w:id="0" w:author="Corinna Ravilious" w:date="2023-02-23T15:32:00Z" w:initials="CR">
     <w:p>
       <w:pPr>
@@ -1836,25 +1933,25 @@
 </file>
 
 <file path=word/commentsExtended.xml><?xml version="1.0" encoding="utf-8"?>
-<w15:commentsEx xmlns:wpc="http://schemas.microsoft.com/office/word/2010/wordprocessingCanvas" xmlns:cx="http://schemas.microsoft.com/office/drawing/2014/chartex" xmlns:cx1="http://schemas.microsoft.com/office/drawing/2015/9/8/chartex" xmlns:cx2="http://schemas.microsoft.com/office/drawing/2015/10/21/chartex" xmlns:cx3="http://schemas.microsoft.com/office/drawing/2016/5/9/chartex" xmlns:cx4="http://schemas.microsoft.com/office/drawing/2016/5/10/chartex" xmlns:cx5="http://schemas.microsoft.com/office/drawing/2016/5/11/chartex" xmlns:cx6="http://schemas.microsoft.com/office/drawing/2016/5/12/chartex" xmlns:cx7="http://schemas.microsoft.com/office/drawing/2016/5/13/chartex" xmlns:cx8="http://schemas.microsoft.com/office/drawing/2016/5/14/chartex" xmlns:mc="http://schemas.openxmlformats.org/markup-compatibility/2006" xmlns:aink="http://schemas.microsoft.com/office/drawing/2016/ink" xmlns:am3d="http://schemas.microsoft.com/office/drawing/2017/model3d" xmlns:o="urn:schemas-microsoft-com:office:office" xmlns:oel="http://schemas.microsoft.com/office/2019/extlst" xmlns:r="http://schemas.openxmlformats.org/officeDocument/2006/relationships" xmlns:m="http://schemas.openxmlformats.org/officeDocument/2006/math" xmlns:v="urn:schemas-microsoft-com:vml" xmlns:wp14="http://schemas.microsoft.com/office/word/2010/wordprocessingDrawing" xmlns:wp="http://schemas.openxmlformats.org/drawingml/2006/wordprocessingDrawing" xmlns:w10="urn:schemas-microsoft-com:office:word" xmlns:w="http://schemas.openxmlformats.org/wordprocessingml/2006/main" xmlns:w14="http://schemas.microsoft.com/office/word/2010/wordml" xmlns:w15="http://schemas.microsoft.com/office/word/2012/wordml" xmlns:w16cex="http://schemas.microsoft.com/office/word/2018/wordml/cex" xmlns:w16cid="http://schemas.microsoft.com/office/word/2016/wordml/cid" xmlns:w16="http://schemas.microsoft.com/office/word/2018/wordml" xmlns:w16sdtdh="http://schemas.microsoft.com/office/word/2020/wordml/sdtdatahash" xmlns:w16se="http://schemas.microsoft.com/office/word/2015/wordml/symex" xmlns:wpg="http://schemas.microsoft.com/office/word/2010/wordprocessingGroup" xmlns:wpi="http://schemas.microsoft.com/office/word/2010/wordprocessingInk" xmlns:wne="http://schemas.microsoft.com/office/word/2006/wordml" xmlns:wps="http://schemas.microsoft.com/office/word/2010/wordprocessingShape" mc:Ignorable="w14 w15 w16se w16cid w16 w16cex w16sdtdh wp14">
+<w15:commentsEx xmlns:wpc="http://schemas.microsoft.com/office/word/2010/wordprocessingCanvas" xmlns:cx="http://schemas.microsoft.com/office/drawing/2014/chartex" xmlns:cx1="http://schemas.microsoft.com/office/drawing/2015/9/8/chartex" xmlns:cx2="http://schemas.microsoft.com/office/drawing/2015/10/21/chartex" xmlns:cx3="http://schemas.microsoft.com/office/drawing/2016/5/9/chartex" xmlns:cx4="http://schemas.microsoft.com/office/drawing/2016/5/10/chartex" xmlns:cx5="http://schemas.microsoft.com/office/drawing/2016/5/11/chartex" xmlns:cx6="http://schemas.microsoft.com/office/drawing/2016/5/12/chartex" xmlns:cx7="http://schemas.microsoft.com/office/drawing/2016/5/13/chartex" xmlns:cx8="http://schemas.microsoft.com/office/drawing/2016/5/14/chartex" xmlns:mc="http://schemas.openxmlformats.org/markup-compatibility/2006" xmlns:aink="http://schemas.microsoft.com/office/drawing/2016/ink" xmlns:am3d="http://schemas.microsoft.com/office/drawing/2017/model3d" xmlns:o="urn:schemas-microsoft-com:office:office" xmlns:oel="http://schemas.microsoft.com/office/2019/extlst" xmlns:r="http://schemas.openxmlformats.org/officeDocument/2006/relationships" xmlns:m="http://schemas.openxmlformats.org/officeDocument/2006/math" xmlns:v="urn:schemas-microsoft-com:vml" xmlns:wp14="http://schemas.microsoft.com/office/word/2010/wordprocessingDrawing" xmlns:wp="http://schemas.openxmlformats.org/drawingml/2006/wordprocessingDrawing" xmlns:w10="urn:schemas-microsoft-com:office:word" xmlns:w="http://schemas.openxmlformats.org/wordprocessingml/2006/main" xmlns:w14="http://schemas.microsoft.com/office/word/2010/wordml" xmlns:w15="http://schemas.microsoft.com/office/word/2012/wordml" xmlns:w16cex="http://schemas.microsoft.com/office/word/2018/wordml/cex" xmlns:w16cid="http://schemas.microsoft.com/office/word/2016/wordml/cid" xmlns:w16="http://schemas.microsoft.com/office/word/2018/wordml" xmlns:w16du="http://schemas.microsoft.com/office/word/2023/wordml/word16du" xmlns:w16sdtdh="http://schemas.microsoft.com/office/word/2020/wordml/sdtdatahash" xmlns:w16sdtfl="http://schemas.microsoft.com/office/word/2024/wordml/sdtformatlock" xmlns:w16se="http://schemas.microsoft.com/office/word/2015/wordml/symex" xmlns:wpg="http://schemas.microsoft.com/office/word/2010/wordprocessingGroup" xmlns:wpi="http://schemas.microsoft.com/office/word/2010/wordprocessingInk" xmlns:wne="http://schemas.microsoft.com/office/word/2006/wordml" xmlns:wps="http://schemas.microsoft.com/office/word/2010/wordprocessingShape" mc:Ignorable="w14 w15 w16se w16cid w16 w16cex w16sdtdh w16sdtfl w16du wp14">
   <w15:commentEx w15:paraId="3C3A8095" w15:done="0"/>
 </w15:commentsEx>
 </file>
 
 <file path=word/commentsExtensible.xml><?xml version="1.0" encoding="utf-8"?>
-<w16cex:commentsExtensible xmlns:wpc="http://schemas.microsoft.com/office/word/2010/wordprocessingCanvas" xmlns:cx="http://schemas.microsoft.com/office/drawing/2014/chartex" xmlns:cx1="http://schemas.microsoft.com/office/drawing/2015/9/8/chartex" xmlns:cx2="http://schemas.microsoft.com/office/drawing/2015/10/21/chartex" xmlns:cx3="http://schemas.microsoft.com/office/drawing/2016/5/9/chartex" xmlns:cx4="http://schemas.microsoft.com/office/drawing/2016/5/10/chartex" xmlns:cx5="http://schemas.microsoft.com/office/drawing/2016/5/11/chartex" xmlns:cx6="http://schemas.microsoft.com/office/drawing/2016/5/12/chartex" xmlns:cx7="http://schemas.microsoft.com/office/drawing/2016/5/13/chartex" xmlns:cx8="http://schemas.microsoft.com/office/drawing/2016/5/14/chartex" xmlns:mc="http://schemas.openxmlformats.org/markup-compatibility/2006" xmlns:aink="http://schemas.microsoft.com/office/drawing/2016/ink" xmlns:am3d="http://schemas.microsoft.com/office/drawing/2017/model3d" xmlns:o="urn:schemas-microsoft-com:office:office" xmlns:oel="http://schemas.microsoft.com/office/2019/extlst" xmlns:r="http://schemas.openxmlformats.org/officeDocument/2006/relationships" xmlns:m="http://schemas.openxmlformats.org/officeDocument/2006/math" xmlns:v="urn:schemas-microsoft-com:vml" xmlns:wp14="http://schemas.microsoft.com/office/word/2010/wordprocessingDrawing" xmlns:wp="http://schemas.openxmlformats.org/drawingml/2006/wordprocessingDrawing" xmlns:w10="urn:schemas-microsoft-com:office:word" xmlns:w="http://schemas.openxmlformats.org/wordprocessingml/2006/main" xmlns:w14="http://schemas.microsoft.com/office/word/2010/wordml" xmlns:w15="http://schemas.microsoft.com/office/word/2012/wordml" xmlns:w16cex="http://schemas.microsoft.com/office/word/2018/wordml/cex" xmlns:w16cid="http://schemas.microsoft.com/office/word/2016/wordml/cid" xmlns:w16="http://schemas.microsoft.com/office/word/2018/wordml" xmlns:w16sdtdh="http://schemas.microsoft.com/office/word/2020/wordml/sdtdatahash" xmlns:w16se="http://schemas.microsoft.com/office/word/2015/wordml/symex" xmlns:wpg="http://schemas.microsoft.com/office/word/2010/wordprocessingGroup" xmlns:wpi="http://schemas.microsoft.com/office/word/2010/wordprocessingInk" xmlns:wne="http://schemas.microsoft.com/office/word/2006/wordml" xmlns:wps="http://schemas.microsoft.com/office/word/2010/wordprocessingShape" mc:Ignorable="w14 w15 w16se w16cid w16 w16cex w16sdtdh wp14">
+<w16cex:commentsExtensible xmlns:wpc="http://schemas.microsoft.com/office/word/2010/wordprocessingCanvas" xmlns:cx="http://schemas.microsoft.com/office/drawing/2014/chartex" xmlns:cx1="http://schemas.microsoft.com/office/drawing/2015/9/8/chartex" xmlns:cx2="http://schemas.microsoft.com/office/drawing/2015/10/21/chartex" xmlns:cx3="http://schemas.microsoft.com/office/drawing/2016/5/9/chartex" xmlns:cx4="http://schemas.microsoft.com/office/drawing/2016/5/10/chartex" xmlns:cx5="http://schemas.microsoft.com/office/drawing/2016/5/11/chartex" xmlns:cx6="http://schemas.microsoft.com/office/drawing/2016/5/12/chartex" xmlns:cx7="http://schemas.microsoft.com/office/drawing/2016/5/13/chartex" xmlns:cx8="http://schemas.microsoft.com/office/drawing/2016/5/14/chartex" xmlns:cr="http://schemas.microsoft.com/office/comments/2020/reactions" xmlns:mc="http://schemas.openxmlformats.org/markup-compatibility/2006" xmlns:aink="http://schemas.microsoft.com/office/drawing/2016/ink" xmlns:am3d="http://schemas.microsoft.com/office/drawing/2017/model3d" xmlns:o="urn:schemas-microsoft-com:office:office" xmlns:oel="http://schemas.microsoft.com/office/2019/extlst" xmlns:r="http://schemas.openxmlformats.org/officeDocument/2006/relationships" xmlns:m="http://schemas.openxmlformats.org/officeDocument/2006/math" xmlns:v="urn:schemas-microsoft-com:vml" xmlns:wp14="http://schemas.microsoft.com/office/word/2010/wordprocessingDrawing" xmlns:wp="http://schemas.openxmlformats.org/drawingml/2006/wordprocessingDrawing" xmlns:w10="urn:schemas-microsoft-com:office:word" xmlns:w="http://schemas.openxmlformats.org/wordprocessingml/2006/main" xmlns:w14="http://schemas.microsoft.com/office/word/2010/wordml" xmlns:w15="http://schemas.microsoft.com/office/word/2012/wordml" xmlns:w16cex="http://schemas.microsoft.com/office/word/2018/wordml/cex" xmlns:w16cid="http://schemas.microsoft.com/office/word/2016/wordml/cid" xmlns:w16="http://schemas.microsoft.com/office/word/2018/wordml" xmlns:w16du="http://schemas.microsoft.com/office/word/2023/wordml/word16du" xmlns:w16sdtdh="http://schemas.microsoft.com/office/word/2020/wordml/sdtdatahash" xmlns:w16sdtfl="http://schemas.microsoft.com/office/word/2024/wordml/sdtformatlock" xmlns:w16se="http://schemas.microsoft.com/office/word/2015/wordml/symex" xmlns:wpg="http://schemas.microsoft.com/office/word/2010/wordprocessingGroup" xmlns:wpi="http://schemas.microsoft.com/office/word/2010/wordprocessingInk" xmlns:wne="http://schemas.microsoft.com/office/word/2006/wordml" xmlns:wps="http://schemas.microsoft.com/office/word/2010/wordprocessingShape" mc:Ignorable="w14 w15 w16se w16cid w16 w16cex w16sdtdh w16sdtfl cr w16du wp14">
   <w16cex:commentExtensible w16cex:durableId="27A2057C" w16cex:dateUtc="2023-02-23T15:32:00Z"/>
 </w16cex:commentsExtensible>
 </file>
 
 <file path=word/commentsIds.xml><?xml version="1.0" encoding="utf-8"?>
-<w16cid:commentsIds xmlns:wpc="http://schemas.microsoft.com/office/word/2010/wordprocessingCanvas" xmlns:cx="http://schemas.microsoft.com/office/drawing/2014/chartex" xmlns:cx1="http://schemas.microsoft.com/office/drawing/2015/9/8/chartex" xmlns:cx2="http://schemas.microsoft.com/office/drawing/2015/10/21/chartex" xmlns:cx3="http://schemas.microsoft.com/office/drawing/2016/5/9/chartex" xmlns:cx4="http://schemas.microsoft.com/office/drawing/2016/5/10/chartex" xmlns:cx5="http://schemas.microsoft.com/office/drawing/2016/5/11/chartex" xmlns:cx6="http://schemas.microsoft.com/office/drawing/2016/5/12/chartex" xmlns:cx7="http://schemas.microsoft.com/office/drawing/2016/5/13/chartex" xmlns:cx8="http://schemas.microsoft.com/office/drawing/2016/5/14/chartex" xmlns:mc="http://schemas.openxmlformats.org/markup-compatibility/2006" xmlns:aink="http://schemas.microsoft.com/office/drawing/2016/ink" xmlns:am3d="http://schemas.microsoft.com/office/drawing/2017/model3d" xmlns:o="urn:schemas-microsoft-com:office:office" xmlns:oel="http://schemas.microsoft.com/office/2019/extlst" xmlns:r="http://schemas.openxmlformats.org/officeDocument/2006/relationships" xmlns:m="http://schemas.openxmlformats.org/officeDocument/2006/math" xmlns:v="urn:schemas-microsoft-com:vml" xmlns:wp14="http://schemas.microsoft.com/office/word/2010/wordprocessingDrawing" xmlns:wp="http://schemas.openxmlformats.org/drawingml/2006/wordprocessingDrawing" xmlns:w10="urn:schemas-microsoft-com:office:word" xmlns:w="http://schemas.openxmlformats.org/wordprocessingml/2006/main" xmlns:w14="http://schemas.microsoft.com/office/word/2010/wordml" xmlns:w15="http://schemas.microsoft.com/office/word/2012/wordml" xmlns:w16cex="http://schemas.microsoft.com/office/word/2018/wordml/cex" xmlns:w16cid="http://schemas.microsoft.com/office/word/2016/wordml/cid" xmlns:w16="http://schemas.microsoft.com/office/word/2018/wordml" xmlns:w16sdtdh="http://schemas.microsoft.com/office/word/2020/wordml/sdtdatahash" xmlns:w16se="http://schemas.microsoft.com/office/word/2015/wordml/symex" xmlns:wpg="http://schemas.microsoft.com/office/word/2010/wordprocessingGroup" xmlns:wpi="http://schemas.microsoft.com/office/word/2010/wordprocessingInk" xmlns:wne="http://schemas.microsoft.com/office/word/2006/wordml" xmlns:wps="http://schemas.microsoft.com/office/word/2010/wordprocessingShape" mc:Ignorable="w14 w15 w16se w16cid w16 w16cex w16sdtdh wp14">
+<w16cid:commentsIds xmlns:wpc="http://schemas.microsoft.com/office/word/2010/wordprocessingCanvas" xmlns:cx="http://schemas.microsoft.com/office/drawing/2014/chartex" xmlns:cx1="http://schemas.microsoft.com/office/drawing/2015/9/8/chartex" xmlns:cx2="http://schemas.microsoft.com/office/drawing/2015/10/21/chartex" xmlns:cx3="http://schemas.microsoft.com/office/drawing/2016/5/9/chartex" xmlns:cx4="http://schemas.microsoft.com/office/drawing/2016/5/10/chartex" xmlns:cx5="http://schemas.microsoft.com/office/drawing/2016/5/11/chartex" xmlns:cx6="http://schemas.microsoft.com/office/drawing/2016/5/12/chartex" xmlns:cx7="http://schemas.microsoft.com/office/drawing/2016/5/13/chartex" xmlns:cx8="http://schemas.microsoft.com/office/drawing/2016/5/14/chartex" xmlns:mc="http://schemas.openxmlformats.org/markup-compatibility/2006" xmlns:aink="http://schemas.microsoft.com/office/drawing/2016/ink" xmlns:am3d="http://schemas.microsoft.com/office/drawing/2017/model3d" xmlns:o="urn:schemas-microsoft-com:office:office" xmlns:oel="http://schemas.microsoft.com/office/2019/extlst" xmlns:r="http://schemas.openxmlformats.org/officeDocument/2006/relationships" xmlns:m="http://schemas.openxmlformats.org/officeDocument/2006/math" xmlns:v="urn:schemas-microsoft-com:vml" xmlns:wp14="http://schemas.microsoft.com/office/word/2010/wordprocessingDrawing" xmlns:wp="http://schemas.openxmlformats.org/drawingml/2006/wordprocessingDrawing" xmlns:w10="urn:schemas-microsoft-com:office:word" xmlns:w="http://schemas.openxmlformats.org/wordprocessingml/2006/main" xmlns:w14="http://schemas.microsoft.com/office/word/2010/wordml" xmlns:w15="http://schemas.microsoft.com/office/word/2012/wordml" xmlns:w16cex="http://schemas.microsoft.com/office/word/2018/wordml/cex" xmlns:w16cid="http://schemas.microsoft.com/office/word/2016/wordml/cid" xmlns:w16="http://schemas.microsoft.com/office/word/2018/wordml" xmlns:w16du="http://schemas.microsoft.com/office/word/2023/wordml/word16du" xmlns:w16sdtdh="http://schemas.microsoft.com/office/word/2020/wordml/sdtdatahash" xmlns:w16sdtfl="http://schemas.microsoft.com/office/word/2024/wordml/sdtformatlock" xmlns:w16se="http://schemas.microsoft.com/office/word/2015/wordml/symex" xmlns:wpg="http://schemas.microsoft.com/office/word/2010/wordprocessingGroup" xmlns:wpi="http://schemas.microsoft.com/office/word/2010/wordprocessingInk" xmlns:wne="http://schemas.microsoft.com/office/word/2006/wordml" xmlns:wps="http://schemas.microsoft.com/office/word/2010/wordprocessingShape" mc:Ignorable="w14 w15 w16se w16cid w16 w16cex w16sdtdh w16sdtfl w16du wp14">
   <w16cid:commentId w16cid:paraId="3C3A8095" w16cid:durableId="27A2057C"/>
 </w16cid:commentsIds>
 </file>
 
 <file path=word/people.xml><?xml version="1.0" encoding="utf-8"?>
-<w15:people xmlns:wpc="http://schemas.microsoft.com/office/word/2010/wordprocessingCanvas" xmlns:cx="http://schemas.microsoft.com/office/drawing/2014/chartex" xmlns:cx1="http://schemas.microsoft.com/office/drawing/2015/9/8/chartex" xmlns:cx2="http://schemas.microsoft.com/office/drawing/2015/10/21/chartex" xmlns:cx3="http://schemas.microsoft.com/office/drawing/2016/5/9/chartex" xmlns:cx4="http://schemas.microsoft.com/office/drawing/2016/5/10/chartex" xmlns:cx5="http://schemas.microsoft.com/office/drawing/2016/5/11/chartex" xmlns:cx6="http://schemas.microsoft.com/office/drawing/2016/5/12/chartex" xmlns:cx7="http://schemas.microsoft.com/office/drawing/2016/5/13/chartex" xmlns:cx8="http://schemas.microsoft.com/office/drawing/2016/5/14/chartex" xmlns:mc="http://schemas.openxmlformats.org/markup-compatibility/2006" xmlns:aink="http://schemas.microsoft.com/office/drawing/2016/ink" xmlns:am3d="http://schemas.microsoft.com/office/drawing/2017/model3d" xmlns:o="urn:schemas-microsoft-com:office:office" xmlns:oel="http://schemas.microsoft.com/office/2019/extlst" xmlns:r="http://schemas.openxmlformats.org/officeDocument/2006/relationships" xmlns:m="http://schemas.openxmlformats.org/officeDocument/2006/math" xmlns:v="urn:schemas-microsoft-com:vml" xmlns:wp14="http://schemas.microsoft.com/office/word/2010/wordprocessingDrawing" xmlns:wp="http://schemas.openxmlformats.org/drawingml/2006/wordprocessingDrawing" xmlns:w10="urn:schemas-microsoft-com:office:word" xmlns:w="http://schemas.openxmlformats.org/wordprocessingml/2006/main" xmlns:w14="http://schemas.microsoft.com/office/word/2010/wordml" xmlns:w15="http://schemas.microsoft.com/office/word/2012/wordml" xmlns:w16cex="http://schemas.microsoft.com/office/word/2018/wordml/cex" xmlns:w16cid="http://schemas.microsoft.com/office/word/2016/wordml/cid" xmlns:w16="http://schemas.microsoft.com/office/word/2018/wordml" xmlns:w16sdtdh="http://schemas.microsoft.com/office/word/2020/wordml/sdtdatahash" xmlns:w16se="http://schemas.microsoft.com/office/word/2015/wordml/symex" xmlns:wpg="http://schemas.microsoft.com/office/word/2010/wordprocessingGroup" xmlns:wpi="http://schemas.microsoft.com/office/word/2010/wordprocessingInk" xmlns:wne="http://schemas.microsoft.com/office/word/2006/wordml" xmlns:wps="http://schemas.microsoft.com/office/word/2010/wordprocessingShape" mc:Ignorable="w14 w15 w16se w16cid w16 w16cex w16sdtdh wp14">
+<w15:people xmlns:wpc="http://schemas.microsoft.com/office/word/2010/wordprocessingCanvas" xmlns:cx="http://schemas.microsoft.com/office/drawing/2014/chartex" xmlns:cx1="http://schemas.microsoft.com/office/drawing/2015/9/8/chartex" xmlns:cx2="http://schemas.microsoft.com/office/drawing/2015/10/21/chartex" xmlns:cx3="http://schemas.microsoft.com/office/drawing/2016/5/9/chartex" xmlns:cx4="http://schemas.microsoft.com/office/drawing/2016/5/10/chartex" xmlns:cx5="http://schemas.microsoft.com/office/drawing/2016/5/11/chartex" xmlns:cx6="http://schemas.microsoft.com/office/drawing/2016/5/12/chartex" xmlns:cx7="http://schemas.microsoft.com/office/drawing/2016/5/13/chartex" xmlns:cx8="http://schemas.microsoft.com/office/drawing/2016/5/14/chartex" xmlns:mc="http://schemas.openxmlformats.org/markup-compatibility/2006" xmlns:aink="http://schemas.microsoft.com/office/drawing/2016/ink" xmlns:am3d="http://schemas.microsoft.com/office/drawing/2017/model3d" xmlns:o="urn:schemas-microsoft-com:office:office" xmlns:oel="http://schemas.microsoft.com/office/2019/extlst" xmlns:r="http://schemas.openxmlformats.org/officeDocument/2006/relationships" xmlns:m="http://schemas.openxmlformats.org/officeDocument/2006/math" xmlns:v="urn:schemas-microsoft-com:vml" xmlns:wp14="http://schemas.microsoft.com/office/word/2010/wordprocessingDrawing" xmlns:wp="http://schemas.openxmlformats.org/drawingml/2006/wordprocessingDrawing" xmlns:w10="urn:schemas-microsoft-com:office:word" xmlns:w="http://schemas.openxmlformats.org/wordprocessingml/2006/main" xmlns:w14="http://schemas.microsoft.com/office/word/2010/wordml" xmlns:w15="http://schemas.microsoft.com/office/word/2012/wordml" xmlns:w16cex="http://schemas.microsoft.com/office/word/2018/wordml/cex" xmlns:w16cid="http://schemas.microsoft.com/office/word/2016/wordml/cid" xmlns:w16="http://schemas.microsoft.com/office/word/2018/wordml" xmlns:w16du="http://schemas.microsoft.com/office/word/2023/wordml/word16du" xmlns:w16sdtdh="http://schemas.microsoft.com/office/word/2020/wordml/sdtdatahash" xmlns:w16sdtfl="http://schemas.microsoft.com/office/word/2024/wordml/sdtformatlock" xmlns:w16se="http://schemas.microsoft.com/office/word/2015/wordml/symex" xmlns:wpg="http://schemas.microsoft.com/office/word/2010/wordprocessingGroup" xmlns:wpi="http://schemas.microsoft.com/office/word/2010/wordprocessingInk" xmlns:wne="http://schemas.microsoft.com/office/word/2006/wordml" xmlns:wps="http://schemas.microsoft.com/office/word/2010/wordprocessingShape" mc:Ignorable="w14 w15 w16se w16cid w16 w16cex w16sdtdh w16sdtfl w16du wp14">
   <w15:person w15:author="Corinna Ravilious">
     <w15:presenceInfo w15:providerId="AD" w15:userId="S::Corinna.Ravilious@unep-wcmc.org::5e2b7ea2-1462-448a-98fa-38e430432fbb"/>
   </w15:person>
@@ -1862,7 +1959,7 @@
 </file>
 
 <file path=word/styles.xml><?xml version="1.0" encoding="utf-8"?>
-<w:styles xmlns:mc="http://schemas.openxmlformats.org/markup-compatibility/2006" xmlns:r="http://schemas.openxmlformats.org/officeDocument/2006/relationships" xmlns:w="http://schemas.openxmlformats.org/wordprocessingml/2006/main" xmlns:w14="http://schemas.microsoft.com/office/word/2010/wordml" xmlns:w15="http://schemas.microsoft.com/office/word/2012/wordml" xmlns:w16cex="http://schemas.microsoft.com/office/word/2018/wordml/cex" xmlns:w16cid="http://schemas.microsoft.com/office/word/2016/wordml/cid" xmlns:w16="http://schemas.microsoft.com/office/word/2018/wordml" xmlns:w16sdtdh="http://schemas.microsoft.com/office/word/2020/wordml/sdtdatahash" xmlns:w16se="http://schemas.microsoft.com/office/word/2015/wordml/symex" mc:Ignorable="w14 w15 w16se w16cid w16 w16cex w16sdtdh">
+<w:styles xmlns:mc="http://schemas.openxmlformats.org/markup-compatibility/2006" xmlns:r="http://schemas.openxmlformats.org/officeDocument/2006/relationships" xmlns:w="http://schemas.openxmlformats.org/wordprocessingml/2006/main" xmlns:w14="http://schemas.microsoft.com/office/word/2010/wordml" xmlns:w15="http://schemas.microsoft.com/office/word/2012/wordml" xmlns:w16cex="http://schemas.microsoft.com/office/word/2018/wordml/cex" xmlns:w16cid="http://schemas.microsoft.com/office/word/2016/wordml/cid" xmlns:w16="http://schemas.microsoft.com/office/word/2018/wordml" xmlns:w16du="http://schemas.microsoft.com/office/word/2023/wordml/word16du" xmlns:w16sdtdh="http://schemas.microsoft.com/office/word/2020/wordml/sdtdatahash" xmlns:w16sdtfl="http://schemas.microsoft.com/office/word/2024/wordml/sdtformatlock" xmlns:w16se="http://schemas.microsoft.com/office/word/2015/wordml/symex" mc:Ignorable="w14 w15 w16se w16cid w16 w16cex w16sdtdh w16sdtfl w16du">
   <w:docDefaults>
     <w:rPrDefault>
       <w:rPr>
@@ -2723,15 +2820,6 @@
 </file>
 
 <file path=customXml/item2.xml><?xml version="1.0" encoding="utf-8"?>
-<?mso-contentType ?>
-<FormTemplates xmlns="http://schemas.microsoft.com/sharepoint/v3/contenttype/forms">
-  <Display>DocumentLibraryForm</Display>
-  <Edit>DocumentLibraryForm</Edit>
-  <New>DocumentLibraryForm</New>
-</FormTemplates>
-</file>
-
-<file path=customXml/item3.xml><?xml version="1.0" encoding="utf-8"?>
 <ct:contentTypeSchema xmlns:ct="http://schemas.microsoft.com/office/2006/metadata/contentType" xmlns:ma="http://schemas.microsoft.com/office/2006/metadata/properties/metaAttributes" ct:_="" ma:_="" ma:contentTypeName="Document" ma:contentTypeID="0x0101004DD8CE1463F1B34980CC6988639A2BCE" ma:contentTypeVersion="17" ma:contentTypeDescription="Create a new document." ma:contentTypeScope="" ma:versionID="4f21713f47300e4164872b0f8795c9d8">
   <xsd:schema xmlns:xsd="http://www.w3.org/2001/XMLSchema" xmlns:xs="http://www.w3.org/2001/XMLSchema" xmlns:p="http://schemas.microsoft.com/office/2006/metadata/properties" xmlns:ns2="64c40b72-951c-4f7c-b957-ad7a5919ed2b" xmlns:ns3="5e8e3eb3-8be4-45a7-9c56-78f32f91931f" targetNamespace="http://schemas.microsoft.com/office/2006/metadata/properties" ma:root="true" ma:fieldsID="91df8a7fb3117c50295761ef0cdeaec5" ns2:_="" ns3:_="">
     <xsd:import namespace="64c40b72-951c-4f7c-b957-ad7a5919ed2b"/>
@@ -2980,6 +3068,15 @@
 </ct:contentTypeSchema>
 </file>
 
+<file path=customXml/item3.xml><?xml version="1.0" encoding="utf-8"?>
+<?mso-contentType ?>
+<FormTemplates xmlns="http://schemas.microsoft.com/sharepoint/v3/contenttype/forms">
+  <Display>DocumentLibraryForm</Display>
+  <Edit>DocumentLibraryForm</Edit>
+  <New>DocumentLibraryForm</New>
+</FormTemplates>
+</file>
+
 <file path=customXml/itemProps1.xml><?xml version="1.0" encoding="utf-8"?>
 <ds:datastoreItem xmlns:ds="http://schemas.openxmlformats.org/officeDocument/2006/customXml" ds:itemID="{C968FAF0-C6C7-48C6-AE7F-13F59088A9F1}">
   <ds:schemaRefs>
@@ -2992,14 +3089,6 @@
 </file>
 
 <file path=customXml/itemProps2.xml><?xml version="1.0" encoding="utf-8"?>
-<ds:datastoreItem xmlns:ds="http://schemas.openxmlformats.org/officeDocument/2006/customXml" ds:itemID="{58864EE1-D016-4DCD-9982-B47B456959DB}">
-  <ds:schemaRefs>
-    <ds:schemaRef ds:uri="http://schemas.microsoft.com/sharepoint/v3/contenttype/forms"/>
-  </ds:schemaRefs>
-</ds:datastoreItem>
-</file>
-
-<file path=customXml/itemProps3.xml><?xml version="1.0" encoding="utf-8"?>
 <ds:datastoreItem xmlns:ds="http://schemas.openxmlformats.org/officeDocument/2006/customXml" ds:itemID="{C70CFC3A-BF1A-4EE1-84E7-6A31107F738C}">
   <ds:schemaRefs>
     <ds:schemaRef ds:uri="http://schemas.microsoft.com/office/2006/metadata/contentType"/>
@@ -3016,4 +3105,12 @@
     <ds:schemaRef ds:uri="http://schemas.microsoft.com/internal/obd"/>
   </ds:schemaRefs>
 </ds:datastoreItem>
+</file>
+
+<file path=customXml/itemProps3.xml><?xml version="1.0" encoding="utf-8"?>
+<ds:datastoreItem xmlns:ds="http://schemas.openxmlformats.org/officeDocument/2006/customXml" ds:itemID="{58864EE1-D016-4DCD-9982-B47B456959DB}">
+  <ds:schemaRefs>
+    <ds:schemaRef ds:uri="http://schemas.microsoft.com/sharepoint/v3/contenttype/forms"/>
+  </ds:schemaRefs>
+</ds:datastoreItem>
 </file>
</xml_diff>